<commit_message>
Fix HangBay in ThemFIle, get HangBay from file
</commit_message>
<xml_diff>
--- a/#Web Danh Thanh/Fix/Fix 20.11.09/Fix web 9.11.2020.docx
+++ b/#Web Danh Thanh/Fix/Fix 20.11.09/Fix web 9.11.2020.docx
@@ -1,18 +1,20 @@
 
 <file path=word/document.xml><?xml version="1.0" encoding="utf-8"?>
-<w:document xmlns:ve="http://schemas.openxmlformats.org/markup-compatibility/2006" xmlns:o="urn:schemas-microsoft-com:office:office" xmlns:r="http://schemas.openxmlformats.org/officeDocument/2006/relationships" xmlns:m="http://schemas.openxmlformats.org/officeDocument/2006/math" xmlns:v="urn:schemas-microsoft-com:vml" xmlns:wp="http://schemas.openxmlformats.org/drawingml/2006/wordprocessingDrawing" xmlns:w10="urn:schemas-microsoft-com:office:word" xmlns:w="http://schemas.openxmlformats.org/wordprocessingml/2006/main" xmlns:wne="http://schemas.microsoft.com/office/word/2006/wordml">
+<w:document xmlns:wpc="http://schemas.microsoft.com/office/word/2010/wordprocessingCanvas" xmlns:cx="http://schemas.microsoft.com/office/drawing/2014/chartex" xmlns:mc="http://schemas.openxmlformats.org/markup-compatibility/2006" xmlns:o="urn:schemas-microsoft-com:office:office" xmlns:r="http://schemas.openxmlformats.org/officeDocument/2006/relationships" xmlns:m="http://schemas.openxmlformats.org/officeDocument/2006/math" xmlns:v="urn:schemas-microsoft-com:vml" xmlns:wp14="http://schemas.microsoft.com/office/word/2010/wordprocessingDrawing" xmlns:wp="http://schemas.openxmlformats.org/drawingml/2006/wordprocessingDrawing" xmlns:w10="urn:schemas-microsoft-com:office:word" xmlns:w="http://schemas.openxmlformats.org/wordprocessingml/2006/main" xmlns:w14="http://schemas.microsoft.com/office/word/2010/wordml" xmlns:w15="http://schemas.microsoft.com/office/word/2012/wordml" xmlns:w16se="http://schemas.microsoft.com/office/word/2015/wordml/symex" xmlns:wpg="http://schemas.microsoft.com/office/word/2010/wordprocessingGroup" xmlns:wpi="http://schemas.microsoft.com/office/word/2010/wordprocessingInk" xmlns:wne="http://schemas.microsoft.com/office/word/2006/wordml" xmlns:wps="http://schemas.microsoft.com/office/word/2010/wordprocessingShape" mc:Ignorable="w14 w15 w16se wp14">
   <w:body>
     <w:p>
       <w:pPr>
         <w:rPr>
           <w:rFonts w:ascii="Times New Roman" w:hAnsi="Times New Roman" w:cs="Times New Roman"/>
-          <w:sz w:val="28"/>
-          <w:szCs w:val="28"/>
-        </w:rPr>
-      </w:pPr>
-      <w:r>
-        <w:rPr>
-          <w:rFonts w:ascii="Times New Roman" w:hAnsi="Times New Roman" w:cs="Times New Roman"/>
+          <w:strike/>
+          <w:sz w:val="28"/>
+          <w:szCs w:val="28"/>
+        </w:rPr>
+      </w:pPr>
+      <w:r>
+        <w:rPr>
+          <w:rFonts w:ascii="Times New Roman" w:hAnsi="Times New Roman" w:cs="Times New Roman"/>
+          <w:strike/>
           <w:sz w:val="28"/>
           <w:szCs w:val="28"/>
         </w:rPr>
@@ -21,6 +23,7 @@
       <w:r>
         <w:rPr>
           <w:rFonts w:ascii="Times New Roman" w:hAnsi="Times New Roman" w:cs="Times New Roman"/>
+          <w:strike/>
           <w:sz w:val="28"/>
           <w:szCs w:val="28"/>
         </w:rPr>
@@ -31,13 +34,227 @@
       <w:pPr>
         <w:rPr>
           <w:rFonts w:ascii="Times New Roman" w:hAnsi="Times New Roman" w:cs="Times New Roman"/>
-          <w:sz w:val="28"/>
-          <w:szCs w:val="28"/>
-        </w:rPr>
-      </w:pPr>
-      <w:r>
-        <w:rPr>
-          <w:rFonts w:ascii="Times New Roman" w:hAnsi="Times New Roman" w:cs="Times New Roman"/>
+          <w:color w:val="FF0000"/>
+          <w:sz w:val="28"/>
+          <w:szCs w:val="28"/>
+        </w:rPr>
+      </w:pPr>
+      <w:r>
+        <w:rPr>
+          <w:rFonts w:ascii="Times New Roman" w:hAnsi="Times New Roman" w:cs="Times New Roman"/>
+          <w:color w:val="00B050"/>
+          <w:sz w:val="28"/>
+          <w:szCs w:val="28"/>
+        </w:rPr>
+        <w:t>- Lỗi là do file không đúng chuẩn</w:t>
+      </w:r>
+      <w:r>
+        <w:rPr>
+          <w:rFonts w:ascii="Times New Roman" w:hAnsi="Times New Roman" w:cs="Times New Roman"/>
+          <w:sz w:val="28"/>
+          <w:szCs w:val="28"/>
+        </w:rPr>
+        <w:t xml:space="preserve"> </w:t>
+      </w:r>
+      <w:r>
+        <w:rPr>
+          <w:rFonts w:ascii="Times New Roman" w:hAnsi="Times New Roman" w:cs="Times New Roman"/>
+          <w:color w:val="FF0000"/>
+          <w:sz w:val="28"/>
+          <w:szCs w:val="28"/>
+        </w:rPr>
+        <w:t>(chỉ cần thừa hoặc thiếu 1 dấu cách, 1 dấu –</w:t>
+      </w:r>
+      <w:r>
+        <w:rPr>
+          <w:rFonts w:ascii="Times New Roman" w:hAnsi="Times New Roman" w:cs="Times New Roman"/>
+          <w:color w:val="FF0000"/>
+          <w:sz w:val="28"/>
+          <w:szCs w:val="28"/>
+        </w:rPr>
+        <w:t xml:space="preserve"> là</w:t>
+      </w:r>
+      <w:r>
+        <w:rPr>
+          <w:rFonts w:ascii="Times New Roman" w:hAnsi="Times New Roman" w:cs="Times New Roman"/>
+          <w:color w:val="FF0000"/>
+          <w:sz w:val="28"/>
+          <w:szCs w:val="28"/>
+        </w:rPr>
+        <w:t xml:space="preserve"> có thể dẫn đến lỗi</w:t>
+      </w:r>
+      <w:r>
+        <w:rPr>
+          <w:rFonts w:ascii="Times New Roman" w:hAnsi="Times New Roman" w:cs="Times New Roman"/>
+          <w:color w:val="FF0000"/>
+          <w:sz w:val="28"/>
+          <w:szCs w:val="28"/>
+        </w:rPr>
+        <w:t>, không phải file nào cũng lỗi</w:t>
+      </w:r>
+      <w:r>
+        <w:rPr>
+          <w:rFonts w:ascii="Times New Roman" w:hAnsi="Times New Roman" w:cs="Times New Roman"/>
+          <w:color w:val="FF0000"/>
+          <w:sz w:val="28"/>
+          <w:szCs w:val="28"/>
+        </w:rPr>
+        <w:t>)</w:t>
+      </w:r>
+    </w:p>
+    <w:p>
+      <w:pPr>
+        <w:rPr>
+          <w:rFonts w:ascii="Times New Roman" w:hAnsi="Times New Roman" w:cs="Times New Roman"/>
+          <w:color w:val="00B050"/>
+          <w:sz w:val="28"/>
+          <w:szCs w:val="28"/>
+        </w:rPr>
+      </w:pPr>
+      <w:r>
+        <w:rPr>
+          <w:rFonts w:ascii="Times New Roman" w:hAnsi="Times New Roman" w:cs="Times New Roman"/>
+          <w:color w:val="00B050"/>
+          <w:sz w:val="28"/>
+          <w:szCs w:val="28"/>
+        </w:rPr>
+        <w:t>-</w:t>
+      </w:r>
+      <w:r>
+        <w:rPr>
+          <w:rFonts w:ascii="Times New Roman" w:hAnsi="Times New Roman" w:cs="Times New Roman"/>
+          <w:color w:val="00B050"/>
+          <w:sz w:val="28"/>
+          <w:szCs w:val="28"/>
+        </w:rPr>
+        <w:t xml:space="preserve"> Khi có lỗi thì ko hiện dữ liệu xử</w:t>
+      </w:r>
+      <w:r>
+        <w:rPr>
+          <w:rFonts w:ascii="Times New Roman" w:hAnsi="Times New Roman" w:cs="Times New Roman"/>
+          <w:color w:val="00B050"/>
+          <w:sz w:val="28"/>
+          <w:szCs w:val="28"/>
+        </w:rPr>
+        <w:t xml:space="preserve"> lý đc</w:t>
+      </w:r>
+    </w:p>
+    <w:p>
+      <w:pPr>
+        <w:rPr>
+          <w:rFonts w:ascii="Times New Roman" w:hAnsi="Times New Roman" w:cs="Times New Roman"/>
+          <w:color w:val="00B050"/>
+          <w:sz w:val="28"/>
+          <w:szCs w:val="28"/>
+        </w:rPr>
+      </w:pPr>
+      <w:r>
+        <w:rPr>
+          <w:rFonts w:ascii="Times New Roman" w:hAnsi="Times New Roman" w:cs="Times New Roman"/>
+          <w:color w:val="00B050"/>
+          <w:sz w:val="28"/>
+          <w:szCs w:val="28"/>
+        </w:rPr>
+        <w:t>-</w:t>
+      </w:r>
+      <w:r>
+        <w:rPr>
+          <w:rFonts w:ascii="Times New Roman" w:hAnsi="Times New Roman" w:cs="Times New Roman"/>
+          <w:color w:val="00B050"/>
+          <w:sz w:val="28"/>
+          <w:szCs w:val="28"/>
+        </w:rPr>
+        <w:t xml:space="preserve"> Đã fix theo File “</w:t>
+      </w:r>
+      <w:r>
+        <w:rPr>
+          <w:rFonts w:ascii="Times New Roman" w:hAnsi="Times New Roman" w:cs="Times New Roman"/>
+          <w:color w:val="00B050"/>
+          <w:sz w:val="28"/>
+          <w:szCs w:val="28"/>
+        </w:rPr>
+        <w:t>PTTK_NDebit Statement  (Form III)__05112020124638</w:t>
+      </w:r>
+      <w:r>
+        <w:rPr>
+          <w:rFonts w:ascii="Times New Roman" w:hAnsi="Times New Roman" w:cs="Times New Roman"/>
+          <w:color w:val="00B050"/>
+          <w:sz w:val="28"/>
+          <w:szCs w:val="28"/>
+        </w:rPr>
+        <w:t xml:space="preserve">” </w:t>
+      </w:r>
+    </w:p>
+    <w:p>
+      <w:pPr>
+        <w:rPr>
+          <w:rFonts w:ascii="Times New Roman" w:hAnsi="Times New Roman" w:cs="Times New Roman"/>
+          <w:color w:val="00B050"/>
+          <w:sz w:val="28"/>
+          <w:szCs w:val="28"/>
+        </w:rPr>
+      </w:pPr>
+      <w:r>
+        <w:rPr>
+          <w:rFonts w:ascii="Times New Roman" w:hAnsi="Times New Roman" w:cs="Times New Roman"/>
+          <w:color w:val="00B050"/>
+          <w:sz w:val="28"/>
+          <w:szCs w:val="28"/>
+        </w:rPr>
+        <w:t xml:space="preserve">- </w:t>
+      </w:r>
+      <w:r>
+        <w:rPr>
+          <w:rFonts w:ascii="Times New Roman" w:hAnsi="Times New Roman" w:cs="Times New Roman"/>
+          <w:color w:val="00B050"/>
+          <w:sz w:val="28"/>
+          <w:szCs w:val="28"/>
+        </w:rPr>
+        <w:t>Thay đổi: “Hãng bay mặc định”, thêm vào những vé</w:t>
+      </w:r>
+      <w:bookmarkStart w:id="0" w:name="_GoBack"/>
+      <w:bookmarkEnd w:id="0"/>
+      <w:r>
+        <w:rPr>
+          <w:rFonts w:ascii="Times New Roman" w:hAnsi="Times New Roman" w:cs="Times New Roman"/>
+          <w:color w:val="00B050"/>
+          <w:sz w:val="28"/>
+          <w:szCs w:val="28"/>
+        </w:rPr>
+        <w:t xml:space="preserve"> ko xử lý đc thông tin hãng bay</w:t>
+      </w:r>
+    </w:p>
+    <w:p>
+      <w:pPr>
+        <w:rPr>
+          <w:rFonts w:ascii="Times New Roman" w:hAnsi="Times New Roman" w:cs="Times New Roman"/>
+          <w:color w:val="00B050"/>
+          <w:sz w:val="28"/>
+          <w:szCs w:val="28"/>
+        </w:rPr>
+      </w:pPr>
+      <w:r>
+        <w:rPr>
+          <w:rFonts w:ascii="Times New Roman" w:hAnsi="Times New Roman" w:cs="Times New Roman"/>
+          <w:color w:val="00B050"/>
+          <w:sz w:val="28"/>
+          <w:szCs w:val="28"/>
+        </w:rPr>
+        <w:t>- Phần “Dữ liệu xử lý được” chỉ hiện những thông tin cơ bản. Nếu cho tất cả chức năng ở phần “đặt vé” ra thì sẽ rất nặng</w:t>
+      </w:r>
+    </w:p>
+    <w:p>
+      <w:pPr>
+        <w:rPr>
+          <w:rFonts w:ascii="Times New Roman" w:hAnsi="Times New Roman" w:cs="Times New Roman"/>
+          <w:sz w:val="28"/>
+          <w:szCs w:val="28"/>
+        </w:rPr>
+      </w:pPr>
+      <w:r>
+        <w:rPr>
+          <w:rFonts w:ascii="Times New Roman" w:hAnsi="Times New Roman" w:cs="Times New Roman"/>
+          <w:noProof/>
           <w:sz w:val="28"/>
           <w:szCs w:val="28"/>
         </w:rPr>
@@ -115,7 +332,59 @@
       </w:pPr>
       <w:r>
         <w:rPr>
-          <w:rFonts w:ascii="Times New Roman" w:hAnsi="Times New Roman" w:cs="Times New Roman"/>
+          <w:noProof/>
+        </w:rPr>
+        <w:lastRenderedPageBreak/>
+        <w:drawing>
+          <wp:inline distT="0" distB="0" distL="0" distR="0" wp14:anchorId="5FBC9DE7" wp14:editId="4A721E09">
+            <wp:extent cx="5943600" cy="1963420"/>
+            <wp:effectExtent l="0" t="0" r="0" b="0"/>
+            <wp:docPr id="9" name="Picture 9"/>
+            <wp:cNvGraphicFramePr>
+              <a:graphicFrameLocks xmlns:a="http://schemas.openxmlformats.org/drawingml/2006/main" noChangeAspect="1"/>
+            </wp:cNvGraphicFramePr>
+            <a:graphic xmlns:a="http://schemas.openxmlformats.org/drawingml/2006/main">
+              <a:graphicData uri="http://schemas.openxmlformats.org/drawingml/2006/picture">
+                <pic:pic xmlns:pic="http://schemas.openxmlformats.org/drawingml/2006/picture">
+                  <pic:nvPicPr>
+                    <pic:cNvPr id="1" name=""/>
+                    <pic:cNvPicPr/>
+                  </pic:nvPicPr>
+                  <pic:blipFill>
+                    <a:blip r:embed="rId5"/>
+                    <a:stretch>
+                      <a:fillRect/>
+                    </a:stretch>
+                  </pic:blipFill>
+                  <pic:spPr>
+                    <a:xfrm>
+                      <a:off x="0" y="0"/>
+                      <a:ext cx="5943600" cy="1963420"/>
+                    </a:xfrm>
+                    <a:prstGeom prst="rect">
+                      <a:avLst/>
+                    </a:prstGeom>
+                  </pic:spPr>
+                </pic:pic>
+              </a:graphicData>
+            </a:graphic>
+          </wp:inline>
+        </w:drawing>
+      </w:r>
+    </w:p>
+    <w:p>
+      <w:pPr>
+        <w:rPr>
+          <w:rFonts w:ascii="Times New Roman" w:hAnsi="Times New Roman" w:cs="Times New Roman"/>
+          <w:strike/>
+          <w:sz w:val="28"/>
+          <w:szCs w:val="28"/>
+        </w:rPr>
+      </w:pPr>
+      <w:r>
+        <w:rPr>
+          <w:rFonts w:ascii="Times New Roman" w:hAnsi="Times New Roman" w:cs="Times New Roman"/>
+          <w:strike/>
           <w:sz w:val="28"/>
           <w:szCs w:val="28"/>
         </w:rPr>
@@ -126,6 +395,76 @@
       <w:pPr>
         <w:rPr>
           <w:rFonts w:ascii="Times New Roman" w:hAnsi="Times New Roman" w:cs="Times New Roman"/>
+          <w:color w:val="00B050"/>
+          <w:sz w:val="28"/>
+          <w:szCs w:val="28"/>
+        </w:rPr>
+      </w:pPr>
+      <w:r>
+        <w:rPr>
+          <w:rFonts w:ascii="Times New Roman" w:hAnsi="Times New Roman" w:cs="Times New Roman"/>
+          <w:color w:val="00B050"/>
+          <w:sz w:val="28"/>
+          <w:szCs w:val="28"/>
+        </w:rPr>
+        <w:t>E test là đã gửi đc, a nhớ phải có địa chỉ email và check vào Nhận thông báo qua Email trong từng user</w:t>
+      </w:r>
+    </w:p>
+    <w:p>
+      <w:pPr>
+        <w:rPr>
+          <w:rFonts w:ascii="Times New Roman" w:hAnsi="Times New Roman" w:cs="Times New Roman"/>
+          <w:sz w:val="28"/>
+          <w:szCs w:val="28"/>
+        </w:rPr>
+      </w:pPr>
+      <w:r>
+        <w:rPr>
+          <w:rFonts w:ascii="Times New Roman" w:hAnsi="Times New Roman" w:cs="Times New Roman"/>
+          <w:sz w:val="28"/>
+          <w:szCs w:val="28"/>
+        </w:rPr>
+        <w:drawing>
+          <wp:inline distT="0" distB="0" distL="0" distR="0" wp14:anchorId="28CF40ED" wp14:editId="7FCC894E">
+            <wp:extent cx="5943600" cy="2776855"/>
+            <wp:effectExtent l="0" t="0" r="0" b="0"/>
+            <wp:docPr id="8" name="Picture 8"/>
+            <wp:cNvGraphicFramePr>
+              <a:graphicFrameLocks xmlns:a="http://schemas.openxmlformats.org/drawingml/2006/main" noChangeAspect="1"/>
+            </wp:cNvGraphicFramePr>
+            <a:graphic xmlns:a="http://schemas.openxmlformats.org/drawingml/2006/main">
+              <a:graphicData uri="http://schemas.openxmlformats.org/drawingml/2006/picture">
+                <pic:pic xmlns:pic="http://schemas.openxmlformats.org/drawingml/2006/picture">
+                  <pic:nvPicPr>
+                    <pic:cNvPr id="1" name=""/>
+                    <pic:cNvPicPr/>
+                  </pic:nvPicPr>
+                  <pic:blipFill>
+                    <a:blip r:embed="rId6"/>
+                    <a:stretch>
+                      <a:fillRect/>
+                    </a:stretch>
+                  </pic:blipFill>
+                  <pic:spPr>
+                    <a:xfrm>
+                      <a:off x="0" y="0"/>
+                      <a:ext cx="5943600" cy="2776855"/>
+                    </a:xfrm>
+                    <a:prstGeom prst="rect">
+                      <a:avLst/>
+                    </a:prstGeom>
+                  </pic:spPr>
+                </pic:pic>
+              </a:graphicData>
+            </a:graphic>
+          </wp:inline>
+        </w:drawing>
+      </w:r>
+    </w:p>
+    <w:p>
+      <w:pPr>
+        <w:rPr>
+          <w:rFonts w:ascii="Times New Roman" w:hAnsi="Times New Roman" w:cs="Times New Roman"/>
           <w:sz w:val="28"/>
           <w:szCs w:val="28"/>
         </w:rPr>
@@ -138,6 +477,22 @@
         </w:rPr>
         <w:t>4.</w:t>
       </w:r>
+      <w:r>
+        <w:rPr>
+          <w:rFonts w:ascii="Times New Roman" w:hAnsi="Times New Roman" w:cs="Times New Roman"/>
+          <w:sz w:val="28"/>
+          <w:szCs w:val="28"/>
+        </w:rPr>
+        <w:t xml:space="preserve"> </w:t>
+      </w:r>
+      <w:r>
+        <w:rPr>
+          <w:rFonts w:ascii="Times New Roman" w:hAnsi="Times New Roman" w:cs="Times New Roman"/>
+          <w:sz w:val="28"/>
+          <w:szCs w:val="28"/>
+        </w:rPr>
+        <w:t>Phần nội dung khi trích xuất ra vẫn thiếu. Em bỏ phần số vé ở nội dung đi. và thay vào đó là mã đặt chỗ, tên khách. hành trình e nhé. (nếu chung mã đặt chỗ hoặc số vé thì gộp chung tên khách vào). theo như app.</w:t>
+      </w:r>
     </w:p>
     <w:p>
       <w:pPr>
@@ -154,6 +509,7 @@
           <w:sz w:val="28"/>
           <w:szCs w:val="28"/>
         </w:rPr>
+        <w:lastRenderedPageBreak/>
         <w:drawing>
           <wp:inline distT="0" distB="0" distL="0" distR="0">
             <wp:extent cx="5943600" cy="2600744"/>
@@ -172,7 +528,7 @@
                     </pic:cNvPicPr>
                   </pic:nvPicPr>
                   <pic:blipFill>
-                    <a:blip r:embed="rId5"/>
+                    <a:blip r:embed="rId7"/>
                     <a:srcRect/>
                     <a:stretch>
                       <a:fillRect/>
@@ -215,24 +571,6 @@
           <w:sz w:val="28"/>
           <w:szCs w:val="28"/>
         </w:rPr>
-        <w:t>Phần nội dung khi trích xuất ra vẫn thiếu. Em bỏ phần số vé ở nội dung đi. và thay vào đó là mã đặt chỗ, tên khách. hành trình e nhé. (nếu chung mã đặt chỗ hoặc số vé thì gộp chung tên khách vào). theo như app.</w:t>
-      </w:r>
-    </w:p>
-    <w:p>
-      <w:pPr>
-        <w:rPr>
-          <w:rFonts w:ascii="Times New Roman" w:hAnsi="Times New Roman" w:cs="Times New Roman"/>
-          <w:sz w:val="28"/>
-          <w:szCs w:val="28"/>
-        </w:rPr>
-      </w:pPr>
-      <w:r>
-        <w:rPr>
-          <w:rFonts w:ascii="Times New Roman" w:hAnsi="Times New Roman" w:cs="Times New Roman"/>
-          <w:sz w:val="28"/>
-          <w:szCs w:val="28"/>
-        </w:rPr>
-        <w:lastRenderedPageBreak/>
         <w:t>5.Thông tin ở phần đặt vé khi sổ xuống.</w:t>
       </w:r>
     </w:p>
@@ -269,7 +607,7 @@
                     </pic:cNvPicPr>
                   </pic:nvPicPr>
                   <pic:blipFill>
-                    <a:blip r:embed="rId6"/>
+                    <a:blip r:embed="rId8"/>
                     <a:srcRect/>
                     <a:stretch>
                       <a:fillRect/>
@@ -423,6 +761,7 @@
           <w:sz w:val="28"/>
           <w:szCs w:val="28"/>
         </w:rPr>
+        <w:lastRenderedPageBreak/>
         <w:drawing>
           <wp:inline distT="0" distB="0" distL="0" distR="0">
             <wp:extent cx="3019425" cy="1130300"/>
@@ -441,7 +780,7 @@
                     </pic:cNvPicPr>
                   </pic:nvPicPr>
                   <pic:blipFill>
-                    <a:blip r:embed="rId7"/>
+                    <a:blip r:embed="rId9"/>
                     <a:srcRect/>
                     <a:stretch>
                       <a:fillRect/>
@@ -510,7 +849,6 @@
           <w:sz w:val="28"/>
           <w:szCs w:val="28"/>
         </w:rPr>
-        <w:lastRenderedPageBreak/>
         <w:drawing>
           <wp:inline distT="0" distB="0" distL="0" distR="0">
             <wp:extent cx="4754969" cy="3788278"/>
@@ -529,7 +867,7 @@
                     </pic:cNvPicPr>
                   </pic:nvPicPr>
                   <pic:blipFill>
-                    <a:blip r:embed="rId8"/>
+                    <a:blip r:embed="rId10"/>
                     <a:srcRect/>
                     <a:stretch>
                       <a:fillRect/>
@@ -579,6 +917,206 @@
       <w:pPr>
         <w:rPr>
           <w:rFonts w:ascii="Times New Roman" w:hAnsi="Times New Roman" w:cs="Times New Roman"/>
+          <w:color w:val="00B050"/>
+          <w:sz w:val="28"/>
+          <w:szCs w:val="28"/>
+        </w:rPr>
+      </w:pPr>
+      <w:r>
+        <w:rPr>
+          <w:rFonts w:ascii="Times New Roman" w:hAnsi="Times New Roman" w:cs="Times New Roman"/>
+          <w:color w:val="00B050"/>
+          <w:sz w:val="28"/>
+          <w:szCs w:val="28"/>
+        </w:rPr>
+        <w:t xml:space="preserve">Tất nhiên rồi, tìm trên trình duyệt nó chỉ tìm trên dữ liệu đang hiện </w:t>
+      </w:r>
+      <w:r>
+        <w:rPr>
+          <w:rFonts w:ascii="Times New Roman" w:hAnsi="Times New Roman" w:cs="Times New Roman"/>
+          <w:color w:val="00B050"/>
+          <w:sz w:val="28"/>
+          <w:szCs w:val="28"/>
+        </w:rPr>
+        <w:t>trên màn hình</w:t>
+      </w:r>
+      <w:r>
+        <w:rPr>
+          <w:rFonts w:ascii="Times New Roman" w:hAnsi="Times New Roman" w:cs="Times New Roman"/>
+          <w:color w:val="00B050"/>
+          <w:sz w:val="28"/>
+          <w:szCs w:val="28"/>
+        </w:rPr>
+        <w:t>.</w:t>
+      </w:r>
+    </w:p>
+    <w:p>
+      <w:pPr>
+        <w:rPr>
+          <w:rFonts w:ascii="Times New Roman" w:hAnsi="Times New Roman" w:cs="Times New Roman"/>
+          <w:color w:val="00B050"/>
+          <w:sz w:val="28"/>
+          <w:szCs w:val="28"/>
+        </w:rPr>
+      </w:pPr>
+      <w:r>
+        <w:rPr>
+          <w:rFonts w:ascii="Times New Roman" w:hAnsi="Times New Roman" w:cs="Times New Roman"/>
+          <w:color w:val="00B050"/>
+          <w:sz w:val="28"/>
+          <w:szCs w:val="28"/>
+        </w:rPr>
+        <w:t>Như yêu cầu, e đã làm hẳn 2 phần để tìm kiếm rồi. Ô trên là LỌC trong toàn bộ cơ sở dữ liệu</w:t>
+      </w:r>
+      <w:r>
+        <w:rPr>
+          <w:rFonts w:ascii="Times New Roman" w:hAnsi="Times New Roman" w:cs="Times New Roman"/>
+          <w:color w:val="00B050"/>
+          <w:sz w:val="28"/>
+          <w:szCs w:val="28"/>
+        </w:rPr>
+        <w:t xml:space="preserve"> </w:t>
+      </w:r>
+      <w:r>
+        <w:rPr>
+          <w:rFonts w:ascii="Times New Roman" w:hAnsi="Times New Roman" w:cs="Times New Roman"/>
+          <w:color w:val="00B050"/>
+          <w:sz w:val="28"/>
+          <w:szCs w:val="28"/>
+        </w:rPr>
+        <w:sym w:font="Wingdings" w:char="F0E8"/>
+      </w:r>
+      <w:r>
+        <w:rPr>
+          <w:rFonts w:ascii="Times New Roman" w:hAnsi="Times New Roman" w:cs="Times New Roman"/>
+          <w:color w:val="00B050"/>
+          <w:sz w:val="28"/>
+          <w:szCs w:val="28"/>
+        </w:rPr>
+        <w:t xml:space="preserve"> Toàn diện, đầy đủ nhưng lâu</w:t>
+      </w:r>
+      <w:r>
+        <w:rPr>
+          <w:rFonts w:ascii="Times New Roman" w:hAnsi="Times New Roman" w:cs="Times New Roman"/>
+          <w:color w:val="00B050"/>
+          <w:sz w:val="28"/>
+          <w:szCs w:val="28"/>
+        </w:rPr>
+        <w:t xml:space="preserve">. Cách 2: tìm trên cột số vé </w:t>
+      </w:r>
+      <w:r>
+        <w:rPr>
+          <w:rFonts w:ascii="Times New Roman" w:hAnsi="Times New Roman" w:cs="Times New Roman"/>
+          <w:color w:val="00B050"/>
+          <w:sz w:val="28"/>
+          <w:szCs w:val="28"/>
+        </w:rPr>
+        <w:sym w:font="Wingdings" w:char="F0E8"/>
+      </w:r>
+      <w:r>
+        <w:rPr>
+          <w:rFonts w:ascii="Times New Roman" w:hAnsi="Times New Roman" w:cs="Times New Roman"/>
+          <w:color w:val="00B050"/>
+          <w:sz w:val="28"/>
+          <w:szCs w:val="28"/>
+        </w:rPr>
+        <w:t xml:space="preserve"> Tìm trên dữ liệu </w:t>
+      </w:r>
+      <w:r>
+        <w:rPr>
+          <w:rFonts w:ascii="Times New Roman" w:hAnsi="Times New Roman" w:cs="Times New Roman"/>
+          <w:color w:val="00B050"/>
+          <w:sz w:val="28"/>
+          <w:szCs w:val="28"/>
+        </w:rPr>
+        <w:t>có</w:t>
+      </w:r>
+      <w:r>
+        <w:rPr>
+          <w:rFonts w:ascii="Times New Roman" w:hAnsi="Times New Roman" w:cs="Times New Roman"/>
+          <w:color w:val="00B050"/>
+          <w:sz w:val="28"/>
+          <w:szCs w:val="28"/>
+        </w:rPr>
+        <w:t xml:space="preserve"> trong bảng </w:t>
+      </w:r>
+      <w:r>
+        <w:rPr>
+          <w:rFonts w:ascii="Times New Roman" w:hAnsi="Times New Roman" w:cs="Times New Roman"/>
+          <w:color w:val="00B050"/>
+          <w:sz w:val="28"/>
+          <w:szCs w:val="28"/>
+        </w:rPr>
+        <w:sym w:font="Wingdings" w:char="F0E8"/>
+      </w:r>
+      <w:r>
+        <w:rPr>
+          <w:rFonts w:ascii="Times New Roman" w:hAnsi="Times New Roman" w:cs="Times New Roman"/>
+          <w:color w:val="00B050"/>
+          <w:sz w:val="28"/>
+          <w:szCs w:val="28"/>
+        </w:rPr>
+        <w:t xml:space="preserve"> Nhanh hơn</w:t>
+      </w:r>
+    </w:p>
+    <w:p>
+      <w:pPr>
+        <w:rPr>
+          <w:rFonts w:ascii="Times New Roman" w:hAnsi="Times New Roman" w:cs="Times New Roman"/>
+          <w:color w:val="00B050"/>
+          <w:sz w:val="28"/>
+          <w:szCs w:val="28"/>
+        </w:rPr>
+      </w:pPr>
+      <w:r>
+        <w:rPr>
+          <w:rFonts w:ascii="Times New Roman" w:hAnsi="Times New Roman" w:cs="Times New Roman"/>
+          <w:color w:val="00B050"/>
+          <w:sz w:val="28"/>
+          <w:szCs w:val="28"/>
+        </w:rPr>
+        <w:lastRenderedPageBreak/>
+        <w:drawing>
+          <wp:inline distT="0" distB="0" distL="0" distR="0" wp14:anchorId="764417B0" wp14:editId="7E5B415B">
+            <wp:extent cx="5943600" cy="2607310"/>
+            <wp:effectExtent l="0" t="0" r="0" b="0"/>
+            <wp:docPr id="11" name="Picture 11"/>
+            <wp:cNvGraphicFramePr>
+              <a:graphicFrameLocks xmlns:a="http://schemas.openxmlformats.org/drawingml/2006/main" noChangeAspect="1"/>
+            </wp:cNvGraphicFramePr>
+            <a:graphic xmlns:a="http://schemas.openxmlformats.org/drawingml/2006/main">
+              <a:graphicData uri="http://schemas.openxmlformats.org/drawingml/2006/picture">
+                <pic:pic xmlns:pic="http://schemas.openxmlformats.org/drawingml/2006/picture">
+                  <pic:nvPicPr>
+                    <pic:cNvPr id="1" name=""/>
+                    <pic:cNvPicPr/>
+                  </pic:nvPicPr>
+                  <pic:blipFill>
+                    <a:blip r:embed="rId11"/>
+                    <a:stretch>
+                      <a:fillRect/>
+                    </a:stretch>
+                  </pic:blipFill>
+                  <pic:spPr>
+                    <a:xfrm>
+                      <a:off x="0" y="0"/>
+                      <a:ext cx="5943600" cy="2607310"/>
+                    </a:xfrm>
+                    <a:prstGeom prst="rect">
+                      <a:avLst/>
+                    </a:prstGeom>
+                  </pic:spPr>
+                </pic:pic>
+              </a:graphicData>
+            </a:graphic>
+          </wp:inline>
+        </w:drawing>
+      </w:r>
+    </w:p>
+    <w:p>
+      <w:pPr>
+        <w:rPr>
+          <w:rFonts w:ascii="Times New Roman" w:hAnsi="Times New Roman" w:cs="Times New Roman"/>
           <w:sz w:val="28"/>
           <w:szCs w:val="28"/>
         </w:rPr>
@@ -710,7 +1248,7 @@
                     </pic:cNvPicPr>
                   </pic:nvPicPr>
                   <pic:blipFill>
-                    <a:blip r:embed="rId9"/>
+                    <a:blip r:embed="rId12"/>
                     <a:srcRect/>
                     <a:stretch>
                       <a:fillRect/>
@@ -937,7 +1475,7 @@
                     </pic:cNvPicPr>
                   </pic:nvPicPr>
                   <pic:blipFill>
-                    <a:blip r:embed="rId10"/>
+                    <a:blip r:embed="rId13"/>
                     <a:srcRect/>
                     <a:stretch>
                       <a:fillRect/>
@@ -994,7 +1532,7 @@
 </file>
 
 <file path=word/styles.xml><?xml version="1.0" encoding="utf-8"?>
-<w:styles xmlns:r="http://schemas.openxmlformats.org/officeDocument/2006/relationships" xmlns:w="http://schemas.openxmlformats.org/wordprocessingml/2006/main">
+<w:styles xmlns:mc="http://schemas.openxmlformats.org/markup-compatibility/2006" xmlns:r="http://schemas.openxmlformats.org/officeDocument/2006/relationships" xmlns:w="http://schemas.openxmlformats.org/wordprocessingml/2006/main" xmlns:w14="http://schemas.microsoft.com/office/word/2010/wordml" xmlns:w15="http://schemas.microsoft.com/office/word/2012/wordml" xmlns:w16se="http://schemas.microsoft.com/office/word/2015/wordml/symex" mc:Ignorable="w14 w15 w16se">
   <w:docDefaults>
     <w:rPrDefault>
       <w:rPr>
@@ -1010,144 +1548,378 @@
       </w:pPr>
     </w:pPrDefault>
   </w:docDefaults>
-  <w:latentStyles w:defLockedState="0" w:defUIPriority="99" w:defSemiHidden="1" w:defUnhideWhenUsed="1" w:defQFormat="0" w:count="267">
-    <w:lsdException w:name="Normal" w:semiHidden="0" w:uiPriority="0" w:unhideWhenUsed="0" w:qFormat="1"/>
-    <w:lsdException w:name="heading 1" w:semiHidden="0" w:uiPriority="9" w:unhideWhenUsed="0" w:qFormat="1"/>
-    <w:lsdException w:name="heading 2" w:uiPriority="9" w:qFormat="1"/>
-    <w:lsdException w:name="heading 3" w:uiPriority="9" w:qFormat="1"/>
-    <w:lsdException w:name="heading 4" w:uiPriority="9" w:qFormat="1"/>
-    <w:lsdException w:name="heading 5" w:uiPriority="9" w:qFormat="1"/>
-    <w:lsdException w:name="heading 6" w:uiPriority="9" w:qFormat="1"/>
-    <w:lsdException w:name="heading 7" w:uiPriority="9" w:qFormat="1"/>
-    <w:lsdException w:name="heading 8" w:uiPriority="9" w:qFormat="1"/>
-    <w:lsdException w:name="heading 9" w:uiPriority="9" w:qFormat="1"/>
-    <w:lsdException w:name="toc 1" w:uiPriority="39"/>
-    <w:lsdException w:name="toc 2" w:uiPriority="39"/>
-    <w:lsdException w:name="toc 3" w:uiPriority="39"/>
-    <w:lsdException w:name="toc 4" w:uiPriority="39"/>
-    <w:lsdException w:name="toc 5" w:uiPriority="39"/>
-    <w:lsdException w:name="toc 6" w:uiPriority="39"/>
-    <w:lsdException w:name="toc 7" w:uiPriority="39"/>
-    <w:lsdException w:name="toc 8" w:uiPriority="39"/>
-    <w:lsdException w:name="toc 9" w:uiPriority="39"/>
-    <w:lsdException w:name="caption" w:uiPriority="35" w:qFormat="1"/>
-    <w:lsdException w:name="Title" w:semiHidden="0" w:uiPriority="10" w:unhideWhenUsed="0" w:qFormat="1"/>
-    <w:lsdException w:name="Default Paragraph Font" w:uiPriority="1"/>
-    <w:lsdException w:name="Subtitle" w:semiHidden="0" w:uiPriority="11" w:unhideWhenUsed="0" w:qFormat="1"/>
-    <w:lsdException w:name="Strong" w:semiHidden="0" w:uiPriority="22" w:unhideWhenUsed="0" w:qFormat="1"/>
-    <w:lsdException w:name="Emphasis" w:semiHidden="0" w:uiPriority="20" w:unhideWhenUsed="0" w:qFormat="1"/>
-    <w:lsdException w:name="Table Grid" w:semiHidden="0" w:uiPriority="59" w:unhideWhenUsed="0"/>
-    <w:lsdException w:name="Placeholder Text" w:unhideWhenUsed="0"/>
-    <w:lsdException w:name="No Spacing" w:semiHidden="0" w:uiPriority="1" w:unhideWhenUsed="0" w:qFormat="1"/>
-    <w:lsdException w:name="Light Shading" w:semiHidden="0" w:uiPriority="60" w:unhideWhenUsed="0"/>
-    <w:lsdException w:name="Light List" w:semiHidden="0" w:uiPriority="61" w:unhideWhenUsed="0"/>
-    <w:lsdException w:name="Light Grid" w:semiHidden="0" w:uiPriority="62" w:unhideWhenUsed="0"/>
-    <w:lsdException w:name="Medium Shading 1" w:semiHidden="0" w:uiPriority="63" w:unhideWhenUsed="0"/>
-    <w:lsdException w:name="Medium Shading 2" w:semiHidden="0" w:uiPriority="64" w:unhideWhenUsed="0"/>
-    <w:lsdException w:name="Medium List 1" w:semiHidden="0" w:uiPriority="65" w:unhideWhenUsed="0"/>
-    <w:lsdException w:name="Medium List 2" w:semiHidden="0" w:uiPriority="66" w:unhideWhenUsed="0"/>
-    <w:lsdException w:name="Medium Grid 1" w:semiHidden="0" w:uiPriority="67" w:unhideWhenUsed="0"/>
-    <w:lsdException w:name="Medium Grid 2" w:semiHidden="0" w:uiPriority="68" w:unhideWhenUsed="0"/>
-    <w:lsdException w:name="Medium Grid 3" w:semiHidden="0" w:uiPriority="69" w:unhideWhenUsed="0"/>
-    <w:lsdException w:name="Dark List" w:semiHidden="0" w:uiPriority="70" w:unhideWhenUsed="0"/>
-    <w:lsdException w:name="Colorful Shading" w:semiHidden="0" w:uiPriority="71" w:unhideWhenUsed="0"/>
-    <w:lsdException w:name="Colorful List" w:semiHidden="0" w:uiPriority="72" w:unhideWhenUsed="0"/>
-    <w:lsdException w:name="Colorful Grid" w:semiHidden="0" w:uiPriority="73" w:unhideWhenUsed="0"/>
-    <w:lsdException w:name="Light Shading Accent 1" w:semiHidden="0" w:uiPriority="60" w:unhideWhenUsed="0"/>
-    <w:lsdException w:name="Light List Accent 1" w:semiHidden="0" w:uiPriority="61" w:unhideWhenUsed="0"/>
-    <w:lsdException w:name="Light Grid Accent 1" w:semiHidden="0" w:uiPriority="62" w:unhideWhenUsed="0"/>
-    <w:lsdException w:name="Medium Shading 1 Accent 1" w:semiHidden="0" w:uiPriority="63" w:unhideWhenUsed="0"/>
-    <w:lsdException w:name="Medium Shading 2 Accent 1" w:semiHidden="0" w:uiPriority="64" w:unhideWhenUsed="0"/>
-    <w:lsdException w:name="Medium List 1 Accent 1" w:semiHidden="0" w:uiPriority="65" w:unhideWhenUsed="0"/>
-    <w:lsdException w:name="Revision" w:unhideWhenUsed="0"/>
-    <w:lsdException w:name="List Paragraph" w:semiHidden="0" w:uiPriority="34" w:unhideWhenUsed="0" w:qFormat="1"/>
-    <w:lsdException w:name="Quote" w:semiHidden="0" w:uiPriority="29" w:unhideWhenUsed="0" w:qFormat="1"/>
-    <w:lsdException w:name="Intense Quote" w:semiHidden="0" w:uiPriority="30" w:unhideWhenUsed="0" w:qFormat="1"/>
-    <w:lsdException w:name="Medium List 2 Accent 1" w:semiHidden="0" w:uiPriority="66" w:unhideWhenUsed="0"/>
-    <w:lsdException w:name="Medium Grid 1 Accent 1" w:semiHidden="0" w:uiPriority="67" w:unhideWhenUsed="0"/>
-    <w:lsdException w:name="Medium Grid 2 Accent 1" w:semiHidden="0" w:uiPriority="68" w:unhideWhenUsed="0"/>
-    <w:lsdException w:name="Medium Grid 3 Accent 1" w:semiHidden="0" w:uiPriority="69" w:unhideWhenUsed="0"/>
-    <w:lsdException w:name="Dark List Accent 1" w:semiHidden="0" w:uiPriority="70" w:unhideWhenUsed="0"/>
-    <w:lsdException w:name="Colorful Shading Accent 1" w:semiHidden="0" w:uiPriority="71" w:unhideWhenUsed="0"/>
-    <w:lsdException w:name="Colorful List Accent 1" w:semiHidden="0" w:uiPriority="72" w:unhideWhenUsed="0"/>
-    <w:lsdException w:name="Colorful Grid Accent 1" w:semiHidden="0" w:uiPriority="73" w:unhideWhenUsed="0"/>
-    <w:lsdException w:name="Light Shading Accent 2" w:semiHidden="0" w:uiPriority="60" w:unhideWhenUsed="0"/>
-    <w:lsdException w:name="Light List Accent 2" w:semiHidden="0" w:uiPriority="61" w:unhideWhenUsed="0"/>
-    <w:lsdException w:name="Light Grid Accent 2" w:semiHidden="0" w:uiPriority="62" w:unhideWhenUsed="0"/>
-    <w:lsdException w:name="Medium Shading 1 Accent 2" w:semiHidden="0" w:uiPriority="63" w:unhideWhenUsed="0"/>
-    <w:lsdException w:name="Medium Shading 2 Accent 2" w:semiHidden="0" w:uiPriority="64" w:unhideWhenUsed="0"/>
-    <w:lsdException w:name="Medium List 1 Accent 2" w:semiHidden="0" w:uiPriority="65" w:unhideWhenUsed="0"/>
-    <w:lsdException w:name="Medium List 2 Accent 2" w:semiHidden="0" w:uiPriority="66" w:unhideWhenUsed="0"/>
-    <w:lsdException w:name="Medium Grid 1 Accent 2" w:semiHidden="0" w:uiPriority="67" w:unhideWhenUsed="0"/>
-    <w:lsdException w:name="Medium Grid 2 Accent 2" w:semiHidden="0" w:uiPriority="68" w:unhideWhenUsed="0"/>
-    <w:lsdException w:name="Medium Grid 3 Accent 2" w:semiHidden="0" w:uiPriority="69" w:unhideWhenUsed="0"/>
-    <w:lsdException w:name="Dark List Accent 2" w:semiHidden="0" w:uiPriority="70" w:unhideWhenUsed="0"/>
-    <w:lsdException w:name="Colorful Shading Accent 2" w:semiHidden="0" w:uiPriority="71" w:unhideWhenUsed="0"/>
-    <w:lsdException w:name="Colorful List Accent 2" w:semiHidden="0" w:uiPriority="72" w:unhideWhenUsed="0"/>
-    <w:lsdException w:name="Colorful Grid Accent 2" w:semiHidden="0" w:uiPriority="73" w:unhideWhenUsed="0"/>
-    <w:lsdException w:name="Light Shading Accent 3" w:semiHidden="0" w:uiPriority="60" w:unhideWhenUsed="0"/>
-    <w:lsdException w:name="Light List Accent 3" w:semiHidden="0" w:uiPriority="61" w:unhideWhenUsed="0"/>
-    <w:lsdException w:name="Light Grid Accent 3" w:semiHidden="0" w:uiPriority="62" w:unhideWhenUsed="0"/>
-    <w:lsdException w:name="Medium Shading 1 Accent 3" w:semiHidden="0" w:uiPriority="63" w:unhideWhenUsed="0"/>
-    <w:lsdException w:name="Medium Shading 2 Accent 3" w:semiHidden="0" w:uiPriority="64" w:unhideWhenUsed="0"/>
-    <w:lsdException w:name="Medium List 1 Accent 3" w:semiHidden="0" w:uiPriority="65" w:unhideWhenUsed="0"/>
-    <w:lsdException w:name="Medium List 2 Accent 3" w:semiHidden="0" w:uiPriority="66" w:unhideWhenUsed="0"/>
-    <w:lsdException w:name="Medium Grid 1 Accent 3" w:semiHidden="0" w:uiPriority="67" w:unhideWhenUsed="0"/>
-    <w:lsdException w:name="Medium Grid 2 Accent 3" w:semiHidden="0" w:uiPriority="68" w:unhideWhenUsed="0"/>
-    <w:lsdException w:name="Medium Grid 3 Accent 3" w:semiHidden="0" w:uiPriority="69" w:unhideWhenUsed="0"/>
-    <w:lsdException w:name="Dark List Accent 3" w:semiHidden="0" w:uiPriority="70" w:unhideWhenUsed="0"/>
-    <w:lsdException w:name="Colorful Shading Accent 3" w:semiHidden="0" w:uiPriority="71" w:unhideWhenUsed="0"/>
-    <w:lsdException w:name="Colorful List Accent 3" w:semiHidden="0" w:uiPriority="72" w:unhideWhenUsed="0"/>
-    <w:lsdException w:name="Colorful Grid Accent 3" w:semiHidden="0" w:uiPriority="73" w:unhideWhenUsed="0"/>
-    <w:lsdException w:name="Light Shading Accent 4" w:semiHidden="0" w:uiPriority="60" w:unhideWhenUsed="0"/>
-    <w:lsdException w:name="Light List Accent 4" w:semiHidden="0" w:uiPriority="61" w:unhideWhenUsed="0"/>
-    <w:lsdException w:name="Light Grid Accent 4" w:semiHidden="0" w:uiPriority="62" w:unhideWhenUsed="0"/>
-    <w:lsdException w:name="Medium Shading 1 Accent 4" w:semiHidden="0" w:uiPriority="63" w:unhideWhenUsed="0"/>
-    <w:lsdException w:name="Medium Shading 2 Accent 4" w:semiHidden="0" w:uiPriority="64" w:unhideWhenUsed="0"/>
-    <w:lsdException w:name="Medium List 1 Accent 4" w:semiHidden="0" w:uiPriority="65" w:unhideWhenUsed="0"/>
-    <w:lsdException w:name="Medium List 2 Accent 4" w:semiHidden="0" w:uiPriority="66" w:unhideWhenUsed="0"/>
-    <w:lsdException w:name="Medium Grid 1 Accent 4" w:semiHidden="0" w:uiPriority="67" w:unhideWhenUsed="0"/>
-    <w:lsdException w:name="Medium Grid 2 Accent 4" w:semiHidden="0" w:uiPriority="68" w:unhideWhenUsed="0"/>
-    <w:lsdException w:name="Medium Grid 3 Accent 4" w:semiHidden="0" w:uiPriority="69" w:unhideWhenUsed="0"/>
-    <w:lsdException w:name="Dark List Accent 4" w:semiHidden="0" w:uiPriority="70" w:unhideWhenUsed="0"/>
-    <w:lsdException w:name="Colorful Shading Accent 4" w:semiHidden="0" w:uiPriority="71" w:unhideWhenUsed="0"/>
-    <w:lsdException w:name="Colorful List Accent 4" w:semiHidden="0" w:uiPriority="72" w:unhideWhenUsed="0"/>
-    <w:lsdException w:name="Colorful Grid Accent 4" w:semiHidden="0" w:uiPriority="73" w:unhideWhenUsed="0"/>
-    <w:lsdException w:name="Light Shading Accent 5" w:semiHidden="0" w:uiPriority="60" w:unhideWhenUsed="0"/>
-    <w:lsdException w:name="Light List Accent 5" w:semiHidden="0" w:uiPriority="61" w:unhideWhenUsed="0"/>
-    <w:lsdException w:name="Light Grid Accent 5" w:semiHidden="0" w:uiPriority="62" w:unhideWhenUsed="0"/>
-    <w:lsdException w:name="Medium Shading 1 Accent 5" w:semiHidden="0" w:uiPriority="63" w:unhideWhenUsed="0"/>
-    <w:lsdException w:name="Medium Shading 2 Accent 5" w:semiHidden="0" w:uiPriority="64" w:unhideWhenUsed="0"/>
-    <w:lsdException w:name="Medium List 1 Accent 5" w:semiHidden="0" w:uiPriority="65" w:unhideWhenUsed="0"/>
-    <w:lsdException w:name="Medium List 2 Accent 5" w:semiHidden="0" w:uiPriority="66" w:unhideWhenUsed="0"/>
-    <w:lsdException w:name="Medium Grid 1 Accent 5" w:semiHidden="0" w:uiPriority="67" w:unhideWhenUsed="0"/>
-    <w:lsdException w:name="Medium Grid 2 Accent 5" w:semiHidden="0" w:uiPriority="68" w:unhideWhenUsed="0"/>
-    <w:lsdException w:name="Medium Grid 3 Accent 5" w:semiHidden="0" w:uiPriority="69" w:unhideWhenUsed="0"/>
-    <w:lsdException w:name="Dark List Accent 5" w:semiHidden="0" w:uiPriority="70" w:unhideWhenUsed="0"/>
-    <w:lsdException w:name="Colorful Shading Accent 5" w:semiHidden="0" w:uiPriority="71" w:unhideWhenUsed="0"/>
-    <w:lsdException w:name="Colorful List Accent 5" w:semiHidden="0" w:uiPriority="72" w:unhideWhenUsed="0"/>
-    <w:lsdException w:name="Colorful Grid Accent 5" w:semiHidden="0" w:uiPriority="73" w:unhideWhenUsed="0"/>
-    <w:lsdException w:name="Light Shading Accent 6" w:semiHidden="0" w:uiPriority="60" w:unhideWhenUsed="0"/>
-    <w:lsdException w:name="Light List Accent 6" w:semiHidden="0" w:uiPriority="61" w:unhideWhenUsed="0"/>
-    <w:lsdException w:name="Light Grid Accent 6" w:semiHidden="0" w:uiPriority="62" w:unhideWhenUsed="0"/>
-    <w:lsdException w:name="Medium Shading 1 Accent 6" w:semiHidden="0" w:uiPriority="63" w:unhideWhenUsed="0"/>
-    <w:lsdException w:name="Medium Shading 2 Accent 6" w:semiHidden="0" w:uiPriority="64" w:unhideWhenUsed="0"/>
-    <w:lsdException w:name="Medium List 1 Accent 6" w:semiHidden="0" w:uiPriority="65" w:unhideWhenUsed="0"/>
-    <w:lsdException w:name="Medium List 2 Accent 6" w:semiHidden="0" w:uiPriority="66" w:unhideWhenUsed="0"/>
-    <w:lsdException w:name="Medium Grid 1 Accent 6" w:semiHidden="0" w:uiPriority="67" w:unhideWhenUsed="0"/>
-    <w:lsdException w:name="Medium Grid 2 Accent 6" w:semiHidden="0" w:uiPriority="68" w:unhideWhenUsed="0"/>
-    <w:lsdException w:name="Medium Grid 3 Accent 6" w:semiHidden="0" w:uiPriority="69" w:unhideWhenUsed="0"/>
-    <w:lsdException w:name="Dark List Accent 6" w:semiHidden="0" w:uiPriority="70" w:unhideWhenUsed="0"/>
-    <w:lsdException w:name="Colorful Shading Accent 6" w:semiHidden="0" w:uiPriority="71" w:unhideWhenUsed="0"/>
-    <w:lsdException w:name="Colorful List Accent 6" w:semiHidden="0" w:uiPriority="72" w:unhideWhenUsed="0"/>
-    <w:lsdException w:name="Colorful Grid Accent 6" w:semiHidden="0" w:uiPriority="73" w:unhideWhenUsed="0"/>
-    <w:lsdException w:name="Subtle Emphasis" w:semiHidden="0" w:uiPriority="19" w:unhideWhenUsed="0" w:qFormat="1"/>
-    <w:lsdException w:name="Intense Emphasis" w:semiHidden="0" w:uiPriority="21" w:unhideWhenUsed="0" w:qFormat="1"/>
-    <w:lsdException w:name="Subtle Reference" w:semiHidden="0" w:uiPriority="31" w:unhideWhenUsed="0" w:qFormat="1"/>
-    <w:lsdException w:name="Intense Reference" w:semiHidden="0" w:uiPriority="32" w:unhideWhenUsed="0" w:qFormat="1"/>
-    <w:lsdException w:name="Book Title" w:semiHidden="0" w:uiPriority="33" w:unhideWhenUsed="0" w:qFormat="1"/>
-    <w:lsdException w:name="Bibliography" w:uiPriority="37"/>
-    <w:lsdException w:name="TOC Heading" w:uiPriority="39" w:qFormat="1"/>
+  <w:latentStyles w:defLockedState="0" w:defUIPriority="99" w:defSemiHidden="0" w:defUnhideWhenUsed="0" w:defQFormat="0" w:count="371">
+    <w:lsdException w:name="Normal" w:uiPriority="0" w:qFormat="1"/>
+    <w:lsdException w:name="heading 1" w:uiPriority="9" w:qFormat="1"/>
+    <w:lsdException w:name="heading 2" w:semiHidden="1" w:uiPriority="9" w:unhideWhenUsed="1" w:qFormat="1"/>
+    <w:lsdException w:name="heading 3" w:semiHidden="1" w:uiPriority="9" w:unhideWhenUsed="1" w:qFormat="1"/>
+    <w:lsdException w:name="heading 4" w:semiHidden="1" w:uiPriority="9" w:unhideWhenUsed="1" w:qFormat="1"/>
+    <w:lsdException w:name="heading 5" w:semiHidden="1" w:uiPriority="9" w:unhideWhenUsed="1" w:qFormat="1"/>
+    <w:lsdException w:name="heading 6" w:semiHidden="1" w:uiPriority="9" w:unhideWhenUsed="1" w:qFormat="1"/>
+    <w:lsdException w:name="heading 7" w:semiHidden="1" w:uiPriority="9" w:unhideWhenUsed="1" w:qFormat="1"/>
+    <w:lsdException w:name="heading 8" w:semiHidden="1" w:uiPriority="9" w:unhideWhenUsed="1" w:qFormat="1"/>
+    <w:lsdException w:name="heading 9" w:semiHidden="1" w:uiPriority="9" w:unhideWhenUsed="1" w:qFormat="1"/>
+    <w:lsdException w:name="index 1" w:semiHidden="1" w:unhideWhenUsed="1"/>
+    <w:lsdException w:name="index 2" w:semiHidden="1" w:unhideWhenUsed="1"/>
+    <w:lsdException w:name="index 3" w:semiHidden="1" w:unhideWhenUsed="1"/>
+    <w:lsdException w:name="index 4" w:semiHidden="1" w:unhideWhenUsed="1"/>
+    <w:lsdException w:name="index 5" w:semiHidden="1" w:unhideWhenUsed="1"/>
+    <w:lsdException w:name="index 6" w:semiHidden="1" w:unhideWhenUsed="1"/>
+    <w:lsdException w:name="index 7" w:semiHidden="1" w:unhideWhenUsed="1"/>
+    <w:lsdException w:name="index 8" w:semiHidden="1" w:unhideWhenUsed="1"/>
+    <w:lsdException w:name="index 9" w:semiHidden="1" w:unhideWhenUsed="1"/>
+    <w:lsdException w:name="toc 1" w:semiHidden="1" w:uiPriority="39" w:unhideWhenUsed="1"/>
+    <w:lsdException w:name="toc 2" w:semiHidden="1" w:uiPriority="39" w:unhideWhenUsed="1"/>
+    <w:lsdException w:name="toc 3" w:semiHidden="1" w:uiPriority="39" w:unhideWhenUsed="1"/>
+    <w:lsdException w:name="toc 4" w:semiHidden="1" w:uiPriority="39" w:unhideWhenUsed="1"/>
+    <w:lsdException w:name="toc 5" w:semiHidden="1" w:uiPriority="39" w:unhideWhenUsed="1"/>
+    <w:lsdException w:name="toc 6" w:semiHidden="1" w:uiPriority="39" w:unhideWhenUsed="1"/>
+    <w:lsdException w:name="toc 7" w:semiHidden="1" w:uiPriority="39" w:unhideWhenUsed="1"/>
+    <w:lsdException w:name="toc 8" w:semiHidden="1" w:uiPriority="39" w:unhideWhenUsed="1"/>
+    <w:lsdException w:name="toc 9" w:semiHidden="1" w:uiPriority="39" w:unhideWhenUsed="1"/>
+    <w:lsdException w:name="Normal Indent" w:semiHidden="1" w:unhideWhenUsed="1"/>
+    <w:lsdException w:name="footnote text" w:semiHidden="1" w:unhideWhenUsed="1"/>
+    <w:lsdException w:name="annotation text" w:semiHidden="1" w:unhideWhenUsed="1"/>
+    <w:lsdException w:name="header" w:semiHidden="1" w:unhideWhenUsed="1"/>
+    <w:lsdException w:name="footer" w:semiHidden="1" w:unhideWhenUsed="1"/>
+    <w:lsdException w:name="index heading" w:semiHidden="1" w:unhideWhenUsed="1"/>
+    <w:lsdException w:name="caption" w:semiHidden="1" w:uiPriority="35" w:unhideWhenUsed="1" w:qFormat="1"/>
+    <w:lsdException w:name="table of figures" w:semiHidden="1" w:unhideWhenUsed="1"/>
+    <w:lsdException w:name="envelope address" w:semiHidden="1" w:unhideWhenUsed="1"/>
+    <w:lsdException w:name="envelope return" w:semiHidden="1" w:unhideWhenUsed="1"/>
+    <w:lsdException w:name="footnote reference" w:semiHidden="1" w:unhideWhenUsed="1"/>
+    <w:lsdException w:name="annotation reference" w:semiHidden="1" w:unhideWhenUsed="1"/>
+    <w:lsdException w:name="line number" w:semiHidden="1" w:unhideWhenUsed="1"/>
+    <w:lsdException w:name="page number" w:semiHidden="1" w:unhideWhenUsed="1"/>
+    <w:lsdException w:name="endnote reference" w:semiHidden="1" w:unhideWhenUsed="1"/>
+    <w:lsdException w:name="endnote text" w:semiHidden="1" w:unhideWhenUsed="1"/>
+    <w:lsdException w:name="table of authorities" w:semiHidden="1" w:unhideWhenUsed="1"/>
+    <w:lsdException w:name="macro" w:semiHidden="1" w:unhideWhenUsed="1"/>
+    <w:lsdException w:name="toa heading" w:semiHidden="1" w:unhideWhenUsed="1"/>
+    <w:lsdException w:name="List" w:semiHidden="1" w:unhideWhenUsed="1"/>
+    <w:lsdException w:name="List Bullet" w:semiHidden="1" w:unhideWhenUsed="1"/>
+    <w:lsdException w:name="List Number" w:semiHidden="1" w:unhideWhenUsed="1"/>
+    <w:lsdException w:name="List 2" w:semiHidden="1" w:unhideWhenUsed="1"/>
+    <w:lsdException w:name="List 3" w:semiHidden="1" w:unhideWhenUsed="1"/>
+    <w:lsdException w:name="List 4" w:semiHidden="1" w:unhideWhenUsed="1"/>
+    <w:lsdException w:name="List 5" w:semiHidden="1" w:unhideWhenUsed="1"/>
+    <w:lsdException w:name="List Bullet 2" w:semiHidden="1" w:unhideWhenUsed="1"/>
+    <w:lsdException w:name="List Bullet 3" w:semiHidden="1" w:unhideWhenUsed="1"/>
+    <w:lsdException w:name="List Bullet 4" w:semiHidden="1" w:unhideWhenUsed="1"/>
+    <w:lsdException w:name="List Bullet 5" w:semiHidden="1" w:unhideWhenUsed="1"/>
+    <w:lsdException w:name="List Number 2" w:semiHidden="1" w:unhideWhenUsed="1"/>
+    <w:lsdException w:name="List Number 3" w:semiHidden="1" w:unhideWhenUsed="1"/>
+    <w:lsdException w:name="List Number 4" w:semiHidden="1" w:unhideWhenUsed="1"/>
+    <w:lsdException w:name="List Number 5" w:semiHidden="1" w:unhideWhenUsed="1"/>
+    <w:lsdException w:name="Title" w:uiPriority="10" w:qFormat="1"/>
+    <w:lsdException w:name="Closing" w:semiHidden="1" w:unhideWhenUsed="1"/>
+    <w:lsdException w:name="Signature" w:semiHidden="1" w:unhideWhenUsed="1"/>
+    <w:lsdException w:name="Default Paragraph Font" w:semiHidden="1" w:uiPriority="1" w:unhideWhenUsed="1"/>
+    <w:lsdException w:name="Body Text" w:semiHidden="1" w:unhideWhenUsed="1"/>
+    <w:lsdException w:name="Body Text Indent" w:semiHidden="1" w:unhideWhenUsed="1"/>
+    <w:lsdException w:name="List Continue" w:semiHidden="1" w:unhideWhenUsed="1"/>
+    <w:lsdException w:name="List Continue 2" w:semiHidden="1" w:unhideWhenUsed="1"/>
+    <w:lsdException w:name="List Continue 3" w:semiHidden="1" w:unhideWhenUsed="1"/>
+    <w:lsdException w:name="List Continue 4" w:semiHidden="1" w:unhideWhenUsed="1"/>
+    <w:lsdException w:name="List Continue 5" w:semiHidden="1" w:unhideWhenUsed="1"/>
+    <w:lsdException w:name="Message Header" w:semiHidden="1" w:unhideWhenUsed="1"/>
+    <w:lsdException w:name="Subtitle" w:uiPriority="11" w:qFormat="1"/>
+    <w:lsdException w:name="Salutation" w:semiHidden="1" w:unhideWhenUsed="1"/>
+    <w:lsdException w:name="Date" w:semiHidden="1" w:unhideWhenUsed="1"/>
+    <w:lsdException w:name="Body Text First Indent" w:semiHidden="1" w:unhideWhenUsed="1"/>
+    <w:lsdException w:name="Body Text First Indent 2" w:semiHidden="1" w:unhideWhenUsed="1"/>
+    <w:lsdException w:name="Note Heading" w:semiHidden="1" w:unhideWhenUsed="1"/>
+    <w:lsdException w:name="Body Text 2" w:semiHidden="1" w:unhideWhenUsed="1"/>
+    <w:lsdException w:name="Body Text 3" w:semiHidden="1" w:unhideWhenUsed="1"/>
+    <w:lsdException w:name="Body Text Indent 2" w:semiHidden="1" w:unhideWhenUsed="1"/>
+    <w:lsdException w:name="Body Text Indent 3" w:semiHidden="1" w:unhideWhenUsed="1"/>
+    <w:lsdException w:name="Block Text" w:semiHidden="1" w:unhideWhenUsed="1"/>
+    <w:lsdException w:name="Hyperlink" w:semiHidden="1" w:unhideWhenUsed="1"/>
+    <w:lsdException w:name="FollowedHyperlink" w:semiHidden="1" w:unhideWhenUsed="1"/>
+    <w:lsdException w:name="Strong" w:uiPriority="22" w:qFormat="1"/>
+    <w:lsdException w:name="Emphasis" w:uiPriority="20" w:qFormat="1"/>
+    <w:lsdException w:name="Document Map" w:semiHidden="1" w:unhideWhenUsed="1"/>
+    <w:lsdException w:name="Plain Text" w:semiHidden="1" w:unhideWhenUsed="1"/>
+    <w:lsdException w:name="E-mail Signature" w:semiHidden="1" w:unhideWhenUsed="1"/>
+    <w:lsdException w:name="HTML Top of Form" w:semiHidden="1" w:unhideWhenUsed="1"/>
+    <w:lsdException w:name="HTML Bottom of Form" w:semiHidden="1" w:unhideWhenUsed="1"/>
+    <w:lsdException w:name="Normal (Web)" w:semiHidden="1" w:unhideWhenUsed="1"/>
+    <w:lsdException w:name="HTML Acronym" w:semiHidden="1" w:unhideWhenUsed="1"/>
+    <w:lsdException w:name="HTML Address" w:semiHidden="1" w:unhideWhenUsed="1"/>
+    <w:lsdException w:name="HTML Cite" w:semiHidden="1" w:unhideWhenUsed="1"/>
+    <w:lsdException w:name="HTML Code" w:semiHidden="1" w:unhideWhenUsed="1"/>
+    <w:lsdException w:name="HTML Definition" w:semiHidden="1" w:unhideWhenUsed="1"/>
+    <w:lsdException w:name="HTML Keyboard" w:semiHidden="1" w:unhideWhenUsed="1"/>
+    <w:lsdException w:name="HTML Preformatted" w:semiHidden="1" w:unhideWhenUsed="1"/>
+    <w:lsdException w:name="HTML Sample" w:semiHidden="1" w:unhideWhenUsed="1"/>
+    <w:lsdException w:name="HTML Typewriter" w:semiHidden="1" w:unhideWhenUsed="1"/>
+    <w:lsdException w:name="HTML Variable" w:semiHidden="1" w:unhideWhenUsed="1"/>
+    <w:lsdException w:name="Normal Table" w:semiHidden="1" w:unhideWhenUsed="1"/>
+    <w:lsdException w:name="annotation subject" w:semiHidden="1" w:unhideWhenUsed="1"/>
+    <w:lsdException w:name="No List" w:semiHidden="1" w:unhideWhenUsed="1"/>
+    <w:lsdException w:name="Outline List 1" w:semiHidden="1" w:unhideWhenUsed="1"/>
+    <w:lsdException w:name="Outline List 2" w:semiHidden="1" w:unhideWhenUsed="1"/>
+    <w:lsdException w:name="Outline List 3" w:semiHidden="1" w:unhideWhenUsed="1"/>
+    <w:lsdException w:name="Table Simple 1" w:semiHidden="1" w:unhideWhenUsed="1"/>
+    <w:lsdException w:name="Table Simple 2" w:semiHidden="1" w:unhideWhenUsed="1"/>
+    <w:lsdException w:name="Table Simple 3" w:semiHidden="1" w:unhideWhenUsed="1"/>
+    <w:lsdException w:name="Table Classic 1" w:semiHidden="1" w:unhideWhenUsed="1"/>
+    <w:lsdException w:name="Table Classic 2" w:semiHidden="1" w:unhideWhenUsed="1"/>
+    <w:lsdException w:name="Table Classic 3" w:semiHidden="1" w:unhideWhenUsed="1"/>
+    <w:lsdException w:name="Table Classic 4" w:semiHidden="1" w:unhideWhenUsed="1"/>
+    <w:lsdException w:name="Table Colorful 1" w:semiHidden="1" w:unhideWhenUsed="1"/>
+    <w:lsdException w:name="Table Colorful 2" w:semiHidden="1" w:unhideWhenUsed="1"/>
+    <w:lsdException w:name="Table Colorful 3" w:semiHidden="1" w:unhideWhenUsed="1"/>
+    <w:lsdException w:name="Table Columns 1" w:semiHidden="1" w:unhideWhenUsed="1"/>
+    <w:lsdException w:name="Table Columns 2" w:semiHidden="1" w:unhideWhenUsed="1"/>
+    <w:lsdException w:name="Table Columns 3" w:semiHidden="1" w:unhideWhenUsed="1"/>
+    <w:lsdException w:name="Table Columns 4" w:semiHidden="1" w:unhideWhenUsed="1"/>
+    <w:lsdException w:name="Table Columns 5" w:semiHidden="1" w:unhideWhenUsed="1"/>
+    <w:lsdException w:name="Table Grid 1" w:semiHidden="1" w:unhideWhenUsed="1"/>
+    <w:lsdException w:name="Table Grid 2" w:semiHidden="1" w:unhideWhenUsed="1"/>
+    <w:lsdException w:name="Table Grid 3" w:semiHidden="1" w:unhideWhenUsed="1"/>
+    <w:lsdException w:name="Table Grid 4" w:semiHidden="1" w:unhideWhenUsed="1"/>
+    <w:lsdException w:name="Table Grid 5" w:semiHidden="1" w:unhideWhenUsed="1"/>
+    <w:lsdException w:name="Table Grid 6" w:semiHidden="1" w:unhideWhenUsed="1"/>
+    <w:lsdException w:name="Table Grid 7" w:semiHidden="1" w:unhideWhenUsed="1"/>
+    <w:lsdException w:name="Table Grid 8" w:semiHidden="1" w:unhideWhenUsed="1"/>
+    <w:lsdException w:name="Table List 1" w:semiHidden="1" w:unhideWhenUsed="1"/>
+    <w:lsdException w:name="Table List 2" w:semiHidden="1" w:unhideWhenUsed="1"/>
+    <w:lsdException w:name="Table List 3" w:semiHidden="1" w:unhideWhenUsed="1"/>
+    <w:lsdException w:name="Table List 4" w:semiHidden="1" w:unhideWhenUsed="1"/>
+    <w:lsdException w:name="Table List 5" w:semiHidden="1" w:unhideWhenUsed="1"/>
+    <w:lsdException w:name="Table List 6" w:semiHidden="1" w:unhideWhenUsed="1"/>
+    <w:lsdException w:name="Table List 7" w:semiHidden="1" w:unhideWhenUsed="1"/>
+    <w:lsdException w:name="Table List 8" w:semiHidden="1" w:unhideWhenUsed="1"/>
+    <w:lsdException w:name="Table 3D effects 1" w:semiHidden="1" w:unhideWhenUsed="1"/>
+    <w:lsdException w:name="Table 3D effects 2" w:semiHidden="1" w:unhideWhenUsed="1"/>
+    <w:lsdException w:name="Table 3D effects 3" w:semiHidden="1" w:unhideWhenUsed="1"/>
+    <w:lsdException w:name="Table Contemporary" w:semiHidden="1" w:unhideWhenUsed="1"/>
+    <w:lsdException w:name="Table Elegant" w:semiHidden="1" w:unhideWhenUsed="1"/>
+    <w:lsdException w:name="Table Professional" w:semiHidden="1" w:unhideWhenUsed="1"/>
+    <w:lsdException w:name="Table Subtle 1" w:semiHidden="1" w:unhideWhenUsed="1"/>
+    <w:lsdException w:name="Table Subtle 2" w:semiHidden="1" w:unhideWhenUsed="1"/>
+    <w:lsdException w:name="Table Web 1" w:semiHidden="1" w:unhideWhenUsed="1"/>
+    <w:lsdException w:name="Table Web 2" w:semiHidden="1" w:unhideWhenUsed="1"/>
+    <w:lsdException w:name="Table Web 3" w:semiHidden="1" w:unhideWhenUsed="1"/>
+    <w:lsdException w:name="Balloon Text" w:semiHidden="1" w:unhideWhenUsed="1"/>
+    <w:lsdException w:name="Table Grid" w:uiPriority="59"/>
+    <w:lsdException w:name="Table Theme" w:semiHidden="1" w:unhideWhenUsed="1"/>
+    <w:lsdException w:name="Placeholder Text" w:semiHidden="1"/>
+    <w:lsdException w:name="No Spacing" w:uiPriority="1" w:qFormat="1"/>
+    <w:lsdException w:name="Light Shading" w:uiPriority="60"/>
+    <w:lsdException w:name="Light List" w:uiPriority="61"/>
+    <w:lsdException w:name="Light Grid" w:uiPriority="62"/>
+    <w:lsdException w:name="Medium Shading 1" w:uiPriority="63"/>
+    <w:lsdException w:name="Medium Shading 2" w:uiPriority="64"/>
+    <w:lsdException w:name="Medium List 1" w:uiPriority="65"/>
+    <w:lsdException w:name="Medium List 2" w:uiPriority="66"/>
+    <w:lsdException w:name="Medium Grid 1" w:uiPriority="67"/>
+    <w:lsdException w:name="Medium Grid 2" w:uiPriority="68"/>
+    <w:lsdException w:name="Medium Grid 3" w:uiPriority="69"/>
+    <w:lsdException w:name="Dark List" w:uiPriority="70"/>
+    <w:lsdException w:name="Colorful Shading" w:uiPriority="71"/>
+    <w:lsdException w:name="Colorful List" w:uiPriority="72"/>
+    <w:lsdException w:name="Colorful Grid" w:uiPriority="73"/>
+    <w:lsdException w:name="Light Shading Accent 1" w:uiPriority="60"/>
+    <w:lsdException w:name="Light List Accent 1" w:uiPriority="61"/>
+    <w:lsdException w:name="Light Grid Accent 1" w:uiPriority="62"/>
+    <w:lsdException w:name="Medium Shading 1 Accent 1" w:uiPriority="63"/>
+    <w:lsdException w:name="Medium Shading 2 Accent 1" w:uiPriority="64"/>
+    <w:lsdException w:name="Medium List 1 Accent 1" w:uiPriority="65"/>
+    <w:lsdException w:name="Revision" w:semiHidden="1"/>
+    <w:lsdException w:name="List Paragraph" w:uiPriority="34" w:qFormat="1"/>
+    <w:lsdException w:name="Quote" w:uiPriority="29" w:qFormat="1"/>
+    <w:lsdException w:name="Intense Quote" w:uiPriority="30" w:qFormat="1"/>
+    <w:lsdException w:name="Medium List 2 Accent 1" w:uiPriority="66"/>
+    <w:lsdException w:name="Medium Grid 1 Accent 1" w:uiPriority="67"/>
+    <w:lsdException w:name="Medium Grid 2 Accent 1" w:uiPriority="68"/>
+    <w:lsdException w:name="Medium Grid 3 Accent 1" w:uiPriority="69"/>
+    <w:lsdException w:name="Dark List Accent 1" w:uiPriority="70"/>
+    <w:lsdException w:name="Colorful Shading Accent 1" w:uiPriority="71"/>
+    <w:lsdException w:name="Colorful List Accent 1" w:uiPriority="72"/>
+    <w:lsdException w:name="Colorful Grid Accent 1" w:uiPriority="73"/>
+    <w:lsdException w:name="Light Shading Accent 2" w:uiPriority="60"/>
+    <w:lsdException w:name="Light List Accent 2" w:uiPriority="61"/>
+    <w:lsdException w:name="Light Grid Accent 2" w:uiPriority="62"/>
+    <w:lsdException w:name="Medium Shading 1 Accent 2" w:uiPriority="63"/>
+    <w:lsdException w:name="Medium Shading 2 Accent 2" w:uiPriority="64"/>
+    <w:lsdException w:name="Medium List 1 Accent 2" w:uiPriority="65"/>
+    <w:lsdException w:name="Medium List 2 Accent 2" w:uiPriority="66"/>
+    <w:lsdException w:name="Medium Grid 1 Accent 2" w:uiPriority="67"/>
+    <w:lsdException w:name="Medium Grid 2 Accent 2" w:uiPriority="68"/>
+    <w:lsdException w:name="Medium Grid 3 Accent 2" w:uiPriority="69"/>
+    <w:lsdException w:name="Dark List Accent 2" w:uiPriority="70"/>
+    <w:lsdException w:name="Colorful Shading Accent 2" w:uiPriority="71"/>
+    <w:lsdException w:name="Colorful List Accent 2" w:uiPriority="72"/>
+    <w:lsdException w:name="Colorful Grid Accent 2" w:uiPriority="73"/>
+    <w:lsdException w:name="Light Shading Accent 3" w:uiPriority="60"/>
+    <w:lsdException w:name="Light List Accent 3" w:uiPriority="61"/>
+    <w:lsdException w:name="Light Grid Accent 3" w:uiPriority="62"/>
+    <w:lsdException w:name="Medium Shading 1 Accent 3" w:uiPriority="63"/>
+    <w:lsdException w:name="Medium Shading 2 Accent 3" w:uiPriority="64"/>
+    <w:lsdException w:name="Medium List 1 Accent 3" w:uiPriority="65"/>
+    <w:lsdException w:name="Medium List 2 Accent 3" w:uiPriority="66"/>
+    <w:lsdException w:name="Medium Grid 1 Accent 3" w:uiPriority="67"/>
+    <w:lsdException w:name="Medium Grid 2 Accent 3" w:uiPriority="68"/>
+    <w:lsdException w:name="Medium Grid 3 Accent 3" w:uiPriority="69"/>
+    <w:lsdException w:name="Dark List Accent 3" w:uiPriority="70"/>
+    <w:lsdException w:name="Colorful Shading Accent 3" w:uiPriority="71"/>
+    <w:lsdException w:name="Colorful List Accent 3" w:uiPriority="72"/>
+    <w:lsdException w:name="Colorful Grid Accent 3" w:uiPriority="73"/>
+    <w:lsdException w:name="Light Shading Accent 4" w:uiPriority="60"/>
+    <w:lsdException w:name="Light List Accent 4" w:uiPriority="61"/>
+    <w:lsdException w:name="Light Grid Accent 4" w:uiPriority="62"/>
+    <w:lsdException w:name="Medium Shading 1 Accent 4" w:uiPriority="63"/>
+    <w:lsdException w:name="Medium Shading 2 Accent 4" w:uiPriority="64"/>
+    <w:lsdException w:name="Medium List 1 Accent 4" w:uiPriority="65"/>
+    <w:lsdException w:name="Medium List 2 Accent 4" w:uiPriority="66"/>
+    <w:lsdException w:name="Medium Grid 1 Accent 4" w:uiPriority="67"/>
+    <w:lsdException w:name="Medium Grid 2 Accent 4" w:uiPriority="68"/>
+    <w:lsdException w:name="Medium Grid 3 Accent 4" w:uiPriority="69"/>
+    <w:lsdException w:name="Dark List Accent 4" w:uiPriority="70"/>
+    <w:lsdException w:name="Colorful Shading Accent 4" w:uiPriority="71"/>
+    <w:lsdException w:name="Colorful List Accent 4" w:uiPriority="72"/>
+    <w:lsdException w:name="Colorful Grid Accent 4" w:uiPriority="73"/>
+    <w:lsdException w:name="Light Shading Accent 5" w:uiPriority="60"/>
+    <w:lsdException w:name="Light List Accent 5" w:uiPriority="61"/>
+    <w:lsdException w:name="Light Grid Accent 5" w:uiPriority="62"/>
+    <w:lsdException w:name="Medium Shading 1 Accent 5" w:uiPriority="63"/>
+    <w:lsdException w:name="Medium Shading 2 Accent 5" w:uiPriority="64"/>
+    <w:lsdException w:name="Medium List 1 Accent 5" w:uiPriority="65"/>
+    <w:lsdException w:name="Medium List 2 Accent 5" w:uiPriority="66"/>
+    <w:lsdException w:name="Medium Grid 1 Accent 5" w:uiPriority="67"/>
+    <w:lsdException w:name="Medium Grid 2 Accent 5" w:uiPriority="68"/>
+    <w:lsdException w:name="Medium Grid 3 Accent 5" w:uiPriority="69"/>
+    <w:lsdException w:name="Dark List Accent 5" w:uiPriority="70"/>
+    <w:lsdException w:name="Colorful Shading Accent 5" w:uiPriority="71"/>
+    <w:lsdException w:name="Colorful List Accent 5" w:uiPriority="72"/>
+    <w:lsdException w:name="Colorful Grid Accent 5" w:uiPriority="73"/>
+    <w:lsdException w:name="Light Shading Accent 6" w:uiPriority="60"/>
+    <w:lsdException w:name="Light List Accent 6" w:uiPriority="61"/>
+    <w:lsdException w:name="Light Grid Accent 6" w:uiPriority="62"/>
+    <w:lsdException w:name="Medium Shading 1 Accent 6" w:uiPriority="63"/>
+    <w:lsdException w:name="Medium Shading 2 Accent 6" w:uiPriority="64"/>
+    <w:lsdException w:name="Medium List 1 Accent 6" w:uiPriority="65"/>
+    <w:lsdException w:name="Medium List 2 Accent 6" w:uiPriority="66"/>
+    <w:lsdException w:name="Medium Grid 1 Accent 6" w:uiPriority="67"/>
+    <w:lsdException w:name="Medium Grid 2 Accent 6" w:uiPriority="68"/>
+    <w:lsdException w:name="Medium Grid 3 Accent 6" w:uiPriority="69"/>
+    <w:lsdException w:name="Dark List Accent 6" w:uiPriority="70"/>
+    <w:lsdException w:name="Colorful Shading Accent 6" w:uiPriority="71"/>
+    <w:lsdException w:name="Colorful List Accent 6" w:uiPriority="72"/>
+    <w:lsdException w:name="Colorful Grid Accent 6" w:uiPriority="73"/>
+    <w:lsdException w:name="Subtle Emphasis" w:uiPriority="19" w:qFormat="1"/>
+    <w:lsdException w:name="Intense Emphasis" w:uiPriority="21" w:qFormat="1"/>
+    <w:lsdException w:name="Subtle Reference" w:uiPriority="31" w:qFormat="1"/>
+    <w:lsdException w:name="Intense Reference" w:uiPriority="32" w:qFormat="1"/>
+    <w:lsdException w:name="Book Title" w:uiPriority="33" w:qFormat="1"/>
+    <w:lsdException w:name="Bibliography" w:semiHidden="1" w:uiPriority="37" w:unhideWhenUsed="1"/>
+    <w:lsdException w:name="TOC Heading" w:semiHidden="1" w:uiPriority="39" w:unhideWhenUsed="1" w:qFormat="1"/>
+    <w:lsdException w:name="Plain Table 1" w:uiPriority="41"/>
+    <w:lsdException w:name="Plain Table 2" w:uiPriority="42"/>
+    <w:lsdException w:name="Plain Table 3" w:uiPriority="43"/>
+    <w:lsdException w:name="Plain Table 4" w:uiPriority="44"/>
+    <w:lsdException w:name="Plain Table 5" w:uiPriority="45"/>
+    <w:lsdException w:name="Grid Table Light" w:uiPriority="40"/>
+    <w:lsdException w:name="Grid Table 1 Light" w:uiPriority="46"/>
+    <w:lsdException w:name="Grid Table 2" w:uiPriority="47"/>
+    <w:lsdException w:name="Grid Table 3" w:uiPriority="48"/>
+    <w:lsdException w:name="Grid Table 4" w:uiPriority="49"/>
+    <w:lsdException w:name="Grid Table 5 Dark" w:uiPriority="50"/>
+    <w:lsdException w:name="Grid Table 6 Colorful" w:uiPriority="51"/>
+    <w:lsdException w:name="Grid Table 7 Colorful" w:uiPriority="52"/>
+    <w:lsdException w:name="Grid Table 1 Light Accent 1" w:uiPriority="46"/>
+    <w:lsdException w:name="Grid Table 2 Accent 1" w:uiPriority="47"/>
+    <w:lsdException w:name="Grid Table 3 Accent 1" w:uiPriority="48"/>
+    <w:lsdException w:name="Grid Table 4 Accent 1" w:uiPriority="49"/>
+    <w:lsdException w:name="Grid Table 5 Dark Accent 1" w:uiPriority="50"/>
+    <w:lsdException w:name="Grid Table 6 Colorful Accent 1" w:uiPriority="51"/>
+    <w:lsdException w:name="Grid Table 7 Colorful Accent 1" w:uiPriority="52"/>
+    <w:lsdException w:name="Grid Table 1 Light Accent 2" w:uiPriority="46"/>
+    <w:lsdException w:name="Grid Table 2 Accent 2" w:uiPriority="47"/>
+    <w:lsdException w:name="Grid Table 3 Accent 2" w:uiPriority="48"/>
+    <w:lsdException w:name="Grid Table 4 Accent 2" w:uiPriority="49"/>
+    <w:lsdException w:name="Grid Table 5 Dark Accent 2" w:uiPriority="50"/>
+    <w:lsdException w:name="Grid Table 6 Colorful Accent 2" w:uiPriority="51"/>
+    <w:lsdException w:name="Grid Table 7 Colorful Accent 2" w:uiPriority="52"/>
+    <w:lsdException w:name="Grid Table 1 Light Accent 3" w:uiPriority="46"/>
+    <w:lsdException w:name="Grid Table 2 Accent 3" w:uiPriority="47"/>
+    <w:lsdException w:name="Grid Table 3 Accent 3" w:uiPriority="48"/>
+    <w:lsdException w:name="Grid Table 4 Accent 3" w:uiPriority="49"/>
+    <w:lsdException w:name="Grid Table 5 Dark Accent 3" w:uiPriority="50"/>
+    <w:lsdException w:name="Grid Table 6 Colorful Accent 3" w:uiPriority="51"/>
+    <w:lsdException w:name="Grid Table 7 Colorful Accent 3" w:uiPriority="52"/>
+    <w:lsdException w:name="Grid Table 1 Light Accent 4" w:uiPriority="46"/>
+    <w:lsdException w:name="Grid Table 2 Accent 4" w:uiPriority="47"/>
+    <w:lsdException w:name="Grid Table 3 Accent 4" w:uiPriority="48"/>
+    <w:lsdException w:name="Grid Table 4 Accent 4" w:uiPriority="49"/>
+    <w:lsdException w:name="Grid Table 5 Dark Accent 4" w:uiPriority="50"/>
+    <w:lsdException w:name="Grid Table 6 Colorful Accent 4" w:uiPriority="51"/>
+    <w:lsdException w:name="Grid Table 7 Colorful Accent 4" w:uiPriority="52"/>
+    <w:lsdException w:name="Grid Table 1 Light Accent 5" w:uiPriority="46"/>
+    <w:lsdException w:name="Grid Table 2 Accent 5" w:uiPriority="47"/>
+    <w:lsdException w:name="Grid Table 3 Accent 5" w:uiPriority="48"/>
+    <w:lsdException w:name="Grid Table 4 Accent 5" w:uiPriority="49"/>
+    <w:lsdException w:name="Grid Table 5 Dark Accent 5" w:uiPriority="50"/>
+    <w:lsdException w:name="Grid Table 6 Colorful Accent 5" w:uiPriority="51"/>
+    <w:lsdException w:name="Grid Table 7 Colorful Accent 5" w:uiPriority="52"/>
+    <w:lsdException w:name="Grid Table 1 Light Accent 6" w:uiPriority="46"/>
+    <w:lsdException w:name="Grid Table 2 Accent 6" w:uiPriority="47"/>
+    <w:lsdException w:name="Grid Table 3 Accent 6" w:uiPriority="48"/>
+    <w:lsdException w:name="Grid Table 4 Accent 6" w:uiPriority="49"/>
+    <w:lsdException w:name="Grid Table 5 Dark Accent 6" w:uiPriority="50"/>
+    <w:lsdException w:name="Grid Table 6 Colorful Accent 6" w:uiPriority="51"/>
+    <w:lsdException w:name="Grid Table 7 Colorful Accent 6" w:uiPriority="52"/>
+    <w:lsdException w:name="List Table 1 Light" w:uiPriority="46"/>
+    <w:lsdException w:name="List Table 2" w:uiPriority="47"/>
+    <w:lsdException w:name="List Table 3" w:uiPriority="48"/>
+    <w:lsdException w:name="List Table 4" w:uiPriority="49"/>
+    <w:lsdException w:name="List Table 5 Dark" w:uiPriority="50"/>
+    <w:lsdException w:name="List Table 6 Colorful" w:uiPriority="51"/>
+    <w:lsdException w:name="List Table 7 Colorful" w:uiPriority="52"/>
+    <w:lsdException w:name="List Table 1 Light Accent 1" w:uiPriority="46"/>
+    <w:lsdException w:name="List Table 2 Accent 1" w:uiPriority="47"/>
+    <w:lsdException w:name="List Table 3 Accent 1" w:uiPriority="48"/>
+    <w:lsdException w:name="List Table 4 Accent 1" w:uiPriority="49"/>
+    <w:lsdException w:name="List Table 5 Dark Accent 1" w:uiPriority="50"/>
+    <w:lsdException w:name="List Table 6 Colorful Accent 1" w:uiPriority="51"/>
+    <w:lsdException w:name="List Table 7 Colorful Accent 1" w:uiPriority="52"/>
+    <w:lsdException w:name="List Table 1 Light Accent 2" w:uiPriority="46"/>
+    <w:lsdException w:name="List Table 2 Accent 2" w:uiPriority="47"/>
+    <w:lsdException w:name="List Table 3 Accent 2" w:uiPriority="48"/>
+    <w:lsdException w:name="List Table 4 Accent 2" w:uiPriority="49"/>
+    <w:lsdException w:name="List Table 5 Dark Accent 2" w:uiPriority="50"/>
+    <w:lsdException w:name="List Table 6 Colorful Accent 2" w:uiPriority="51"/>
+    <w:lsdException w:name="List Table 7 Colorful Accent 2" w:uiPriority="52"/>
+    <w:lsdException w:name="List Table 1 Light Accent 3" w:uiPriority="46"/>
+    <w:lsdException w:name="List Table 2 Accent 3" w:uiPriority="47"/>
+    <w:lsdException w:name="List Table 3 Accent 3" w:uiPriority="48"/>
+    <w:lsdException w:name="List Table 4 Accent 3" w:uiPriority="49"/>
+    <w:lsdException w:name="List Table 5 Dark Accent 3" w:uiPriority="50"/>
+    <w:lsdException w:name="List Table 6 Colorful Accent 3" w:uiPriority="51"/>
+    <w:lsdException w:name="List Table 7 Colorful Accent 3" w:uiPriority="52"/>
+    <w:lsdException w:name="List Table 1 Light Accent 4" w:uiPriority="46"/>
+    <w:lsdException w:name="List Table 2 Accent 4" w:uiPriority="47"/>
+    <w:lsdException w:name="List Table 3 Accent 4" w:uiPriority="48"/>
+    <w:lsdException w:name="List Table 4 Accent 4" w:uiPriority="49"/>
+    <w:lsdException w:name="List Table 5 Dark Accent 4" w:uiPriority="50"/>
+    <w:lsdException w:name="List Table 6 Colorful Accent 4" w:uiPriority="51"/>
+    <w:lsdException w:name="List Table 7 Colorful Accent 4" w:uiPriority="52"/>
+    <w:lsdException w:name="List Table 1 Light Accent 5" w:uiPriority="46"/>
+    <w:lsdException w:name="List Table 2 Accent 5" w:uiPriority="47"/>
+    <w:lsdException w:name="List Table 3 Accent 5" w:uiPriority="48"/>
+    <w:lsdException w:name="List Table 4 Accent 5" w:uiPriority="49"/>
+    <w:lsdException w:name="List Table 5 Dark Accent 5" w:uiPriority="50"/>
+    <w:lsdException w:name="List Table 6 Colorful Accent 5" w:uiPriority="51"/>
+    <w:lsdException w:name="List Table 7 Colorful Accent 5" w:uiPriority="52"/>
+    <w:lsdException w:name="List Table 1 Light Accent 6" w:uiPriority="46"/>
+    <w:lsdException w:name="List Table 2 Accent 6" w:uiPriority="47"/>
+    <w:lsdException w:name="List Table 3 Accent 6" w:uiPriority="48"/>
+    <w:lsdException w:name="List Table 4 Accent 6" w:uiPriority="49"/>
+    <w:lsdException w:name="List Table 5 Dark Accent 6" w:uiPriority="50"/>
+    <w:lsdException w:name="List Table 6 Colorful Accent 6" w:uiPriority="51"/>
+    <w:lsdException w:name="List Table 7 Colorful Accent 6" w:uiPriority="52"/>
   </w:latentStyles>
   <w:style w:type="paragraph" w:default="1" w:styleId="Normal">
     <w:name w:val="Normal"/>
@@ -1165,7 +1937,6 @@
     <w:uiPriority w:val="99"/>
     <w:semiHidden/>
     <w:unhideWhenUsed/>
-    <w:qFormat/>
     <w:tblPr>
       <w:tblInd w:w="0" w:type="dxa"/>
       <w:tblCellMar>
@@ -1211,6 +1982,17 @@
       <w:sz w:val="16"/>
       <w:szCs w:val="16"/>
     </w:rPr>
+  </w:style>
+  <w:style w:type="paragraph" w:styleId="ListParagraph">
+    <w:name w:val="List Paragraph"/>
+    <w:basedOn w:val="Normal"/>
+    <w:uiPriority w:val="34"/>
+    <w:qFormat/>
+    <w:rsid w:val="00311FDA"/>
+    <w:pPr>
+      <w:ind w:left="720"/>
+      <w:contextualSpacing/>
+    </w:pPr>
   </w:style>
 </w:styles>
 </file>

</xml_diff>

<commit_message>
Fix get mail Vietnam airline
</commit_message>
<xml_diff>
--- a/#Web Danh Thanh/Fix/Fix 20.11.09/Fix web 9.11.2020.docx
+++ b/#Web Danh Thanh/Fix/Fix 20.11.09/Fix web 9.11.2020.docx
@@ -210,18 +210,7 @@
           <w:sz w:val="28"/>
           <w:szCs w:val="28"/>
         </w:rPr>
-        <w:t>Thay đổi: “Hãng bay mặc định”, thêm vào những vé</w:t>
-      </w:r>
-      <w:bookmarkStart w:id="0" w:name="_GoBack"/>
-      <w:bookmarkEnd w:id="0"/>
-      <w:r>
-        <w:rPr>
-          <w:rFonts w:ascii="Times New Roman" w:hAnsi="Times New Roman" w:cs="Times New Roman"/>
-          <w:color w:val="00B050"/>
-          <w:sz w:val="28"/>
-          <w:szCs w:val="28"/>
-        </w:rPr>
-        <w:t xml:space="preserve"> ko xử lý đc thông tin hãng bay</w:t>
+        <w:t>Thay đổi: “Hãng bay mặc định”, thêm vào những vé ko xử lý đc thông tin hãng bay</w:t>
       </w:r>
     </w:p>
     <w:p>
@@ -309,13 +298,15 @@
       <w:pPr>
         <w:rPr>
           <w:rFonts w:ascii="Times New Roman" w:hAnsi="Times New Roman" w:cs="Times New Roman"/>
-          <w:sz w:val="28"/>
-          <w:szCs w:val="28"/>
-        </w:rPr>
-      </w:pPr>
-      <w:r>
-        <w:rPr>
-          <w:rFonts w:ascii="Times New Roman" w:hAnsi="Times New Roman" w:cs="Times New Roman"/>
+          <w:strike/>
+          <w:sz w:val="28"/>
+          <w:szCs w:val="28"/>
+        </w:rPr>
+      </w:pPr>
+      <w:r>
+        <w:rPr>
+          <w:rFonts w:ascii="Times New Roman" w:hAnsi="Times New Roman" w:cs="Times New Roman"/>
+          <w:strike/>
           <w:sz w:val="28"/>
           <w:szCs w:val="28"/>
         </w:rPr>
@@ -376,38 +367,19 @@
       <w:pPr>
         <w:rPr>
           <w:rFonts w:ascii="Times New Roman" w:hAnsi="Times New Roman" w:cs="Times New Roman"/>
-          <w:strike/>
-          <w:sz w:val="28"/>
-          <w:szCs w:val="28"/>
-        </w:rPr>
-      </w:pPr>
-      <w:r>
-        <w:rPr>
-          <w:rFonts w:ascii="Times New Roman" w:hAnsi="Times New Roman" w:cs="Times New Roman"/>
-          <w:strike/>
-          <w:sz w:val="28"/>
-          <w:szCs w:val="28"/>
-        </w:rPr>
-        <w:t>3. Phần thông báo anh vẫn chưa thấy báo về mail. em xem lại giúp anh</w:t>
-      </w:r>
-    </w:p>
-    <w:p>
-      <w:pPr>
-        <w:rPr>
-          <w:rFonts w:ascii="Times New Roman" w:hAnsi="Times New Roman" w:cs="Times New Roman"/>
-          <w:color w:val="00B050"/>
-          <w:sz w:val="28"/>
-          <w:szCs w:val="28"/>
-        </w:rPr>
-      </w:pPr>
-      <w:r>
-        <w:rPr>
-          <w:rFonts w:ascii="Times New Roman" w:hAnsi="Times New Roman" w:cs="Times New Roman"/>
-          <w:color w:val="00B050"/>
-          <w:sz w:val="28"/>
-          <w:szCs w:val="28"/>
-        </w:rPr>
-        <w:t>E test là đã gửi đc, a nhớ phải có địa chỉ email và check vào Nhận thông báo qua Email trong từng user</w:t>
+          <w:color w:val="00B050"/>
+          <w:sz w:val="28"/>
+          <w:szCs w:val="28"/>
+        </w:rPr>
+      </w:pPr>
+      <w:r>
+        <w:rPr>
+          <w:rFonts w:ascii="Times New Roman" w:hAnsi="Times New Roman" w:cs="Times New Roman"/>
+          <w:color w:val="00B050"/>
+          <w:sz w:val="28"/>
+          <w:szCs w:val="28"/>
+        </w:rPr>
+        <w:t>Email sai cấu trúc, ko có phần mã giữ chỗ -&gt; Đã fix</w:t>
       </w:r>
     </w:p>
     <w:p>
@@ -425,10 +397,10 @@
           <w:szCs w:val="28"/>
         </w:rPr>
         <w:drawing>
-          <wp:inline distT="0" distB="0" distL="0" distR="0" wp14:anchorId="28CF40ED" wp14:editId="7FCC894E">
-            <wp:extent cx="5943600" cy="2776855"/>
+          <wp:inline distT="0" distB="0" distL="0" distR="0" wp14:anchorId="1CC05EA0" wp14:editId="59E2D729">
+            <wp:extent cx="5943600" cy="3014345"/>
             <wp:effectExtent l="0" t="0" r="0" b="0"/>
-            <wp:docPr id="8" name="Picture 8"/>
+            <wp:docPr id="12" name="Picture 12"/>
             <wp:cNvGraphicFramePr>
               <a:graphicFrameLocks xmlns:a="http://schemas.openxmlformats.org/drawingml/2006/main" noChangeAspect="1"/>
             </wp:cNvGraphicFramePr>
@@ -448,6 +420,96 @@
                   <pic:spPr>
                     <a:xfrm>
                       <a:off x="0" y="0"/>
+                      <a:ext cx="5943600" cy="3014345"/>
+                    </a:xfrm>
+                    <a:prstGeom prst="rect">
+                      <a:avLst/>
+                    </a:prstGeom>
+                  </pic:spPr>
+                </pic:pic>
+              </a:graphicData>
+            </a:graphic>
+          </wp:inline>
+        </w:drawing>
+      </w:r>
+    </w:p>
+    <w:p>
+      <w:pPr>
+        <w:rPr>
+          <w:rFonts w:ascii="Times New Roman" w:hAnsi="Times New Roman" w:cs="Times New Roman"/>
+          <w:strike/>
+          <w:sz w:val="28"/>
+          <w:szCs w:val="28"/>
+        </w:rPr>
+      </w:pPr>
+      <w:r>
+        <w:rPr>
+          <w:rFonts w:ascii="Times New Roman" w:hAnsi="Times New Roman" w:cs="Times New Roman"/>
+          <w:strike/>
+          <w:sz w:val="28"/>
+          <w:szCs w:val="28"/>
+        </w:rPr>
+        <w:t>3. Phần thông báo anh vẫn chưa thấy báo về mail. em xem lại giúp anh</w:t>
+      </w:r>
+    </w:p>
+    <w:p>
+      <w:pPr>
+        <w:rPr>
+          <w:rFonts w:ascii="Times New Roman" w:hAnsi="Times New Roman" w:cs="Times New Roman"/>
+          <w:color w:val="00B050"/>
+          <w:sz w:val="28"/>
+          <w:szCs w:val="28"/>
+        </w:rPr>
+      </w:pPr>
+      <w:r>
+        <w:rPr>
+          <w:rFonts w:ascii="Times New Roman" w:hAnsi="Times New Roman" w:cs="Times New Roman"/>
+          <w:color w:val="00B050"/>
+          <w:sz w:val="28"/>
+          <w:szCs w:val="28"/>
+        </w:rPr>
+        <w:t>E test là đã gửi đc, a nhớ phải có địa chỉ email và check vào Nhận thông báo qua Email trong từng user</w:t>
+      </w:r>
+    </w:p>
+    <w:p>
+      <w:pPr>
+        <w:rPr>
+          <w:rFonts w:ascii="Times New Roman" w:hAnsi="Times New Roman" w:cs="Times New Roman"/>
+          <w:sz w:val="28"/>
+          <w:szCs w:val="28"/>
+        </w:rPr>
+      </w:pPr>
+      <w:r>
+        <w:rPr>
+          <w:rFonts w:ascii="Times New Roman" w:hAnsi="Times New Roman" w:cs="Times New Roman"/>
+          <w:sz w:val="28"/>
+          <w:szCs w:val="28"/>
+        </w:rPr>
+        <w:lastRenderedPageBreak/>
+        <w:drawing>
+          <wp:inline distT="0" distB="0" distL="0" distR="0" wp14:anchorId="28CF40ED" wp14:editId="7FCC894E">
+            <wp:extent cx="5943600" cy="2776855"/>
+            <wp:effectExtent l="0" t="0" r="0" b="0"/>
+            <wp:docPr id="8" name="Picture 8"/>
+            <wp:cNvGraphicFramePr>
+              <a:graphicFrameLocks xmlns:a="http://schemas.openxmlformats.org/drawingml/2006/main" noChangeAspect="1"/>
+            </wp:cNvGraphicFramePr>
+            <a:graphic xmlns:a="http://schemas.openxmlformats.org/drawingml/2006/main">
+              <a:graphicData uri="http://schemas.openxmlformats.org/drawingml/2006/picture">
+                <pic:pic xmlns:pic="http://schemas.openxmlformats.org/drawingml/2006/picture">
+                  <pic:nvPicPr>
+                    <pic:cNvPr id="1" name=""/>
+                    <pic:cNvPicPr/>
+                  </pic:nvPicPr>
+                  <pic:blipFill>
+                    <a:blip r:embed="rId7"/>
+                    <a:stretch>
+                      <a:fillRect/>
+                    </a:stretch>
+                  </pic:blipFill>
+                  <pic:spPr>
+                    <a:xfrm>
+                      <a:off x="0" y="0"/>
                       <a:ext cx="5943600" cy="2776855"/>
                     </a:xfrm>
                     <a:prstGeom prst="rect">
@@ -509,7 +571,6 @@
           <w:sz w:val="28"/>
           <w:szCs w:val="28"/>
         </w:rPr>
-        <w:lastRenderedPageBreak/>
         <w:drawing>
           <wp:inline distT="0" distB="0" distL="0" distR="0">
             <wp:extent cx="5943600" cy="2600744"/>
@@ -528,7 +589,7 @@
                     </pic:cNvPicPr>
                   </pic:nvPicPr>
                   <pic:blipFill>
-                    <a:blip r:embed="rId7"/>
+                    <a:blip r:embed="rId8"/>
                     <a:srcRect/>
                     <a:stretch>
                       <a:fillRect/>
@@ -589,6 +650,7 @@
           <w:sz w:val="28"/>
           <w:szCs w:val="28"/>
         </w:rPr>
+        <w:lastRenderedPageBreak/>
         <w:drawing>
           <wp:inline distT="0" distB="0" distL="0" distR="0">
             <wp:extent cx="4397675" cy="2360692"/>
@@ -607,7 +669,7 @@
                     </pic:cNvPicPr>
                   </pic:nvPicPr>
                   <pic:blipFill>
-                    <a:blip r:embed="rId8"/>
+                    <a:blip r:embed="rId9"/>
                     <a:srcRect/>
                     <a:stretch>
                       <a:fillRect/>
@@ -761,7 +823,6 @@
           <w:sz w:val="28"/>
           <w:szCs w:val="28"/>
         </w:rPr>
-        <w:lastRenderedPageBreak/>
         <w:drawing>
           <wp:inline distT="0" distB="0" distL="0" distR="0">
             <wp:extent cx="3019425" cy="1130300"/>
@@ -780,7 +841,7 @@
                     </pic:cNvPicPr>
                   </pic:nvPicPr>
                   <pic:blipFill>
-                    <a:blip r:embed="rId9"/>
+                    <a:blip r:embed="rId10"/>
                     <a:srcRect/>
                     <a:stretch>
                       <a:fillRect/>
@@ -813,13 +874,15 @@
       <w:pPr>
         <w:rPr>
           <w:rFonts w:ascii="Times New Roman" w:hAnsi="Times New Roman" w:cs="Times New Roman"/>
-          <w:sz w:val="28"/>
-          <w:szCs w:val="28"/>
-        </w:rPr>
-      </w:pPr>
-      <w:r>
-        <w:rPr>
-          <w:rFonts w:ascii="Times New Roman" w:hAnsi="Times New Roman" w:cs="Times New Roman"/>
+          <w:strike/>
+          <w:sz w:val="28"/>
+          <w:szCs w:val="28"/>
+        </w:rPr>
+      </w:pPr>
+      <w:r>
+        <w:rPr>
+          <w:rFonts w:ascii="Times New Roman" w:hAnsi="Times New Roman" w:cs="Times New Roman"/>
+          <w:strike/>
           <w:sz w:val="28"/>
           <w:szCs w:val="28"/>
         </w:rPr>
@@ -828,6 +891,7 @@
       <w:r>
         <w:rPr>
           <w:rFonts w:ascii="Times New Roman" w:hAnsi="Times New Roman" w:cs="Times New Roman"/>
+          <w:strike/>
           <w:sz w:val="28"/>
           <w:szCs w:val="28"/>
         </w:rPr>
@@ -849,6 +913,7 @@
           <w:sz w:val="28"/>
           <w:szCs w:val="28"/>
         </w:rPr>
+        <w:lastRenderedPageBreak/>
         <w:drawing>
           <wp:inline distT="0" distB="0" distL="0" distR="0">
             <wp:extent cx="4754969" cy="3788278"/>
@@ -867,7 +932,7 @@
                     </pic:cNvPicPr>
                   </pic:nvPicPr>
                   <pic:blipFill>
-                    <a:blip r:embed="rId10"/>
+                    <a:blip r:embed="rId11"/>
                     <a:srcRect/>
                     <a:stretch>
                       <a:fillRect/>
@@ -1058,6 +1123,17 @@
         </w:rPr>
         <w:t xml:space="preserve"> Nhanh hơn</w:t>
       </w:r>
+      <w:r>
+        <w:rPr>
+          <w:rFonts w:ascii="Times New Roman" w:hAnsi="Times New Roman" w:cs="Times New Roman"/>
+          <w:color w:val="00B050"/>
+          <w:sz w:val="28"/>
+          <w:szCs w:val="28"/>
+        </w:rPr>
+        <w:t xml:space="preserve">. Chứ ko khuyến khích việc tìm kiếm bằng Ctrl F trên trình duyệt </w:t>
+      </w:r>
+      <w:bookmarkStart w:id="0" w:name="_GoBack"/>
+      <w:bookmarkEnd w:id="0"/>
     </w:p>
     <w:p>
       <w:pPr>
@@ -1092,7 +1168,7 @@
                     <pic:cNvPicPr/>
                   </pic:nvPicPr>
                   <pic:blipFill>
-                    <a:blip r:embed="rId11"/>
+                    <a:blip r:embed="rId12"/>
                     <a:stretch>
                       <a:fillRect/>
                     </a:stretch>
@@ -1248,7 +1324,7 @@
                     </pic:cNvPicPr>
                   </pic:nvPicPr>
                   <pic:blipFill>
-                    <a:blip r:embed="rId12"/>
+                    <a:blip r:embed="rId13"/>
                     <a:srcRect/>
                     <a:stretch>
                       <a:fillRect/>
@@ -1475,7 +1551,7 @@
                     </pic:cNvPicPr>
                   </pic:nvPicPr>
                   <pic:blipFill>
-                    <a:blip r:embed="rId13"/>
+                    <a:blip r:embed="rId14"/>
                     <a:srcRect/>
                     <a:stretch>
                       <a:fillRect/>

</xml_diff>

<commit_message>
Add TinhNoiDungXuatCongNo in Cong No Chi Tiet report
</commit_message>
<xml_diff>
--- a/#Web Danh Thanh/Fix/Fix 20.11.09/Fix web 9.11.2020.docx
+++ b/#Web Danh Thanh/Fix/Fix 20.11.09/Fix web 9.11.2020.docx
@@ -527,13 +527,15 @@
       <w:pPr>
         <w:rPr>
           <w:rFonts w:ascii="Times New Roman" w:hAnsi="Times New Roman" w:cs="Times New Roman"/>
-          <w:sz w:val="28"/>
-          <w:szCs w:val="28"/>
-        </w:rPr>
-      </w:pPr>
-      <w:r>
-        <w:rPr>
-          <w:rFonts w:ascii="Times New Roman" w:hAnsi="Times New Roman" w:cs="Times New Roman"/>
+          <w:strike/>
+          <w:sz w:val="28"/>
+          <w:szCs w:val="28"/>
+        </w:rPr>
+      </w:pPr>
+      <w:r>
+        <w:rPr>
+          <w:rFonts w:ascii="Times New Roman" w:hAnsi="Times New Roman" w:cs="Times New Roman"/>
+          <w:strike/>
           <w:sz w:val="28"/>
           <w:szCs w:val="28"/>
         </w:rPr>
@@ -542,6 +544,7 @@
       <w:r>
         <w:rPr>
           <w:rFonts w:ascii="Times New Roman" w:hAnsi="Times New Roman" w:cs="Times New Roman"/>
+          <w:strike/>
           <w:sz w:val="28"/>
           <w:szCs w:val="28"/>
         </w:rPr>
@@ -550,6 +553,7 @@
       <w:r>
         <w:rPr>
           <w:rFonts w:ascii="Times New Roman" w:hAnsi="Times New Roman" w:cs="Times New Roman"/>
+          <w:strike/>
           <w:sz w:val="28"/>
           <w:szCs w:val="28"/>
         </w:rPr>
@@ -622,13 +626,15 @@
       <w:pPr>
         <w:rPr>
           <w:rFonts w:ascii="Times New Roman" w:hAnsi="Times New Roman" w:cs="Times New Roman"/>
-          <w:sz w:val="28"/>
-          <w:szCs w:val="28"/>
-        </w:rPr>
-      </w:pPr>
-      <w:r>
-        <w:rPr>
-          <w:rFonts w:ascii="Times New Roman" w:hAnsi="Times New Roman" w:cs="Times New Roman"/>
+          <w:strike/>
+          <w:sz w:val="28"/>
+          <w:szCs w:val="28"/>
+        </w:rPr>
+      </w:pPr>
+      <w:r>
+        <w:rPr>
+          <w:rFonts w:ascii="Times New Roman" w:hAnsi="Times New Roman" w:cs="Times New Roman"/>
+          <w:strike/>
           <w:sz w:val="28"/>
           <w:szCs w:val="28"/>
         </w:rPr>
@@ -1132,8 +1138,6 @@
         </w:rPr>
         <w:t xml:space="preserve">. Chứ ko khuyến khích việc tìm kiếm bằng Ctrl F trên trình duyệt </w:t>
       </w:r>
-      <w:bookmarkStart w:id="0" w:name="_GoBack"/>
-      <w:bookmarkEnd w:id="0"/>
     </w:p>
     <w:p>
       <w:pPr>
@@ -1218,13 +1222,15 @@
       <w:pPr>
         <w:rPr>
           <w:rFonts w:ascii="Times New Roman" w:hAnsi="Times New Roman" w:cs="Times New Roman"/>
-          <w:sz w:val="28"/>
-          <w:szCs w:val="28"/>
-        </w:rPr>
-      </w:pPr>
-      <w:r>
-        <w:rPr>
-          <w:rFonts w:ascii="Times New Roman" w:hAnsi="Times New Roman" w:cs="Times New Roman"/>
+          <w:color w:val="FF0000"/>
+          <w:sz w:val="28"/>
+          <w:szCs w:val="28"/>
+        </w:rPr>
+      </w:pPr>
+      <w:r>
+        <w:rPr>
+          <w:rFonts w:ascii="Times New Roman" w:hAnsi="Times New Roman" w:cs="Times New Roman"/>
+          <w:color w:val="FF0000"/>
           <w:sz w:val="28"/>
           <w:szCs w:val="28"/>
         </w:rPr>
@@ -1235,13 +1241,15 @@
       <w:pPr>
         <w:rPr>
           <w:rFonts w:ascii="Times New Roman" w:hAnsi="Times New Roman" w:cs="Times New Roman"/>
-          <w:sz w:val="28"/>
-          <w:szCs w:val="28"/>
-        </w:rPr>
-      </w:pPr>
-      <w:r>
-        <w:rPr>
-          <w:rFonts w:ascii="Times New Roman" w:hAnsi="Times New Roman" w:cs="Times New Roman"/>
+          <w:color w:val="FF0000"/>
+          <w:sz w:val="28"/>
+          <w:szCs w:val="28"/>
+        </w:rPr>
+      </w:pPr>
+      <w:r>
+        <w:rPr>
+          <w:rFonts w:ascii="Times New Roman" w:hAnsi="Times New Roman" w:cs="Times New Roman"/>
+          <w:color w:val="FF0000"/>
           <w:sz w:val="28"/>
           <w:szCs w:val="28"/>
         </w:rPr>
@@ -1250,6 +1258,7 @@
       <w:r>
         <w:rPr>
           <w:rFonts w:ascii="Times New Roman" w:hAnsi="Times New Roman" w:cs="Times New Roman"/>
+          <w:color w:val="FF0000"/>
           <w:sz w:val="28"/>
           <w:szCs w:val="28"/>
         </w:rPr>
@@ -1260,13 +1269,15 @@
       <w:pPr>
         <w:rPr>
           <w:rFonts w:ascii="Times New Roman" w:hAnsi="Times New Roman" w:cs="Times New Roman"/>
-          <w:sz w:val="28"/>
-          <w:szCs w:val="28"/>
-        </w:rPr>
-      </w:pPr>
-      <w:r>
-        <w:rPr>
-          <w:rFonts w:ascii="Times New Roman" w:hAnsi="Times New Roman" w:cs="Times New Roman"/>
+          <w:color w:val="FF0000"/>
+          <w:sz w:val="28"/>
+          <w:szCs w:val="28"/>
+        </w:rPr>
+      </w:pPr>
+      <w:r>
+        <w:rPr>
+          <w:rFonts w:ascii="Times New Roman" w:hAnsi="Times New Roman" w:cs="Times New Roman"/>
+          <w:color w:val="FF0000"/>
           <w:sz w:val="28"/>
           <w:szCs w:val="28"/>
         </w:rPr>
@@ -1288,6 +1299,31 @@
           <w:szCs w:val="28"/>
         </w:rPr>
         <w:t>==================9/11/2020=============</w:t>
+      </w:r>
+    </w:p>
+    <w:p>
+      <w:pPr>
+        <w:rPr>
+          <w:rFonts w:ascii="Times New Roman" w:hAnsi="Times New Roman" w:cs="Times New Roman"/>
+          <w:sz w:val="28"/>
+          <w:szCs w:val="28"/>
+        </w:rPr>
+      </w:pPr>
+      <w:r>
+        <w:rPr>
+          <w:rFonts w:ascii="Times New Roman" w:hAnsi="Times New Roman" w:cs="Times New Roman"/>
+          <w:sz w:val="28"/>
+          <w:szCs w:val="28"/>
+        </w:rPr>
+        <w:t xml:space="preserve">1. </w:t>
+      </w:r>
+      <w:r>
+        <w:rPr>
+          <w:rFonts w:ascii="Times New Roman" w:hAnsi="Times New Roman" w:cs="Times New Roman"/>
+          <w:sz w:val="28"/>
+          <w:szCs w:val="28"/>
+        </w:rPr>
+        <w:t>Phần thêm vé từ kết quả đặt vé:</w:t>
       </w:r>
     </w:p>
     <w:p>
@@ -1367,23 +1403,6 @@
           <w:sz w:val="28"/>
           <w:szCs w:val="28"/>
         </w:rPr>
-        <w:t>Phần thêm vé từ kết quả đặt vé:</w:t>
-      </w:r>
-    </w:p>
-    <w:p>
-      <w:pPr>
-        <w:rPr>
-          <w:rFonts w:ascii="Times New Roman" w:hAnsi="Times New Roman" w:cs="Times New Roman"/>
-          <w:sz w:val="28"/>
-          <w:szCs w:val="28"/>
-        </w:rPr>
-      </w:pPr>
-      <w:r>
-        <w:rPr>
-          <w:rFonts w:ascii="Times New Roman" w:hAnsi="Times New Roman" w:cs="Times New Roman"/>
-          <w:sz w:val="28"/>
-          <w:szCs w:val="28"/>
-        </w:rPr>
         <w:t>- Phần chung code vẫn chưa xử lý gộp chung mà nó vẫn đã tách riêng ra chưa thấy lấy giá tổng tiền.</w:t>
       </w:r>
     </w:p>
@@ -1508,31 +1527,41 @@
           <w:szCs w:val="28"/>
         </w:rPr>
       </w:pPr>
-      <w:r>
-        <w:rPr>
-          <w:rFonts w:ascii="Times New Roman" w:hAnsi="Times New Roman" w:cs="Times New Roman"/>
+      <w:bookmarkStart w:id="0" w:name="_GoBack"/>
+      <w:bookmarkEnd w:id="0"/>
+      <w:r>
+        <w:rPr>
+          <w:rFonts w:ascii="Times New Roman" w:hAnsi="Times New Roman" w:cs="Times New Roman"/>
+          <w:sz w:val="28"/>
+          <w:szCs w:val="28"/>
+        </w:rPr>
+        <w:t xml:space="preserve">2. </w:t>
+      </w:r>
+      <w:r>
+        <w:rPr>
+          <w:rFonts w:ascii="Times New Roman" w:hAnsi="Times New Roman" w:cs="Times New Roman"/>
+          <w:sz w:val="28"/>
+          <w:szCs w:val="28"/>
+        </w:rPr>
+        <w:t>Phần thêm từ gmail:</w:t>
+      </w:r>
+    </w:p>
+    <w:p>
+      <w:pPr>
+        <w:rPr>
+          <w:rFonts w:ascii="Times New Roman" w:hAnsi="Times New Roman" w:cs="Times New Roman"/>
+          <w:sz w:val="28"/>
+          <w:szCs w:val="28"/>
+        </w:rPr>
+      </w:pPr>
+      <w:r>
+        <w:rPr>
+          <w:rFonts w:ascii="Times New Roman" w:hAnsi="Times New Roman" w:cs="Times New Roman"/>
+          <w:noProof/>
           <w:sz w:val="28"/>
           <w:szCs w:val="28"/>
         </w:rPr>
         <w:lastRenderedPageBreak/>
-        <w:t>Phần thêm từ gmail:</w:t>
-      </w:r>
-    </w:p>
-    <w:p>
-      <w:pPr>
-        <w:rPr>
-          <w:rFonts w:ascii="Times New Roman" w:hAnsi="Times New Roman" w:cs="Times New Roman"/>
-          <w:sz w:val="28"/>
-          <w:szCs w:val="28"/>
-        </w:rPr>
-      </w:pPr>
-      <w:r>
-        <w:rPr>
-          <w:rFonts w:ascii="Times New Roman" w:hAnsi="Times New Roman" w:cs="Times New Roman"/>
-          <w:noProof/>
-          <w:sz w:val="28"/>
-          <w:szCs w:val="28"/>
-        </w:rPr>
         <w:drawing>
           <wp:inline distT="0" distB="0" distL="0" distR="0">
             <wp:extent cx="5943600" cy="3401186"/>

</xml_diff>

<commit_message>
✂ Separate ThemText into a standalone form
</commit_message>
<xml_diff>
--- a/#Web Danh Thanh/Fix/Fix 20.11.09/Fix web 9.11.2020.docx
+++ b/#Web Danh Thanh/Fix/Fix 20.11.09/Fix web 9.11.2020.docx
@@ -393,6 +393,7 @@
       <w:r>
         <w:rPr>
           <w:rFonts w:ascii="Times New Roman" w:hAnsi="Times New Roman" w:cs="Times New Roman"/>
+          <w:noProof/>
           <w:sz w:val="28"/>
           <w:szCs w:val="28"/>
         </w:rPr>
@@ -482,6 +483,7 @@
       <w:r>
         <w:rPr>
           <w:rFonts w:ascii="Times New Roman" w:hAnsi="Times New Roman" w:cs="Times New Roman"/>
+          <w:noProof/>
           <w:sz w:val="28"/>
           <w:szCs w:val="28"/>
         </w:rPr>
@@ -548,16 +550,7 @@
           <w:sz w:val="28"/>
           <w:szCs w:val="28"/>
         </w:rPr>
-        <w:t xml:space="preserve"> </w:t>
-      </w:r>
-      <w:r>
-        <w:rPr>
-          <w:rFonts w:ascii="Times New Roman" w:hAnsi="Times New Roman" w:cs="Times New Roman"/>
-          <w:strike/>
-          <w:sz w:val="28"/>
-          <w:szCs w:val="28"/>
-        </w:rPr>
-        <w:t>Phần nội dung khi trích xuất ra vẫn thiếu. Em bỏ phần số vé ở nội dung đi. và thay vào đó là mã đặt chỗ, tên khách. hành trình e nhé. (nếu chung mã đặt chỗ hoặc số vé thì gộp chung tên khách vào). theo như app.</w:t>
+        <w:t xml:space="preserve"> Phần nội dung khi trích xuất ra vẫn thiếu. Em bỏ phần số vé ở nội dung đi. và thay vào đó là mã đặt chỗ, tên khách. hành trình e nhé. (nếu chung mã đặt chỗ hoặc số vé thì gộp chung tên khách vào). theo như app.</w:t>
       </w:r>
     </w:p>
     <w:p>
@@ -1151,6 +1144,7 @@
       <w:r>
         <w:rPr>
           <w:rFonts w:ascii="Times New Roman" w:hAnsi="Times New Roman" w:cs="Times New Roman"/>
+          <w:noProof/>
           <w:color w:val="00B050"/>
           <w:sz w:val="28"/>
           <w:szCs w:val="28"/>
@@ -1222,67 +1216,19 @@
       <w:pPr>
         <w:rPr>
           <w:rFonts w:ascii="Times New Roman" w:hAnsi="Times New Roman" w:cs="Times New Roman"/>
-          <w:color w:val="FF0000"/>
-          <w:sz w:val="28"/>
-          <w:szCs w:val="28"/>
-        </w:rPr>
-      </w:pPr>
-      <w:r>
-        <w:rPr>
-          <w:rFonts w:ascii="Times New Roman" w:hAnsi="Times New Roman" w:cs="Times New Roman"/>
-          <w:color w:val="FF0000"/>
-          <w:sz w:val="28"/>
-          <w:szCs w:val="28"/>
-        </w:rPr>
-        <w:t>============= phát sinh thêm============</w:t>
-      </w:r>
-    </w:p>
-    <w:p>
-      <w:pPr>
-        <w:rPr>
-          <w:rFonts w:ascii="Times New Roman" w:hAnsi="Times New Roman" w:cs="Times New Roman"/>
-          <w:color w:val="FF0000"/>
-          <w:sz w:val="28"/>
-          <w:szCs w:val="28"/>
-        </w:rPr>
-      </w:pPr>
-      <w:r>
-        <w:rPr>
-          <w:rFonts w:ascii="Times New Roman" w:hAnsi="Times New Roman" w:cs="Times New Roman"/>
-          <w:color w:val="FF0000"/>
-          <w:sz w:val="28"/>
-          <w:szCs w:val="28"/>
-        </w:rPr>
-        <w:t>8. Em thêm giúp anh một tuỳ chọn khi xuất mặt vé. là dạng HTML để chỉ chụp ảnh gửi khách luôn. ( em có thể lấy luôn phần html của hãng VJ xong em thay tên hãng của các hãng kia là ok) vẫn chỉ để cả mặt vé excell nhé. hoặc tuỳ em có thể làm mới. lưu ý là sẽ có chỗ để hiện thị thông tin của đại lý ( người sử dụng lên nhé , lấy ở chỗ cài đặt thông tin đó)</w:t>
-      </w:r>
-      <w:r>
-        <w:rPr>
-          <w:rFonts w:ascii="Times New Roman" w:hAnsi="Times New Roman" w:cs="Times New Roman"/>
-          <w:color w:val="FF0000"/>
-          <w:sz w:val="28"/>
-          <w:szCs w:val="28"/>
-        </w:rPr>
-        <w:t>.</w:t>
-      </w:r>
-    </w:p>
-    <w:p>
-      <w:pPr>
-        <w:rPr>
-          <w:rFonts w:ascii="Times New Roman" w:hAnsi="Times New Roman" w:cs="Times New Roman"/>
-          <w:color w:val="FF0000"/>
-          <w:sz w:val="28"/>
-          <w:szCs w:val="28"/>
-        </w:rPr>
-      </w:pPr>
-      <w:r>
-        <w:rPr>
-          <w:rFonts w:ascii="Times New Roman" w:hAnsi="Times New Roman" w:cs="Times New Roman"/>
-          <w:color w:val="FF0000"/>
-          <w:sz w:val="28"/>
-          <w:szCs w:val="28"/>
-        </w:rPr>
-        <w:t>9. Với phần biểu đồ em có thể, thể hiện 1 biều đồ của tài chính là phần tổng hợp tài khoản đó không em. để xem tiền trong các tk như nào đó ( biểu đồ dạng tròn)</w:t>
-      </w:r>
+          <w:sz w:val="28"/>
+          <w:szCs w:val="28"/>
+        </w:rPr>
+      </w:pPr>
+    </w:p>
+    <w:p>
+      <w:pPr>
+        <w:rPr>
+          <w:rFonts w:ascii="Times New Roman" w:hAnsi="Times New Roman" w:cs="Times New Roman"/>
+          <w:sz w:val="28"/>
+          <w:szCs w:val="28"/>
+        </w:rPr>
+      </w:pPr>
     </w:p>
     <w:p>
       <w:pPr>
@@ -1315,15 +1261,7 @@
           <w:sz w:val="28"/>
           <w:szCs w:val="28"/>
         </w:rPr>
-        <w:t xml:space="preserve">1. </w:t>
-      </w:r>
-      <w:r>
-        <w:rPr>
-          <w:rFonts w:ascii="Times New Roman" w:hAnsi="Times New Roman" w:cs="Times New Roman"/>
-          <w:sz w:val="28"/>
-          <w:szCs w:val="28"/>
-        </w:rPr>
-        <w:t>Phần thêm vé từ kết quả đặt vé:</w:t>
+        <w:t>1. Phần thêm vé từ kết quả đặt vé:</w:t>
       </w:r>
     </w:p>
     <w:p>
@@ -1341,7 +1279,6 @@
           <w:sz w:val="28"/>
           <w:szCs w:val="28"/>
         </w:rPr>
-        <w:lastRenderedPageBreak/>
         <w:drawing>
           <wp:inline distT="0" distB="0" distL="0" distR="0">
             <wp:extent cx="5943600" cy="3043476"/>
@@ -1410,16 +1347,19 @@
       <w:pPr>
         <w:rPr>
           <w:rFonts w:ascii="Times New Roman" w:hAnsi="Times New Roman" w:cs="Times New Roman"/>
-          <w:sz w:val="28"/>
-          <w:szCs w:val="28"/>
-        </w:rPr>
-      </w:pPr>
-      <w:r>
-        <w:rPr>
-          <w:rFonts w:ascii="Times New Roman" w:hAnsi="Times New Roman" w:cs="Times New Roman"/>
-          <w:sz w:val="28"/>
-          <w:szCs w:val="28"/>
-        </w:rPr>
+          <w:strike/>
+          <w:sz w:val="28"/>
+          <w:szCs w:val="28"/>
+        </w:rPr>
+      </w:pPr>
+      <w:r>
+        <w:rPr>
+          <w:rFonts w:ascii="Times New Roman" w:hAnsi="Times New Roman" w:cs="Times New Roman"/>
+          <w:strike/>
+          <w:sz w:val="28"/>
+          <w:szCs w:val="28"/>
+        </w:rPr>
+        <w:lastRenderedPageBreak/>
         <w:t xml:space="preserve">- Phần ấn xử lý này xong thêm giúp anh 1 cái bảng giống trong phần mail để lên kết quả. </w:t>
       </w:r>
     </w:p>
@@ -1523,12 +1463,58 @@
       <w:pPr>
         <w:rPr>
           <w:rFonts w:ascii="Times New Roman" w:hAnsi="Times New Roman" w:cs="Times New Roman"/>
-          <w:sz w:val="28"/>
-          <w:szCs w:val="28"/>
-        </w:rPr>
-      </w:pPr>
+          <w:color w:val="00B050"/>
+          <w:sz w:val="28"/>
+          <w:szCs w:val="28"/>
+        </w:rPr>
+      </w:pPr>
+      <w:r>
+        <w:rPr>
+          <w:rFonts w:ascii="Times New Roman" w:hAnsi="Times New Roman" w:cs="Times New Roman"/>
+          <w:color w:val="00B050"/>
+          <w:sz w:val="28"/>
+          <w:szCs w:val="28"/>
+        </w:rPr>
+        <w:t>Đã tách phần thêm text ra thành cửa sổ riêng, ko phải popup như hiện tại, giống với Thêm file và thêm mail</w:t>
+      </w:r>
+      <w:r>
+        <w:rPr>
+          <w:rFonts w:ascii="Times New Roman" w:hAnsi="Times New Roman" w:cs="Times New Roman"/>
+          <w:color w:val="00B050"/>
+          <w:sz w:val="28"/>
+          <w:szCs w:val="28"/>
+        </w:rPr>
+        <w:t xml:space="preserve"> </w:t>
+      </w:r>
+      <w:r>
+        <w:rPr>
+          <w:rFonts w:ascii="Times New Roman" w:hAnsi="Times New Roman" w:cs="Times New Roman"/>
+          <w:color w:val="00B050"/>
+          <w:sz w:val="28"/>
+          <w:szCs w:val="28"/>
+        </w:rPr>
+        <w:sym w:font="Wingdings" w:char="F0E8"/>
+      </w:r>
+      <w:r>
+        <w:rPr>
+          <w:rFonts w:ascii="Times New Roman" w:hAnsi="Times New Roman" w:cs="Times New Roman"/>
+          <w:color w:val="00B050"/>
+          <w:sz w:val="28"/>
+          <w:szCs w:val="28"/>
+        </w:rPr>
+        <w:t xml:space="preserve"> Thao tác tương tự như 2 phần kia</w:t>
+      </w:r>
       <w:bookmarkStart w:id="0" w:name="_GoBack"/>
       <w:bookmarkEnd w:id="0"/>
+    </w:p>
+    <w:p>
+      <w:pPr>
+        <w:rPr>
+          <w:rFonts w:ascii="Times New Roman" w:hAnsi="Times New Roman" w:cs="Times New Roman"/>
+          <w:sz w:val="28"/>
+          <w:szCs w:val="28"/>
+        </w:rPr>
+      </w:pPr>
       <w:r>
         <w:rPr>
           <w:rFonts w:ascii="Times New Roman" w:hAnsi="Times New Roman" w:cs="Times New Roman"/>
@@ -1625,6 +1611,81 @@
         </w:rPr>
         <w:t>Phần chung code vẫn chưa được. vẫn bị tách lẻ và chưa lấy giá của tổng tiền.</w:t>
       </w:r>
+    </w:p>
+    <w:p>
+      <w:pPr>
+        <w:rPr>
+          <w:rFonts w:ascii="Times New Roman" w:hAnsi="Times New Roman" w:cs="Times New Roman"/>
+          <w:sz w:val="28"/>
+          <w:szCs w:val="28"/>
+        </w:rPr>
+      </w:pPr>
+    </w:p>
+    <w:p>
+      <w:pPr>
+        <w:rPr>
+          <w:rFonts w:ascii="Times New Roman" w:hAnsi="Times New Roman" w:cs="Times New Roman"/>
+          <w:color w:val="FF0000"/>
+          <w:sz w:val="28"/>
+          <w:szCs w:val="28"/>
+        </w:rPr>
+      </w:pPr>
+      <w:r>
+        <w:rPr>
+          <w:rFonts w:ascii="Times New Roman" w:hAnsi="Times New Roman" w:cs="Times New Roman"/>
+          <w:color w:val="FF0000"/>
+          <w:sz w:val="28"/>
+          <w:szCs w:val="28"/>
+        </w:rPr>
+        <w:t>============= phát sinh thêm============</w:t>
+      </w:r>
+    </w:p>
+    <w:p>
+      <w:pPr>
+        <w:rPr>
+          <w:rFonts w:ascii="Times New Roman" w:hAnsi="Times New Roman" w:cs="Times New Roman"/>
+          <w:color w:val="FF0000"/>
+          <w:sz w:val="28"/>
+          <w:szCs w:val="28"/>
+        </w:rPr>
+      </w:pPr>
+      <w:r>
+        <w:rPr>
+          <w:rFonts w:ascii="Times New Roman" w:hAnsi="Times New Roman" w:cs="Times New Roman"/>
+          <w:color w:val="FF0000"/>
+          <w:sz w:val="28"/>
+          <w:szCs w:val="28"/>
+        </w:rPr>
+        <w:t>8. Em thêm giúp anh một tuỳ chọn khi xuất mặt vé. là dạng HTML để chỉ chụp ảnh gửi khách luôn. ( em có thể lấy luôn phần html của hãng VJ xong em thay tên hãng của các hãng kia là ok) vẫn chỉ để cả mặt vé excell nhé. hoặc tuỳ em có thể làm mới. lưu ý là sẽ có chỗ để hiện thị thông tin của đại lý ( người sử dụng lên nhé , lấy ở chỗ cài đặt thông tin đó).</w:t>
+      </w:r>
+    </w:p>
+    <w:p>
+      <w:pPr>
+        <w:rPr>
+          <w:rFonts w:ascii="Times New Roman" w:hAnsi="Times New Roman" w:cs="Times New Roman"/>
+          <w:color w:val="FF0000"/>
+          <w:sz w:val="28"/>
+          <w:szCs w:val="28"/>
+        </w:rPr>
+      </w:pPr>
+      <w:r>
+        <w:rPr>
+          <w:rFonts w:ascii="Times New Roman" w:hAnsi="Times New Roman" w:cs="Times New Roman"/>
+          <w:color w:val="FF0000"/>
+          <w:sz w:val="28"/>
+          <w:szCs w:val="28"/>
+        </w:rPr>
+        <w:t>9. Với phần biểu đồ em có thể, thể hiện 1 biều đồ của tài chính là phần tổng hợp tài khoản đó không em. để xem tiền trong các tk như nào đó ( biểu đồ dạng tròn)</w:t>
+      </w:r>
+    </w:p>
+    <w:p>
+      <w:pPr>
+        <w:rPr>
+          <w:rFonts w:ascii="Times New Roman" w:hAnsi="Times New Roman" w:cs="Times New Roman"/>
+          <w:sz w:val="28"/>
+          <w:szCs w:val="28"/>
+        </w:rPr>
+      </w:pPr>
     </w:p>
     <w:sectPr>
       <w:pgSz w:w="12240" w:h="15840"/>

</xml_diff>

<commit_message>
➕ BaoCaoTongHop, separate ShowWaiting.js
</commit_message>
<xml_diff>
--- a/#Web Danh Thanh/Fix/Fix 20.11.09/Fix web 9.11.2020.docx
+++ b/#Web Danh Thanh/Fix/Fix 20.11.09/Fix web 9.11.2020.docx
@@ -1195,6 +1195,15 @@
           <w:szCs w:val="28"/>
         </w:rPr>
       </w:pPr>
+    </w:p>
+    <w:p>
+      <w:pPr>
+        <w:rPr>
+          <w:rFonts w:ascii="Times New Roman" w:hAnsi="Times New Roman" w:cs="Times New Roman"/>
+          <w:sz w:val="28"/>
+          <w:szCs w:val="28"/>
+        </w:rPr>
+      </w:pPr>
       <w:r>
         <w:rPr>
           <w:rFonts w:ascii="Times New Roman" w:hAnsi="Times New Roman" w:cs="Times New Roman"/>
@@ -1251,13 +1260,15 @@
       <w:pPr>
         <w:rPr>
           <w:rFonts w:ascii="Times New Roman" w:hAnsi="Times New Roman" w:cs="Times New Roman"/>
-          <w:sz w:val="28"/>
-          <w:szCs w:val="28"/>
-        </w:rPr>
-      </w:pPr>
-      <w:r>
-        <w:rPr>
-          <w:rFonts w:ascii="Times New Roman" w:hAnsi="Times New Roman" w:cs="Times New Roman"/>
+          <w:strike/>
+          <w:sz w:val="28"/>
+          <w:szCs w:val="28"/>
+        </w:rPr>
+      </w:pPr>
+      <w:r>
+        <w:rPr>
+          <w:rFonts w:ascii="Times New Roman" w:hAnsi="Times New Roman" w:cs="Times New Roman"/>
+          <w:strike/>
           <w:sz w:val="28"/>
           <w:szCs w:val="28"/>
         </w:rPr>
@@ -1340,6 +1351,7 @@
           <w:sz w:val="28"/>
           <w:szCs w:val="28"/>
         </w:rPr>
+        <w:lastRenderedPageBreak/>
         <w:t>- Phần chung code vẫn chưa xử lý gộp chung mà nó vẫn đã tách riêng ra chưa thấy lấy giá tổng tiền.</w:t>
       </w:r>
     </w:p>
@@ -1347,19 +1359,16 @@
       <w:pPr>
         <w:rPr>
           <w:rFonts w:ascii="Times New Roman" w:hAnsi="Times New Roman" w:cs="Times New Roman"/>
-          <w:strike/>
-          <w:sz w:val="28"/>
-          <w:szCs w:val="28"/>
-        </w:rPr>
-      </w:pPr>
-      <w:r>
-        <w:rPr>
-          <w:rFonts w:ascii="Times New Roman" w:hAnsi="Times New Roman" w:cs="Times New Roman"/>
-          <w:strike/>
-          <w:sz w:val="28"/>
-          <w:szCs w:val="28"/>
-        </w:rPr>
-        <w:lastRenderedPageBreak/>
+          <w:sz w:val="28"/>
+          <w:szCs w:val="28"/>
+        </w:rPr>
+      </w:pPr>
+      <w:r>
+        <w:rPr>
+          <w:rFonts w:ascii="Times New Roman" w:hAnsi="Times New Roman" w:cs="Times New Roman"/>
+          <w:sz w:val="28"/>
+          <w:szCs w:val="28"/>
+        </w:rPr>
         <w:t xml:space="preserve">- Phần ấn xử lý này xong thêm giúp anh 1 cái bảng giống trong phần mail để lên kết quả. </w:t>
       </w:r>
     </w:p>
@@ -1504,8 +1513,6 @@
         </w:rPr>
         <w:t xml:space="preserve"> Thao tác tương tự như 2 phần kia</w:t>
       </w:r>
-      <w:bookmarkStart w:id="0" w:name="_GoBack"/>
-      <w:bookmarkEnd w:id="0"/>
     </w:p>
     <w:p>
       <w:pPr>
@@ -1611,6 +1618,27 @@
         </w:rPr>
         <w:t>Phần chung code vẫn chưa được. vẫn bị tách lẻ và chưa lấy giá của tổng tiền.</w:t>
       </w:r>
+    </w:p>
+    <w:p>
+      <w:pPr>
+        <w:rPr>
+          <w:rFonts w:ascii="Times New Roman" w:hAnsi="Times New Roman" w:cs="Times New Roman"/>
+          <w:color w:val="00B050"/>
+          <w:sz w:val="28"/>
+          <w:szCs w:val="28"/>
+        </w:rPr>
+      </w:pPr>
+      <w:r>
+        <w:rPr>
+          <w:rFonts w:ascii="Times New Roman" w:hAnsi="Times New Roman" w:cs="Times New Roman"/>
+          <w:color w:val="00B050"/>
+          <w:sz w:val="28"/>
+          <w:szCs w:val="28"/>
+        </w:rPr>
+        <w:t>Chung code ở thêm text và thêm mail: đã làm giống App, chỉ áp dụng khi giá net = 0. Sẽ gộp các tên khách vào chung 1 vé duy nhất</w:t>
+      </w:r>
+      <w:bookmarkStart w:id="0" w:name="_GoBack"/>
+      <w:bookmarkEnd w:id="0"/>
     </w:p>
     <w:p>
       <w:pPr>
@@ -2168,7 +2196,7 @@
   <a:themeElements>
     <a:clrScheme name="Office">
       <a:dk1>
-        <a:sysClr val="windowText" lastClr="000000"/>
+        <a:sysClr val="windowText" lastClr="2E353D"/>
       </a:dk1>
       <a:lt1>
         <a:sysClr val="window" lastClr="FFFFFF"/>

</xml_diff>

<commit_message>
✅ Mat Ve Dien Tu HTML
</commit_message>
<xml_diff>
--- a/#Web Danh Thanh/Fix/Fix 20.11.09/Fix web 9.11.2020.docx
+++ b/#Web Danh Thanh/Fix/Fix 20.11.09/Fix web 9.11.2020.docx
@@ -1637,68 +1637,80 @@
         </w:rPr>
         <w:t>Chung code ở thêm text và thêm mail: đã làm giống App, chỉ áp dụng khi giá net = 0. Sẽ gộp các tên khách vào chung 1 vé duy nhất</w:t>
       </w:r>
+    </w:p>
+    <w:p>
+      <w:pPr>
+        <w:rPr>
+          <w:rFonts w:ascii="Times New Roman" w:hAnsi="Times New Roman" w:cs="Times New Roman"/>
+          <w:sz w:val="28"/>
+          <w:szCs w:val="28"/>
+        </w:rPr>
+      </w:pPr>
+    </w:p>
+    <w:p>
+      <w:pPr>
+        <w:rPr>
+          <w:rFonts w:ascii="Times New Roman" w:hAnsi="Times New Roman" w:cs="Times New Roman"/>
+          <w:color w:val="FF0000"/>
+          <w:sz w:val="28"/>
+          <w:szCs w:val="28"/>
+        </w:rPr>
+      </w:pPr>
+      <w:r>
+        <w:rPr>
+          <w:rFonts w:ascii="Times New Roman" w:hAnsi="Times New Roman" w:cs="Times New Roman"/>
+          <w:color w:val="FF0000"/>
+          <w:sz w:val="28"/>
+          <w:szCs w:val="28"/>
+        </w:rPr>
+        <w:t>============= phát sinh thêm============</w:t>
+      </w:r>
+    </w:p>
+    <w:p>
+      <w:pPr>
+        <w:rPr>
+          <w:rFonts w:ascii="Times New Roman" w:hAnsi="Times New Roman" w:cs="Times New Roman"/>
+          <w:color w:val="FF0000"/>
+          <w:sz w:val="28"/>
+          <w:szCs w:val="28"/>
+        </w:rPr>
+      </w:pPr>
+      <w:r>
+        <w:rPr>
+          <w:rFonts w:ascii="Times New Roman" w:hAnsi="Times New Roman" w:cs="Times New Roman"/>
+          <w:color w:val="FF0000"/>
+          <w:sz w:val="28"/>
+          <w:szCs w:val="28"/>
+        </w:rPr>
+        <w:t xml:space="preserve">8. Em thêm giúp anh một tuỳ chọn khi xuất mặt vé. là dạng HTML để chỉ chụp ảnh gửi khách luôn. ( em có thể lấy </w:t>
+      </w:r>
       <w:bookmarkStart w:id="0" w:name="_GoBack"/>
       <w:bookmarkEnd w:id="0"/>
-    </w:p>
-    <w:p>
-      <w:pPr>
-        <w:rPr>
-          <w:rFonts w:ascii="Times New Roman" w:hAnsi="Times New Roman" w:cs="Times New Roman"/>
-          <w:sz w:val="28"/>
-          <w:szCs w:val="28"/>
-        </w:rPr>
-      </w:pPr>
-    </w:p>
-    <w:p>
-      <w:pPr>
+      <w:r>
         <w:rPr>
           <w:rFonts w:ascii="Times New Roman" w:hAnsi="Times New Roman" w:cs="Times New Roman"/>
           <w:color w:val="FF0000"/>
           <w:sz w:val="28"/>
           <w:szCs w:val="28"/>
         </w:rPr>
-      </w:pPr>
-      <w:r>
-        <w:rPr>
-          <w:rFonts w:ascii="Times New Roman" w:hAnsi="Times New Roman" w:cs="Times New Roman"/>
+        <w:t>luôn phần html của hãng VJ xong em thay tên hãng của các hãng kia là ok) vẫn chỉ để cả mặt vé excell nhé. hoặc tuỳ em có thể làm mới. lưu ý là sẽ có chỗ để hiện thị thông tin của đại lý ( người sử dụng lên nhé , lấy ở chỗ cài đặt thông tin đó).</w:t>
+      </w:r>
+    </w:p>
+    <w:p>
+      <w:pPr>
+        <w:rPr>
+          <w:rFonts w:ascii="Times New Roman" w:hAnsi="Times New Roman" w:cs="Times New Roman"/>
+          <w:strike/>
           <w:color w:val="FF0000"/>
           <w:sz w:val="28"/>
           <w:szCs w:val="28"/>
-        </w:rPr>
-        <w:t>============= phát sinh thêm============</w:t>
-      </w:r>
-    </w:p>
-    <w:p>
-      <w:pPr>
-        <w:rPr>
-          <w:rFonts w:ascii="Times New Roman" w:hAnsi="Times New Roman" w:cs="Times New Roman"/>
-          <w:color w:val="FF0000"/>
-          <w:sz w:val="28"/>
-          <w:szCs w:val="28"/>
-        </w:rPr>
-      </w:pPr>
-      <w:r>
-        <w:rPr>
-          <w:rFonts w:ascii="Times New Roman" w:hAnsi="Times New Roman" w:cs="Times New Roman"/>
-          <w:color w:val="FF0000"/>
-          <w:sz w:val="28"/>
-          <w:szCs w:val="28"/>
-        </w:rPr>
-        <w:t>8. Em thêm giúp anh một tuỳ chọn khi xuất mặt vé. là dạng HTML để chỉ chụp ảnh gửi khách luôn. ( em có thể lấy luôn phần html của hãng VJ xong em thay tên hãng của các hãng kia là ok) vẫn chỉ để cả mặt vé excell nhé. hoặc tuỳ em có thể làm mới. lưu ý là sẽ có chỗ để hiện thị thông tin của đại lý ( người sử dụng lên nhé , lấy ở chỗ cài đặt thông tin đó).</w:t>
-      </w:r>
-    </w:p>
-    <w:p>
-      <w:pPr>
-        <w:rPr>
-          <w:rFonts w:ascii="Times New Roman" w:hAnsi="Times New Roman" w:cs="Times New Roman"/>
-          <w:color w:val="FF0000"/>
-          <w:sz w:val="28"/>
-          <w:szCs w:val="28"/>
-        </w:rPr>
-      </w:pPr>
-      <w:r>
-        <w:rPr>
-          <w:rFonts w:ascii="Times New Roman" w:hAnsi="Times New Roman" w:cs="Times New Roman"/>
+          <w:lang w:val="en-GB"/>
+        </w:rPr>
+      </w:pPr>
+      <w:r>
+        <w:rPr>
+          <w:rFonts w:ascii="Times New Roman" w:hAnsi="Times New Roman" w:cs="Times New Roman"/>
+          <w:strike/>
           <w:color w:val="FF0000"/>
           <w:sz w:val="28"/>
           <w:szCs w:val="28"/>
@@ -2196,7 +2208,7 @@
   <a:themeElements>
     <a:clrScheme name="Office">
       <a:dk1>
-        <a:sysClr val="windowText" lastClr="2E353D"/>
+        <a:sysClr val="windowText" lastClr="000000"/>
       </a:dk1>
       <a:lt1>
         <a:sysClr val="window" lastClr="FFFFFF"/>

</xml_diff>

<commit_message>
Modal Preview DatVe: Add Abort button
</commit_message>
<xml_diff>
--- a/#Web Danh Thanh/Fix/Fix 20.11.09/Fix web 9.11.2020.docx
+++ b/#Web Danh Thanh/Fix/Fix 20.11.09/Fix web 9.11.2020.docx
@@ -1,6 +1,6 @@
 
 <file path=word/document.xml><?xml version="1.0" encoding="utf-8"?>
-<w:document xmlns:ve="http://schemas.openxmlformats.org/markup-compatibility/2006" xmlns:o="urn:schemas-microsoft-com:office:office" xmlns:r="http://schemas.openxmlformats.org/officeDocument/2006/relationships" xmlns:m="http://schemas.openxmlformats.org/officeDocument/2006/math" xmlns:v="urn:schemas-microsoft-com:vml" xmlns:wp="http://schemas.openxmlformats.org/drawingml/2006/wordprocessingDrawing" xmlns:w10="urn:schemas-microsoft-com:office:word" xmlns:w="http://schemas.openxmlformats.org/wordprocessingml/2006/main" xmlns:wne="http://schemas.microsoft.com/office/word/2006/wordml">
+<w:document xmlns:wpc="http://schemas.microsoft.com/office/word/2010/wordprocessingCanvas" xmlns:cx="http://schemas.microsoft.com/office/drawing/2014/chartex" xmlns:mc="http://schemas.openxmlformats.org/markup-compatibility/2006" xmlns:o="urn:schemas-microsoft-com:office:office" xmlns:r="http://schemas.openxmlformats.org/officeDocument/2006/relationships" xmlns:m="http://schemas.openxmlformats.org/officeDocument/2006/math" xmlns:v="urn:schemas-microsoft-com:vml" xmlns:wp14="http://schemas.microsoft.com/office/word/2010/wordprocessingDrawing" xmlns:wp="http://schemas.openxmlformats.org/drawingml/2006/wordprocessingDrawing" xmlns:w10="urn:schemas-microsoft-com:office:word" xmlns:w="http://schemas.openxmlformats.org/wordprocessingml/2006/main" xmlns:w14="http://schemas.microsoft.com/office/word/2010/wordml" xmlns:w15="http://schemas.microsoft.com/office/word/2012/wordml" xmlns:w16se="http://schemas.microsoft.com/office/word/2015/wordml/symex" xmlns:wpg="http://schemas.microsoft.com/office/word/2010/wordprocessingGroup" xmlns:wpi="http://schemas.microsoft.com/office/word/2010/wordprocessingInk" xmlns:wne="http://schemas.microsoft.com/office/word/2006/wordml" xmlns:wps="http://schemas.microsoft.com/office/word/2010/wordprocessingShape" mc:Ignorable="w14 w15 w16se wp14">
   <w:body>
     <w:p>
       <w:pPr>
@@ -371,43 +371,34 @@
       <w:pPr>
         <w:rPr>
           <w:rFonts w:ascii="Times New Roman" w:hAnsi="Times New Roman" w:cs="Times New Roman"/>
-          <w:color w:val="0000FF"/>
-          <w:sz w:val="28"/>
-          <w:szCs w:val="28"/>
-        </w:rPr>
-      </w:pPr>
-      <w:r>
-        <w:rPr>
-          <w:rFonts w:ascii="Times New Roman" w:hAnsi="Times New Roman" w:cs="Times New Roman"/>
-          <w:color w:val="0000FF"/>
-          <w:sz w:val="28"/>
-          <w:szCs w:val="28"/>
-        </w:rPr>
-        <w:t>ANH</w:t>
-      </w:r>
-      <w:r>
-        <w:rPr>
-          <w:rFonts w:ascii="Times New Roman" w:hAnsi="Times New Roman" w:cs="Times New Roman"/>
-          <w:color w:val="0000FF"/>
-          <w:sz w:val="28"/>
-          <w:szCs w:val="28"/>
-        </w:rPr>
-        <w:t xml:space="preserve"> VẪN CHƯA THẤY NÓ XỬ LÝ ĐƯỢC</w:t>
-      </w:r>
-    </w:p>
-    <w:p>
-      <w:pPr>
-        <w:rPr>
-          <w:rFonts w:ascii="Times New Roman" w:hAnsi="Times New Roman" w:cs="Times New Roman"/>
-          <w:color w:val="0000FF"/>
-          <w:sz w:val="28"/>
-          <w:szCs w:val="28"/>
-        </w:rPr>
-      </w:pPr>
-      <w:r>
-        <w:rPr>
-          <w:rFonts w:ascii="Times New Roman" w:hAnsi="Times New Roman" w:cs="Times New Roman"/>
-          <w:color w:val="0000FF"/>
+          <w:strike/>
+          <w:sz w:val="28"/>
+          <w:szCs w:val="28"/>
+        </w:rPr>
+      </w:pPr>
+      <w:r>
+        <w:rPr>
+          <w:rFonts w:ascii="Times New Roman" w:hAnsi="Times New Roman" w:cs="Times New Roman"/>
+          <w:strike/>
+          <w:sz w:val="28"/>
+          <w:szCs w:val="28"/>
+        </w:rPr>
+        <w:t>ANH VẪN CHƯA THẤY NÓ XỬ LÝ ĐƯỢC</w:t>
+      </w:r>
+    </w:p>
+    <w:p>
+      <w:pPr>
+        <w:rPr>
+          <w:rFonts w:ascii="Times New Roman" w:hAnsi="Times New Roman" w:cs="Times New Roman"/>
+          <w:strike/>
+          <w:sz w:val="28"/>
+          <w:szCs w:val="28"/>
+        </w:rPr>
+      </w:pPr>
+      <w:r>
+        <w:rPr>
+          <w:rFonts w:ascii="Times New Roman" w:hAnsi="Times New Roman" w:cs="Times New Roman"/>
+          <w:strike/>
           <w:sz w:val="28"/>
           <w:szCs w:val="28"/>
         </w:rPr>
@@ -418,15 +409,15 @@
       <w:pPr>
         <w:rPr>
           <w:rFonts w:ascii="Times New Roman" w:hAnsi="Times New Roman" w:cs="Times New Roman"/>
-          <w:color w:val="0000FF"/>
-          <w:sz w:val="28"/>
-          <w:szCs w:val="28"/>
-        </w:rPr>
-      </w:pPr>
-      <w:r>
-        <w:rPr>
-          <w:rFonts w:ascii="Times New Roman" w:hAnsi="Times New Roman" w:cs="Times New Roman"/>
-          <w:color w:val="0000FF"/>
+          <w:strike/>
+          <w:sz w:val="28"/>
+          <w:szCs w:val="28"/>
+        </w:rPr>
+      </w:pPr>
+      <w:r>
+        <w:rPr>
+          <w:rFonts w:ascii="Times New Roman" w:hAnsi="Times New Roman" w:cs="Times New Roman"/>
+          <w:strike/>
           <w:sz w:val="28"/>
           <w:szCs w:val="28"/>
         </w:rPr>
@@ -437,15 +428,15 @@
       <w:pPr>
         <w:rPr>
           <w:rFonts w:ascii="Times New Roman" w:hAnsi="Times New Roman" w:cs="Times New Roman"/>
-          <w:color w:val="0000FF"/>
-          <w:sz w:val="28"/>
-          <w:szCs w:val="28"/>
-        </w:rPr>
-      </w:pPr>
-      <w:r>
-        <w:rPr>
-          <w:rFonts w:ascii="Times New Roman" w:hAnsi="Times New Roman" w:cs="Times New Roman"/>
-          <w:color w:val="0000FF"/>
+          <w:strike/>
+          <w:sz w:val="28"/>
+          <w:szCs w:val="28"/>
+        </w:rPr>
+      </w:pPr>
+      <w:r>
+        <w:rPr>
+          <w:rFonts w:ascii="Times New Roman" w:hAnsi="Times New Roman" w:cs="Times New Roman"/>
+          <w:strike/>
           <w:sz w:val="28"/>
           <w:szCs w:val="28"/>
         </w:rPr>
@@ -456,15 +447,15 @@
       <w:pPr>
         <w:rPr>
           <w:rFonts w:ascii="Times New Roman" w:hAnsi="Times New Roman" w:cs="Times New Roman"/>
-          <w:color w:val="0000FF"/>
-          <w:sz w:val="28"/>
-          <w:szCs w:val="28"/>
-        </w:rPr>
-      </w:pPr>
-      <w:r>
-        <w:rPr>
-          <w:rFonts w:ascii="Times New Roman" w:hAnsi="Times New Roman" w:cs="Times New Roman"/>
-          <w:color w:val="0000FF"/>
+          <w:strike/>
+          <w:sz w:val="28"/>
+          <w:szCs w:val="28"/>
+        </w:rPr>
+      </w:pPr>
+      <w:r>
+        <w:rPr>
+          <w:rFonts w:ascii="Times New Roman" w:hAnsi="Times New Roman" w:cs="Times New Roman"/>
+          <w:strike/>
           <w:sz w:val="28"/>
           <w:szCs w:val="28"/>
         </w:rPr>
@@ -473,7 +464,7 @@
       <w:r>
         <w:rPr>
           <w:rFonts w:ascii="Times New Roman" w:hAnsi="Times New Roman" w:cs="Times New Roman"/>
-          <w:color w:val="0000FF"/>
+          <w:strike/>
           <w:sz w:val="28"/>
           <w:szCs w:val="28"/>
         </w:rPr>
@@ -482,26 +473,28 @@
       <w:r>
         <w:rPr>
           <w:rFonts w:ascii="Times New Roman" w:hAnsi="Times New Roman" w:cs="Times New Roman"/>
-          <w:color w:val="0000FF"/>
+          <w:strike/>
           <w:sz w:val="28"/>
           <w:szCs w:val="28"/>
         </w:rPr>
         <w:t xml:space="preserve"> ( lúc đó chỉ cần lấy nguyên giá trị của cả ô đó  vào ko cần xử lý gì cả, mặc kệ nó có mã đặt chỗ, hành trình tên.. trong đó vẫn lấy hết vào, không cần tách tên khách)</w:t>
       </w:r>
-    </w:p>
-    <w:p>
-      <w:pPr>
-        <w:rPr>
-          <w:rFonts w:ascii="Times New Roman" w:hAnsi="Times New Roman" w:cs="Times New Roman"/>
-          <w:color w:val="0000FF"/>
-          <w:sz w:val="28"/>
-          <w:szCs w:val="28"/>
-        </w:rPr>
-      </w:pPr>
-      <w:r>
-        <w:rPr>
-          <w:rFonts w:ascii="Times New Roman" w:hAnsi="Times New Roman" w:cs="Times New Roman"/>
-          <w:color w:val="0000FF"/>
+      <w:bookmarkStart w:id="0" w:name="_GoBack"/>
+      <w:bookmarkEnd w:id="0"/>
+    </w:p>
+    <w:p>
+      <w:pPr>
+        <w:rPr>
+          <w:rFonts w:ascii="Times New Roman" w:hAnsi="Times New Roman" w:cs="Times New Roman"/>
+          <w:strike/>
+          <w:sz w:val="28"/>
+          <w:szCs w:val="28"/>
+        </w:rPr>
+      </w:pPr>
+      <w:r>
+        <w:rPr>
+          <w:rFonts w:ascii="Times New Roman" w:hAnsi="Times New Roman" w:cs="Times New Roman"/>
+          <w:strike/>
           <w:sz w:val="28"/>
           <w:szCs w:val="28"/>
         </w:rPr>
@@ -512,15 +505,15 @@
       <w:pPr>
         <w:rPr>
           <w:rFonts w:ascii="Times New Roman" w:hAnsi="Times New Roman" w:cs="Times New Roman"/>
-          <w:color w:val="0000FF"/>
-          <w:sz w:val="28"/>
-          <w:szCs w:val="28"/>
-        </w:rPr>
-      </w:pPr>
-      <w:r>
-        <w:rPr>
-          <w:rFonts w:ascii="Times New Roman" w:hAnsi="Times New Roman" w:cs="Times New Roman"/>
-          <w:color w:val="0000FF"/>
+          <w:strike/>
+          <w:sz w:val="28"/>
+          <w:szCs w:val="28"/>
+        </w:rPr>
+      </w:pPr>
+      <w:r>
+        <w:rPr>
+          <w:rFonts w:ascii="Times New Roman" w:hAnsi="Times New Roman" w:cs="Times New Roman"/>
+          <w:strike/>
           <w:sz w:val="28"/>
           <w:szCs w:val="28"/>
         </w:rPr>
@@ -531,15 +524,15 @@
       <w:pPr>
         <w:rPr>
           <w:rFonts w:ascii="Times New Roman" w:hAnsi="Times New Roman" w:cs="Times New Roman"/>
-          <w:color w:val="0000FF"/>
-          <w:sz w:val="28"/>
-          <w:szCs w:val="28"/>
-        </w:rPr>
-      </w:pPr>
-      <w:r>
-        <w:rPr>
-          <w:rFonts w:ascii="Times New Roman" w:hAnsi="Times New Roman" w:cs="Times New Roman"/>
-          <w:color w:val="0000FF"/>
+          <w:strike/>
+          <w:sz w:val="28"/>
+          <w:szCs w:val="28"/>
+        </w:rPr>
+      </w:pPr>
+      <w:r>
+        <w:rPr>
+          <w:rFonts w:ascii="Times New Roman" w:hAnsi="Times New Roman" w:cs="Times New Roman"/>
+          <w:strike/>
           <w:sz w:val="28"/>
           <w:szCs w:val="28"/>
         </w:rPr>
@@ -550,15 +543,15 @@
       <w:pPr>
         <w:rPr>
           <w:rFonts w:ascii="Times New Roman" w:hAnsi="Times New Roman" w:cs="Times New Roman"/>
-          <w:color w:val="0000FF"/>
-          <w:sz w:val="28"/>
-          <w:szCs w:val="28"/>
-        </w:rPr>
-      </w:pPr>
-      <w:r>
-        <w:rPr>
-          <w:rFonts w:ascii="Times New Roman" w:hAnsi="Times New Roman" w:cs="Times New Roman"/>
-          <w:color w:val="0000FF"/>
+          <w:strike/>
+          <w:sz w:val="28"/>
+          <w:szCs w:val="28"/>
+        </w:rPr>
+      </w:pPr>
+      <w:r>
+        <w:rPr>
+          <w:rFonts w:ascii="Times New Roman" w:hAnsi="Times New Roman" w:cs="Times New Roman"/>
+          <w:strike/>
           <w:sz w:val="28"/>
           <w:szCs w:val="28"/>
         </w:rPr>
@@ -569,15 +562,15 @@
       <w:pPr>
         <w:rPr>
           <w:rFonts w:ascii="Times New Roman" w:hAnsi="Times New Roman" w:cs="Times New Roman"/>
-          <w:color w:val="0000FF"/>
-          <w:sz w:val="28"/>
-          <w:szCs w:val="28"/>
-        </w:rPr>
-      </w:pPr>
-      <w:r>
-        <w:rPr>
-          <w:rFonts w:ascii="Times New Roman" w:hAnsi="Times New Roman" w:cs="Times New Roman"/>
-          <w:color w:val="0000FF"/>
+          <w:strike/>
+          <w:sz w:val="28"/>
+          <w:szCs w:val="28"/>
+        </w:rPr>
+      </w:pPr>
+      <w:r>
+        <w:rPr>
+          <w:rFonts w:ascii="Times New Roman" w:hAnsi="Times New Roman" w:cs="Times New Roman"/>
+          <w:strike/>
           <w:sz w:val="28"/>
           <w:szCs w:val="28"/>
         </w:rPr>
@@ -1889,18 +1882,7 @@
           <w:szCs w:val="28"/>
         </w:rPr>
         <w:lastRenderedPageBreak/>
-        <w:t xml:space="preserve">8. Em thêm giúp anh một tuỳ chọn khi xuất mặt vé. là dạng HTML để chỉ chụp ảnh gửi khách luôn. ( em có thể lấy </w:t>
-      </w:r>
-      <w:bookmarkStart w:id="0" w:name="_GoBack"/>
-      <w:bookmarkEnd w:id="0"/>
-      <w:r>
-        <w:rPr>
-          <w:rFonts w:ascii="Times New Roman" w:hAnsi="Times New Roman" w:cs="Times New Roman"/>
-          <w:color w:val="FF0000"/>
-          <w:sz w:val="28"/>
-          <w:szCs w:val="28"/>
-        </w:rPr>
-        <w:t>luôn phần html của hãng VJ xong em thay tên hãng của các hãng kia là ok) vẫn chỉ để cả mặt vé excell nhé. hoặc tuỳ em có thể làm mới. lưu ý là sẽ có chỗ để hiện thị thông tin của đại lý ( người sử dụng lên nhé , lấy ở chỗ cài đặt thông tin đó).</w:t>
+        <w:t>8. Em thêm giúp anh một tuỳ chọn khi xuất mặt vé. là dạng HTML để chỉ chụp ảnh gửi khách luôn. ( em có thể lấy luôn phần html của hãng VJ xong em thay tên hãng của các hãng kia là ok) vẫn chỉ để cả mặt vé excell nhé. hoặc tuỳ em có thể làm mới. lưu ý là sẽ có chỗ để hiện thị thông tin của đại lý ( người sử dụng lên nhé , lấy ở chỗ cài đặt thông tin đó).</w:t>
       </w:r>
     </w:p>
     <w:p>
@@ -2305,7 +2287,7 @@
 </file>
 
 <file path=word/styles.xml><?xml version="1.0" encoding="utf-8"?>
-<w:styles xmlns:r="http://schemas.openxmlformats.org/officeDocument/2006/relationships" xmlns:w="http://schemas.openxmlformats.org/wordprocessingml/2006/main">
+<w:styles xmlns:mc="http://schemas.openxmlformats.org/markup-compatibility/2006" xmlns:r="http://schemas.openxmlformats.org/officeDocument/2006/relationships" xmlns:w="http://schemas.openxmlformats.org/wordprocessingml/2006/main" xmlns:w14="http://schemas.microsoft.com/office/word/2010/wordml" xmlns:w15="http://schemas.microsoft.com/office/word/2012/wordml" xmlns:w16se="http://schemas.microsoft.com/office/word/2015/wordml/symex" mc:Ignorable="w14 w15 w16se">
   <w:docDefaults>
     <w:rPrDefault>
       <w:rPr>
@@ -2321,144 +2303,378 @@
       </w:pPr>
     </w:pPrDefault>
   </w:docDefaults>
-  <w:latentStyles w:defLockedState="0" w:defUIPriority="99" w:defSemiHidden="1" w:defUnhideWhenUsed="1" w:defQFormat="0" w:count="267">
-    <w:lsdException w:name="Normal" w:semiHidden="0" w:uiPriority="0" w:unhideWhenUsed="0" w:qFormat="1"/>
-    <w:lsdException w:name="heading 1" w:semiHidden="0" w:uiPriority="9" w:unhideWhenUsed="0" w:qFormat="1"/>
-    <w:lsdException w:name="heading 2" w:uiPriority="9" w:qFormat="1"/>
-    <w:lsdException w:name="heading 3" w:uiPriority="9" w:qFormat="1"/>
-    <w:lsdException w:name="heading 4" w:uiPriority="9" w:qFormat="1"/>
-    <w:lsdException w:name="heading 5" w:uiPriority="9" w:qFormat="1"/>
-    <w:lsdException w:name="heading 6" w:uiPriority="9" w:qFormat="1"/>
-    <w:lsdException w:name="heading 7" w:uiPriority="9" w:qFormat="1"/>
-    <w:lsdException w:name="heading 8" w:uiPriority="9" w:qFormat="1"/>
-    <w:lsdException w:name="heading 9" w:uiPriority="9" w:qFormat="1"/>
-    <w:lsdException w:name="toc 1" w:uiPriority="39"/>
-    <w:lsdException w:name="toc 2" w:uiPriority="39"/>
-    <w:lsdException w:name="toc 3" w:uiPriority="39"/>
-    <w:lsdException w:name="toc 4" w:uiPriority="39"/>
-    <w:lsdException w:name="toc 5" w:uiPriority="39"/>
-    <w:lsdException w:name="toc 6" w:uiPriority="39"/>
-    <w:lsdException w:name="toc 7" w:uiPriority="39"/>
-    <w:lsdException w:name="toc 8" w:uiPriority="39"/>
-    <w:lsdException w:name="toc 9" w:uiPriority="39"/>
-    <w:lsdException w:name="caption" w:uiPriority="35" w:qFormat="1"/>
-    <w:lsdException w:name="Title" w:semiHidden="0" w:uiPriority="10" w:unhideWhenUsed="0" w:qFormat="1"/>
-    <w:lsdException w:name="Default Paragraph Font" w:uiPriority="1"/>
-    <w:lsdException w:name="Subtitle" w:semiHidden="0" w:uiPriority="11" w:unhideWhenUsed="0" w:qFormat="1"/>
-    <w:lsdException w:name="Strong" w:semiHidden="0" w:uiPriority="22" w:unhideWhenUsed="0" w:qFormat="1"/>
-    <w:lsdException w:name="Emphasis" w:semiHidden="0" w:uiPriority="20" w:unhideWhenUsed="0" w:qFormat="1"/>
-    <w:lsdException w:name="Table Grid" w:semiHidden="0" w:uiPriority="59" w:unhideWhenUsed="0"/>
-    <w:lsdException w:name="Placeholder Text" w:unhideWhenUsed="0"/>
-    <w:lsdException w:name="No Spacing" w:semiHidden="0" w:uiPriority="1" w:unhideWhenUsed="0" w:qFormat="1"/>
-    <w:lsdException w:name="Light Shading" w:semiHidden="0" w:uiPriority="60" w:unhideWhenUsed="0"/>
-    <w:lsdException w:name="Light List" w:semiHidden="0" w:uiPriority="61" w:unhideWhenUsed="0"/>
-    <w:lsdException w:name="Light Grid" w:semiHidden="0" w:uiPriority="62" w:unhideWhenUsed="0"/>
-    <w:lsdException w:name="Medium Shading 1" w:semiHidden="0" w:uiPriority="63" w:unhideWhenUsed="0"/>
-    <w:lsdException w:name="Medium Shading 2" w:semiHidden="0" w:uiPriority="64" w:unhideWhenUsed="0"/>
-    <w:lsdException w:name="Medium List 1" w:semiHidden="0" w:uiPriority="65" w:unhideWhenUsed="0"/>
-    <w:lsdException w:name="Medium List 2" w:semiHidden="0" w:uiPriority="66" w:unhideWhenUsed="0"/>
-    <w:lsdException w:name="Medium Grid 1" w:semiHidden="0" w:uiPriority="67" w:unhideWhenUsed="0"/>
-    <w:lsdException w:name="Medium Grid 2" w:semiHidden="0" w:uiPriority="68" w:unhideWhenUsed="0"/>
-    <w:lsdException w:name="Medium Grid 3" w:semiHidden="0" w:uiPriority="69" w:unhideWhenUsed="0"/>
-    <w:lsdException w:name="Dark List" w:semiHidden="0" w:uiPriority="70" w:unhideWhenUsed="0"/>
-    <w:lsdException w:name="Colorful Shading" w:semiHidden="0" w:uiPriority="71" w:unhideWhenUsed="0"/>
-    <w:lsdException w:name="Colorful List" w:semiHidden="0" w:uiPriority="72" w:unhideWhenUsed="0"/>
-    <w:lsdException w:name="Colorful Grid" w:semiHidden="0" w:uiPriority="73" w:unhideWhenUsed="0"/>
-    <w:lsdException w:name="Light Shading Accent 1" w:semiHidden="0" w:uiPriority="60" w:unhideWhenUsed="0"/>
-    <w:lsdException w:name="Light List Accent 1" w:semiHidden="0" w:uiPriority="61" w:unhideWhenUsed="0"/>
-    <w:lsdException w:name="Light Grid Accent 1" w:semiHidden="0" w:uiPriority="62" w:unhideWhenUsed="0"/>
-    <w:lsdException w:name="Medium Shading 1 Accent 1" w:semiHidden="0" w:uiPriority="63" w:unhideWhenUsed="0"/>
-    <w:lsdException w:name="Medium Shading 2 Accent 1" w:semiHidden="0" w:uiPriority="64" w:unhideWhenUsed="0"/>
-    <w:lsdException w:name="Medium List 1 Accent 1" w:semiHidden="0" w:uiPriority="65" w:unhideWhenUsed="0"/>
-    <w:lsdException w:name="Revision" w:unhideWhenUsed="0"/>
-    <w:lsdException w:name="List Paragraph" w:semiHidden="0" w:uiPriority="34" w:unhideWhenUsed="0" w:qFormat="1"/>
-    <w:lsdException w:name="Quote" w:semiHidden="0" w:uiPriority="29" w:unhideWhenUsed="0" w:qFormat="1"/>
-    <w:lsdException w:name="Intense Quote" w:semiHidden="0" w:uiPriority="30" w:unhideWhenUsed="0" w:qFormat="1"/>
-    <w:lsdException w:name="Medium List 2 Accent 1" w:semiHidden="0" w:uiPriority="66" w:unhideWhenUsed="0"/>
-    <w:lsdException w:name="Medium Grid 1 Accent 1" w:semiHidden="0" w:uiPriority="67" w:unhideWhenUsed="0"/>
-    <w:lsdException w:name="Medium Grid 2 Accent 1" w:semiHidden="0" w:uiPriority="68" w:unhideWhenUsed="0"/>
-    <w:lsdException w:name="Medium Grid 3 Accent 1" w:semiHidden="0" w:uiPriority="69" w:unhideWhenUsed="0"/>
-    <w:lsdException w:name="Dark List Accent 1" w:semiHidden="0" w:uiPriority="70" w:unhideWhenUsed="0"/>
-    <w:lsdException w:name="Colorful Shading Accent 1" w:semiHidden="0" w:uiPriority="71" w:unhideWhenUsed="0"/>
-    <w:lsdException w:name="Colorful List Accent 1" w:semiHidden="0" w:uiPriority="72" w:unhideWhenUsed="0"/>
-    <w:lsdException w:name="Colorful Grid Accent 1" w:semiHidden="0" w:uiPriority="73" w:unhideWhenUsed="0"/>
-    <w:lsdException w:name="Light Shading Accent 2" w:semiHidden="0" w:uiPriority="60" w:unhideWhenUsed="0"/>
-    <w:lsdException w:name="Light List Accent 2" w:semiHidden="0" w:uiPriority="61" w:unhideWhenUsed="0"/>
-    <w:lsdException w:name="Light Grid Accent 2" w:semiHidden="0" w:uiPriority="62" w:unhideWhenUsed="0"/>
-    <w:lsdException w:name="Medium Shading 1 Accent 2" w:semiHidden="0" w:uiPriority="63" w:unhideWhenUsed="0"/>
-    <w:lsdException w:name="Medium Shading 2 Accent 2" w:semiHidden="0" w:uiPriority="64" w:unhideWhenUsed="0"/>
-    <w:lsdException w:name="Medium List 1 Accent 2" w:semiHidden="0" w:uiPriority="65" w:unhideWhenUsed="0"/>
-    <w:lsdException w:name="Medium List 2 Accent 2" w:semiHidden="0" w:uiPriority="66" w:unhideWhenUsed="0"/>
-    <w:lsdException w:name="Medium Grid 1 Accent 2" w:semiHidden="0" w:uiPriority="67" w:unhideWhenUsed="0"/>
-    <w:lsdException w:name="Medium Grid 2 Accent 2" w:semiHidden="0" w:uiPriority="68" w:unhideWhenUsed="0"/>
-    <w:lsdException w:name="Medium Grid 3 Accent 2" w:semiHidden="0" w:uiPriority="69" w:unhideWhenUsed="0"/>
-    <w:lsdException w:name="Dark List Accent 2" w:semiHidden="0" w:uiPriority="70" w:unhideWhenUsed="0"/>
-    <w:lsdException w:name="Colorful Shading Accent 2" w:semiHidden="0" w:uiPriority="71" w:unhideWhenUsed="0"/>
-    <w:lsdException w:name="Colorful List Accent 2" w:semiHidden="0" w:uiPriority="72" w:unhideWhenUsed="0"/>
-    <w:lsdException w:name="Colorful Grid Accent 2" w:semiHidden="0" w:uiPriority="73" w:unhideWhenUsed="0"/>
-    <w:lsdException w:name="Light Shading Accent 3" w:semiHidden="0" w:uiPriority="60" w:unhideWhenUsed="0"/>
-    <w:lsdException w:name="Light List Accent 3" w:semiHidden="0" w:uiPriority="61" w:unhideWhenUsed="0"/>
-    <w:lsdException w:name="Light Grid Accent 3" w:semiHidden="0" w:uiPriority="62" w:unhideWhenUsed="0"/>
-    <w:lsdException w:name="Medium Shading 1 Accent 3" w:semiHidden="0" w:uiPriority="63" w:unhideWhenUsed="0"/>
-    <w:lsdException w:name="Medium Shading 2 Accent 3" w:semiHidden="0" w:uiPriority="64" w:unhideWhenUsed="0"/>
-    <w:lsdException w:name="Medium List 1 Accent 3" w:semiHidden="0" w:uiPriority="65" w:unhideWhenUsed="0"/>
-    <w:lsdException w:name="Medium List 2 Accent 3" w:semiHidden="0" w:uiPriority="66" w:unhideWhenUsed="0"/>
-    <w:lsdException w:name="Medium Grid 1 Accent 3" w:semiHidden="0" w:uiPriority="67" w:unhideWhenUsed="0"/>
-    <w:lsdException w:name="Medium Grid 2 Accent 3" w:semiHidden="0" w:uiPriority="68" w:unhideWhenUsed="0"/>
-    <w:lsdException w:name="Medium Grid 3 Accent 3" w:semiHidden="0" w:uiPriority="69" w:unhideWhenUsed="0"/>
-    <w:lsdException w:name="Dark List Accent 3" w:semiHidden="0" w:uiPriority="70" w:unhideWhenUsed="0"/>
-    <w:lsdException w:name="Colorful Shading Accent 3" w:semiHidden="0" w:uiPriority="71" w:unhideWhenUsed="0"/>
-    <w:lsdException w:name="Colorful List Accent 3" w:semiHidden="0" w:uiPriority="72" w:unhideWhenUsed="0"/>
-    <w:lsdException w:name="Colorful Grid Accent 3" w:semiHidden="0" w:uiPriority="73" w:unhideWhenUsed="0"/>
-    <w:lsdException w:name="Light Shading Accent 4" w:semiHidden="0" w:uiPriority="60" w:unhideWhenUsed="0"/>
-    <w:lsdException w:name="Light List Accent 4" w:semiHidden="0" w:uiPriority="61" w:unhideWhenUsed="0"/>
-    <w:lsdException w:name="Light Grid Accent 4" w:semiHidden="0" w:uiPriority="62" w:unhideWhenUsed="0"/>
-    <w:lsdException w:name="Medium Shading 1 Accent 4" w:semiHidden="0" w:uiPriority="63" w:unhideWhenUsed="0"/>
-    <w:lsdException w:name="Medium Shading 2 Accent 4" w:semiHidden="0" w:uiPriority="64" w:unhideWhenUsed="0"/>
-    <w:lsdException w:name="Medium List 1 Accent 4" w:semiHidden="0" w:uiPriority="65" w:unhideWhenUsed="0"/>
-    <w:lsdException w:name="Medium List 2 Accent 4" w:semiHidden="0" w:uiPriority="66" w:unhideWhenUsed="0"/>
-    <w:lsdException w:name="Medium Grid 1 Accent 4" w:semiHidden="0" w:uiPriority="67" w:unhideWhenUsed="0"/>
-    <w:lsdException w:name="Medium Grid 2 Accent 4" w:semiHidden="0" w:uiPriority="68" w:unhideWhenUsed="0"/>
-    <w:lsdException w:name="Medium Grid 3 Accent 4" w:semiHidden="0" w:uiPriority="69" w:unhideWhenUsed="0"/>
-    <w:lsdException w:name="Dark List Accent 4" w:semiHidden="0" w:uiPriority="70" w:unhideWhenUsed="0"/>
-    <w:lsdException w:name="Colorful Shading Accent 4" w:semiHidden="0" w:uiPriority="71" w:unhideWhenUsed="0"/>
-    <w:lsdException w:name="Colorful List Accent 4" w:semiHidden="0" w:uiPriority="72" w:unhideWhenUsed="0"/>
-    <w:lsdException w:name="Colorful Grid Accent 4" w:semiHidden="0" w:uiPriority="73" w:unhideWhenUsed="0"/>
-    <w:lsdException w:name="Light Shading Accent 5" w:semiHidden="0" w:uiPriority="60" w:unhideWhenUsed="0"/>
-    <w:lsdException w:name="Light List Accent 5" w:semiHidden="0" w:uiPriority="61" w:unhideWhenUsed="0"/>
-    <w:lsdException w:name="Light Grid Accent 5" w:semiHidden="0" w:uiPriority="62" w:unhideWhenUsed="0"/>
-    <w:lsdException w:name="Medium Shading 1 Accent 5" w:semiHidden="0" w:uiPriority="63" w:unhideWhenUsed="0"/>
-    <w:lsdException w:name="Medium Shading 2 Accent 5" w:semiHidden="0" w:uiPriority="64" w:unhideWhenUsed="0"/>
-    <w:lsdException w:name="Medium List 1 Accent 5" w:semiHidden="0" w:uiPriority="65" w:unhideWhenUsed="0"/>
-    <w:lsdException w:name="Medium List 2 Accent 5" w:semiHidden="0" w:uiPriority="66" w:unhideWhenUsed="0"/>
-    <w:lsdException w:name="Medium Grid 1 Accent 5" w:semiHidden="0" w:uiPriority="67" w:unhideWhenUsed="0"/>
-    <w:lsdException w:name="Medium Grid 2 Accent 5" w:semiHidden="0" w:uiPriority="68" w:unhideWhenUsed="0"/>
-    <w:lsdException w:name="Medium Grid 3 Accent 5" w:semiHidden="0" w:uiPriority="69" w:unhideWhenUsed="0"/>
-    <w:lsdException w:name="Dark List Accent 5" w:semiHidden="0" w:uiPriority="70" w:unhideWhenUsed="0"/>
-    <w:lsdException w:name="Colorful Shading Accent 5" w:semiHidden="0" w:uiPriority="71" w:unhideWhenUsed="0"/>
-    <w:lsdException w:name="Colorful List Accent 5" w:semiHidden="0" w:uiPriority="72" w:unhideWhenUsed="0"/>
-    <w:lsdException w:name="Colorful Grid Accent 5" w:semiHidden="0" w:uiPriority="73" w:unhideWhenUsed="0"/>
-    <w:lsdException w:name="Light Shading Accent 6" w:semiHidden="0" w:uiPriority="60" w:unhideWhenUsed="0"/>
-    <w:lsdException w:name="Light List Accent 6" w:semiHidden="0" w:uiPriority="61" w:unhideWhenUsed="0"/>
-    <w:lsdException w:name="Light Grid Accent 6" w:semiHidden="0" w:uiPriority="62" w:unhideWhenUsed="0"/>
-    <w:lsdException w:name="Medium Shading 1 Accent 6" w:semiHidden="0" w:uiPriority="63" w:unhideWhenUsed="0"/>
-    <w:lsdException w:name="Medium Shading 2 Accent 6" w:semiHidden="0" w:uiPriority="64" w:unhideWhenUsed="0"/>
-    <w:lsdException w:name="Medium List 1 Accent 6" w:semiHidden="0" w:uiPriority="65" w:unhideWhenUsed="0"/>
-    <w:lsdException w:name="Medium List 2 Accent 6" w:semiHidden="0" w:uiPriority="66" w:unhideWhenUsed="0"/>
-    <w:lsdException w:name="Medium Grid 1 Accent 6" w:semiHidden="0" w:uiPriority="67" w:unhideWhenUsed="0"/>
-    <w:lsdException w:name="Medium Grid 2 Accent 6" w:semiHidden="0" w:uiPriority="68" w:unhideWhenUsed="0"/>
-    <w:lsdException w:name="Medium Grid 3 Accent 6" w:semiHidden="0" w:uiPriority="69" w:unhideWhenUsed="0"/>
-    <w:lsdException w:name="Dark List Accent 6" w:semiHidden="0" w:uiPriority="70" w:unhideWhenUsed="0"/>
-    <w:lsdException w:name="Colorful Shading Accent 6" w:semiHidden="0" w:uiPriority="71" w:unhideWhenUsed="0"/>
-    <w:lsdException w:name="Colorful List Accent 6" w:semiHidden="0" w:uiPriority="72" w:unhideWhenUsed="0"/>
-    <w:lsdException w:name="Colorful Grid Accent 6" w:semiHidden="0" w:uiPriority="73" w:unhideWhenUsed="0"/>
-    <w:lsdException w:name="Subtle Emphasis" w:semiHidden="0" w:uiPriority="19" w:unhideWhenUsed="0" w:qFormat="1"/>
-    <w:lsdException w:name="Intense Emphasis" w:semiHidden="0" w:uiPriority="21" w:unhideWhenUsed="0" w:qFormat="1"/>
-    <w:lsdException w:name="Subtle Reference" w:semiHidden="0" w:uiPriority="31" w:unhideWhenUsed="0" w:qFormat="1"/>
-    <w:lsdException w:name="Intense Reference" w:semiHidden="0" w:uiPriority="32" w:unhideWhenUsed="0" w:qFormat="1"/>
-    <w:lsdException w:name="Book Title" w:semiHidden="0" w:uiPriority="33" w:unhideWhenUsed="0" w:qFormat="1"/>
-    <w:lsdException w:name="Bibliography" w:uiPriority="37"/>
-    <w:lsdException w:name="TOC Heading" w:uiPriority="39" w:qFormat="1"/>
+  <w:latentStyles w:defLockedState="0" w:defUIPriority="99" w:defSemiHidden="0" w:defUnhideWhenUsed="0" w:defQFormat="0" w:count="371">
+    <w:lsdException w:name="Normal" w:uiPriority="0" w:qFormat="1"/>
+    <w:lsdException w:name="heading 1" w:uiPriority="9" w:qFormat="1"/>
+    <w:lsdException w:name="heading 2" w:semiHidden="1" w:uiPriority="9" w:unhideWhenUsed="1" w:qFormat="1"/>
+    <w:lsdException w:name="heading 3" w:semiHidden="1" w:uiPriority="9" w:unhideWhenUsed="1" w:qFormat="1"/>
+    <w:lsdException w:name="heading 4" w:semiHidden="1" w:uiPriority="9" w:unhideWhenUsed="1" w:qFormat="1"/>
+    <w:lsdException w:name="heading 5" w:semiHidden="1" w:uiPriority="9" w:unhideWhenUsed="1" w:qFormat="1"/>
+    <w:lsdException w:name="heading 6" w:semiHidden="1" w:uiPriority="9" w:unhideWhenUsed="1" w:qFormat="1"/>
+    <w:lsdException w:name="heading 7" w:semiHidden="1" w:uiPriority="9" w:unhideWhenUsed="1" w:qFormat="1"/>
+    <w:lsdException w:name="heading 8" w:semiHidden="1" w:uiPriority="9" w:unhideWhenUsed="1" w:qFormat="1"/>
+    <w:lsdException w:name="heading 9" w:semiHidden="1" w:uiPriority="9" w:unhideWhenUsed="1" w:qFormat="1"/>
+    <w:lsdException w:name="index 1" w:semiHidden="1" w:unhideWhenUsed="1"/>
+    <w:lsdException w:name="index 2" w:semiHidden="1" w:unhideWhenUsed="1"/>
+    <w:lsdException w:name="index 3" w:semiHidden="1" w:unhideWhenUsed="1"/>
+    <w:lsdException w:name="index 4" w:semiHidden="1" w:unhideWhenUsed="1"/>
+    <w:lsdException w:name="index 5" w:semiHidden="1" w:unhideWhenUsed="1"/>
+    <w:lsdException w:name="index 6" w:semiHidden="1" w:unhideWhenUsed="1"/>
+    <w:lsdException w:name="index 7" w:semiHidden="1" w:unhideWhenUsed="1"/>
+    <w:lsdException w:name="index 8" w:semiHidden="1" w:unhideWhenUsed="1"/>
+    <w:lsdException w:name="index 9" w:semiHidden="1" w:unhideWhenUsed="1"/>
+    <w:lsdException w:name="toc 1" w:semiHidden="1" w:uiPriority="39" w:unhideWhenUsed="1"/>
+    <w:lsdException w:name="toc 2" w:semiHidden="1" w:uiPriority="39" w:unhideWhenUsed="1"/>
+    <w:lsdException w:name="toc 3" w:semiHidden="1" w:uiPriority="39" w:unhideWhenUsed="1"/>
+    <w:lsdException w:name="toc 4" w:semiHidden="1" w:uiPriority="39" w:unhideWhenUsed="1"/>
+    <w:lsdException w:name="toc 5" w:semiHidden="1" w:uiPriority="39" w:unhideWhenUsed="1"/>
+    <w:lsdException w:name="toc 6" w:semiHidden="1" w:uiPriority="39" w:unhideWhenUsed="1"/>
+    <w:lsdException w:name="toc 7" w:semiHidden="1" w:uiPriority="39" w:unhideWhenUsed="1"/>
+    <w:lsdException w:name="toc 8" w:semiHidden="1" w:uiPriority="39" w:unhideWhenUsed="1"/>
+    <w:lsdException w:name="toc 9" w:semiHidden="1" w:uiPriority="39" w:unhideWhenUsed="1"/>
+    <w:lsdException w:name="Normal Indent" w:semiHidden="1" w:unhideWhenUsed="1"/>
+    <w:lsdException w:name="footnote text" w:semiHidden="1" w:unhideWhenUsed="1"/>
+    <w:lsdException w:name="annotation text" w:semiHidden="1" w:unhideWhenUsed="1"/>
+    <w:lsdException w:name="header" w:semiHidden="1" w:unhideWhenUsed="1"/>
+    <w:lsdException w:name="footer" w:semiHidden="1" w:unhideWhenUsed="1"/>
+    <w:lsdException w:name="index heading" w:semiHidden="1" w:unhideWhenUsed="1"/>
+    <w:lsdException w:name="caption" w:semiHidden="1" w:uiPriority="35" w:unhideWhenUsed="1" w:qFormat="1"/>
+    <w:lsdException w:name="table of figures" w:semiHidden="1" w:unhideWhenUsed="1"/>
+    <w:lsdException w:name="envelope address" w:semiHidden="1" w:unhideWhenUsed="1"/>
+    <w:lsdException w:name="envelope return" w:semiHidden="1" w:unhideWhenUsed="1"/>
+    <w:lsdException w:name="footnote reference" w:semiHidden="1" w:unhideWhenUsed="1"/>
+    <w:lsdException w:name="annotation reference" w:semiHidden="1" w:unhideWhenUsed="1"/>
+    <w:lsdException w:name="line number" w:semiHidden="1" w:unhideWhenUsed="1"/>
+    <w:lsdException w:name="page number" w:semiHidden="1" w:unhideWhenUsed="1"/>
+    <w:lsdException w:name="endnote reference" w:semiHidden="1" w:unhideWhenUsed="1"/>
+    <w:lsdException w:name="endnote text" w:semiHidden="1" w:unhideWhenUsed="1"/>
+    <w:lsdException w:name="table of authorities" w:semiHidden="1" w:unhideWhenUsed="1"/>
+    <w:lsdException w:name="macro" w:semiHidden="1" w:unhideWhenUsed="1"/>
+    <w:lsdException w:name="toa heading" w:semiHidden="1" w:unhideWhenUsed="1"/>
+    <w:lsdException w:name="List" w:semiHidden="1" w:unhideWhenUsed="1"/>
+    <w:lsdException w:name="List Bullet" w:semiHidden="1" w:unhideWhenUsed="1"/>
+    <w:lsdException w:name="List Number" w:semiHidden="1" w:unhideWhenUsed="1"/>
+    <w:lsdException w:name="List 2" w:semiHidden="1" w:unhideWhenUsed="1"/>
+    <w:lsdException w:name="List 3" w:semiHidden="1" w:unhideWhenUsed="1"/>
+    <w:lsdException w:name="List 4" w:semiHidden="1" w:unhideWhenUsed="1"/>
+    <w:lsdException w:name="List 5" w:semiHidden="1" w:unhideWhenUsed="1"/>
+    <w:lsdException w:name="List Bullet 2" w:semiHidden="1" w:unhideWhenUsed="1"/>
+    <w:lsdException w:name="List Bullet 3" w:semiHidden="1" w:unhideWhenUsed="1"/>
+    <w:lsdException w:name="List Bullet 4" w:semiHidden="1" w:unhideWhenUsed="1"/>
+    <w:lsdException w:name="List Bullet 5" w:semiHidden="1" w:unhideWhenUsed="1"/>
+    <w:lsdException w:name="List Number 2" w:semiHidden="1" w:unhideWhenUsed="1"/>
+    <w:lsdException w:name="List Number 3" w:semiHidden="1" w:unhideWhenUsed="1"/>
+    <w:lsdException w:name="List Number 4" w:semiHidden="1" w:unhideWhenUsed="1"/>
+    <w:lsdException w:name="List Number 5" w:semiHidden="1" w:unhideWhenUsed="1"/>
+    <w:lsdException w:name="Title" w:uiPriority="10" w:qFormat="1"/>
+    <w:lsdException w:name="Closing" w:semiHidden="1" w:unhideWhenUsed="1"/>
+    <w:lsdException w:name="Signature" w:semiHidden="1" w:unhideWhenUsed="1"/>
+    <w:lsdException w:name="Default Paragraph Font" w:semiHidden="1" w:uiPriority="1" w:unhideWhenUsed="1"/>
+    <w:lsdException w:name="Body Text" w:semiHidden="1" w:unhideWhenUsed="1"/>
+    <w:lsdException w:name="Body Text Indent" w:semiHidden="1" w:unhideWhenUsed="1"/>
+    <w:lsdException w:name="List Continue" w:semiHidden="1" w:unhideWhenUsed="1"/>
+    <w:lsdException w:name="List Continue 2" w:semiHidden="1" w:unhideWhenUsed="1"/>
+    <w:lsdException w:name="List Continue 3" w:semiHidden="1" w:unhideWhenUsed="1"/>
+    <w:lsdException w:name="List Continue 4" w:semiHidden="1" w:unhideWhenUsed="1"/>
+    <w:lsdException w:name="List Continue 5" w:semiHidden="1" w:unhideWhenUsed="1"/>
+    <w:lsdException w:name="Message Header" w:semiHidden="1" w:unhideWhenUsed="1"/>
+    <w:lsdException w:name="Subtitle" w:uiPriority="11" w:qFormat="1"/>
+    <w:lsdException w:name="Salutation" w:semiHidden="1" w:unhideWhenUsed="1"/>
+    <w:lsdException w:name="Date" w:semiHidden="1" w:unhideWhenUsed="1"/>
+    <w:lsdException w:name="Body Text First Indent" w:semiHidden="1" w:unhideWhenUsed="1"/>
+    <w:lsdException w:name="Body Text First Indent 2" w:semiHidden="1" w:unhideWhenUsed="1"/>
+    <w:lsdException w:name="Note Heading" w:semiHidden="1" w:unhideWhenUsed="1"/>
+    <w:lsdException w:name="Body Text 2" w:semiHidden="1" w:unhideWhenUsed="1"/>
+    <w:lsdException w:name="Body Text 3" w:semiHidden="1" w:unhideWhenUsed="1"/>
+    <w:lsdException w:name="Body Text Indent 2" w:semiHidden="1" w:unhideWhenUsed="1"/>
+    <w:lsdException w:name="Body Text Indent 3" w:semiHidden="1" w:unhideWhenUsed="1"/>
+    <w:lsdException w:name="Block Text" w:semiHidden="1" w:unhideWhenUsed="1"/>
+    <w:lsdException w:name="Hyperlink" w:semiHidden="1" w:unhideWhenUsed="1"/>
+    <w:lsdException w:name="FollowedHyperlink" w:semiHidden="1" w:unhideWhenUsed="1"/>
+    <w:lsdException w:name="Strong" w:uiPriority="22" w:qFormat="1"/>
+    <w:lsdException w:name="Emphasis" w:uiPriority="20" w:qFormat="1"/>
+    <w:lsdException w:name="Document Map" w:semiHidden="1" w:unhideWhenUsed="1"/>
+    <w:lsdException w:name="Plain Text" w:semiHidden="1" w:unhideWhenUsed="1"/>
+    <w:lsdException w:name="E-mail Signature" w:semiHidden="1" w:unhideWhenUsed="1"/>
+    <w:lsdException w:name="HTML Top of Form" w:semiHidden="1" w:unhideWhenUsed="1"/>
+    <w:lsdException w:name="HTML Bottom of Form" w:semiHidden="1" w:unhideWhenUsed="1"/>
+    <w:lsdException w:name="Normal (Web)" w:semiHidden="1" w:unhideWhenUsed="1"/>
+    <w:lsdException w:name="HTML Acronym" w:semiHidden="1" w:unhideWhenUsed="1"/>
+    <w:lsdException w:name="HTML Address" w:semiHidden="1" w:unhideWhenUsed="1"/>
+    <w:lsdException w:name="HTML Cite" w:semiHidden="1" w:unhideWhenUsed="1"/>
+    <w:lsdException w:name="HTML Code" w:semiHidden="1" w:unhideWhenUsed="1"/>
+    <w:lsdException w:name="HTML Definition" w:semiHidden="1" w:unhideWhenUsed="1"/>
+    <w:lsdException w:name="HTML Keyboard" w:semiHidden="1" w:unhideWhenUsed="1"/>
+    <w:lsdException w:name="HTML Preformatted" w:semiHidden="1" w:unhideWhenUsed="1"/>
+    <w:lsdException w:name="HTML Sample" w:semiHidden="1" w:unhideWhenUsed="1"/>
+    <w:lsdException w:name="HTML Typewriter" w:semiHidden="1" w:unhideWhenUsed="1"/>
+    <w:lsdException w:name="HTML Variable" w:semiHidden="1" w:unhideWhenUsed="1"/>
+    <w:lsdException w:name="Normal Table" w:semiHidden="1" w:unhideWhenUsed="1"/>
+    <w:lsdException w:name="annotation subject" w:semiHidden="1" w:unhideWhenUsed="1"/>
+    <w:lsdException w:name="No List" w:semiHidden="1" w:unhideWhenUsed="1"/>
+    <w:lsdException w:name="Outline List 1" w:semiHidden="1" w:unhideWhenUsed="1"/>
+    <w:lsdException w:name="Outline List 2" w:semiHidden="1" w:unhideWhenUsed="1"/>
+    <w:lsdException w:name="Outline List 3" w:semiHidden="1" w:unhideWhenUsed="1"/>
+    <w:lsdException w:name="Table Simple 1" w:semiHidden="1" w:unhideWhenUsed="1"/>
+    <w:lsdException w:name="Table Simple 2" w:semiHidden="1" w:unhideWhenUsed="1"/>
+    <w:lsdException w:name="Table Simple 3" w:semiHidden="1" w:unhideWhenUsed="1"/>
+    <w:lsdException w:name="Table Classic 1" w:semiHidden="1" w:unhideWhenUsed="1"/>
+    <w:lsdException w:name="Table Classic 2" w:semiHidden="1" w:unhideWhenUsed="1"/>
+    <w:lsdException w:name="Table Classic 3" w:semiHidden="1" w:unhideWhenUsed="1"/>
+    <w:lsdException w:name="Table Classic 4" w:semiHidden="1" w:unhideWhenUsed="1"/>
+    <w:lsdException w:name="Table Colorful 1" w:semiHidden="1" w:unhideWhenUsed="1"/>
+    <w:lsdException w:name="Table Colorful 2" w:semiHidden="1" w:unhideWhenUsed="1"/>
+    <w:lsdException w:name="Table Colorful 3" w:semiHidden="1" w:unhideWhenUsed="1"/>
+    <w:lsdException w:name="Table Columns 1" w:semiHidden="1" w:unhideWhenUsed="1"/>
+    <w:lsdException w:name="Table Columns 2" w:semiHidden="1" w:unhideWhenUsed="1"/>
+    <w:lsdException w:name="Table Columns 3" w:semiHidden="1" w:unhideWhenUsed="1"/>
+    <w:lsdException w:name="Table Columns 4" w:semiHidden="1" w:unhideWhenUsed="1"/>
+    <w:lsdException w:name="Table Columns 5" w:semiHidden="1" w:unhideWhenUsed="1"/>
+    <w:lsdException w:name="Table Grid 1" w:semiHidden="1" w:unhideWhenUsed="1"/>
+    <w:lsdException w:name="Table Grid 2" w:semiHidden="1" w:unhideWhenUsed="1"/>
+    <w:lsdException w:name="Table Grid 3" w:semiHidden="1" w:unhideWhenUsed="1"/>
+    <w:lsdException w:name="Table Grid 4" w:semiHidden="1" w:unhideWhenUsed="1"/>
+    <w:lsdException w:name="Table Grid 5" w:semiHidden="1" w:unhideWhenUsed="1"/>
+    <w:lsdException w:name="Table Grid 6" w:semiHidden="1" w:unhideWhenUsed="1"/>
+    <w:lsdException w:name="Table Grid 7" w:semiHidden="1" w:unhideWhenUsed="1"/>
+    <w:lsdException w:name="Table Grid 8" w:semiHidden="1" w:unhideWhenUsed="1"/>
+    <w:lsdException w:name="Table List 1" w:semiHidden="1" w:unhideWhenUsed="1"/>
+    <w:lsdException w:name="Table List 2" w:semiHidden="1" w:unhideWhenUsed="1"/>
+    <w:lsdException w:name="Table List 3" w:semiHidden="1" w:unhideWhenUsed="1"/>
+    <w:lsdException w:name="Table List 4" w:semiHidden="1" w:unhideWhenUsed="1"/>
+    <w:lsdException w:name="Table List 5" w:semiHidden="1" w:unhideWhenUsed="1"/>
+    <w:lsdException w:name="Table List 6" w:semiHidden="1" w:unhideWhenUsed="1"/>
+    <w:lsdException w:name="Table List 7" w:semiHidden="1" w:unhideWhenUsed="1"/>
+    <w:lsdException w:name="Table List 8" w:semiHidden="1" w:unhideWhenUsed="1"/>
+    <w:lsdException w:name="Table 3D effects 1" w:semiHidden="1" w:unhideWhenUsed="1"/>
+    <w:lsdException w:name="Table 3D effects 2" w:semiHidden="1" w:unhideWhenUsed="1"/>
+    <w:lsdException w:name="Table 3D effects 3" w:semiHidden="1" w:unhideWhenUsed="1"/>
+    <w:lsdException w:name="Table Contemporary" w:semiHidden="1" w:unhideWhenUsed="1"/>
+    <w:lsdException w:name="Table Elegant" w:semiHidden="1" w:unhideWhenUsed="1"/>
+    <w:lsdException w:name="Table Professional" w:semiHidden="1" w:unhideWhenUsed="1"/>
+    <w:lsdException w:name="Table Subtle 1" w:semiHidden="1" w:unhideWhenUsed="1"/>
+    <w:lsdException w:name="Table Subtle 2" w:semiHidden="1" w:unhideWhenUsed="1"/>
+    <w:lsdException w:name="Table Web 1" w:semiHidden="1" w:unhideWhenUsed="1"/>
+    <w:lsdException w:name="Table Web 2" w:semiHidden="1" w:unhideWhenUsed="1"/>
+    <w:lsdException w:name="Table Web 3" w:semiHidden="1" w:unhideWhenUsed="1"/>
+    <w:lsdException w:name="Balloon Text" w:semiHidden="1" w:unhideWhenUsed="1"/>
+    <w:lsdException w:name="Table Grid" w:uiPriority="59"/>
+    <w:lsdException w:name="Table Theme" w:semiHidden="1" w:unhideWhenUsed="1"/>
+    <w:lsdException w:name="Placeholder Text" w:semiHidden="1"/>
+    <w:lsdException w:name="No Spacing" w:uiPriority="1" w:qFormat="1"/>
+    <w:lsdException w:name="Light Shading" w:uiPriority="60"/>
+    <w:lsdException w:name="Light List" w:uiPriority="61"/>
+    <w:lsdException w:name="Light Grid" w:uiPriority="62"/>
+    <w:lsdException w:name="Medium Shading 1" w:uiPriority="63"/>
+    <w:lsdException w:name="Medium Shading 2" w:uiPriority="64"/>
+    <w:lsdException w:name="Medium List 1" w:uiPriority="65"/>
+    <w:lsdException w:name="Medium List 2" w:uiPriority="66"/>
+    <w:lsdException w:name="Medium Grid 1" w:uiPriority="67"/>
+    <w:lsdException w:name="Medium Grid 2" w:uiPriority="68"/>
+    <w:lsdException w:name="Medium Grid 3" w:uiPriority="69"/>
+    <w:lsdException w:name="Dark List" w:uiPriority="70"/>
+    <w:lsdException w:name="Colorful Shading" w:uiPriority="71"/>
+    <w:lsdException w:name="Colorful List" w:uiPriority="72"/>
+    <w:lsdException w:name="Colorful Grid" w:uiPriority="73"/>
+    <w:lsdException w:name="Light Shading Accent 1" w:uiPriority="60"/>
+    <w:lsdException w:name="Light List Accent 1" w:uiPriority="61"/>
+    <w:lsdException w:name="Light Grid Accent 1" w:uiPriority="62"/>
+    <w:lsdException w:name="Medium Shading 1 Accent 1" w:uiPriority="63"/>
+    <w:lsdException w:name="Medium Shading 2 Accent 1" w:uiPriority="64"/>
+    <w:lsdException w:name="Medium List 1 Accent 1" w:uiPriority="65"/>
+    <w:lsdException w:name="Revision" w:semiHidden="1"/>
+    <w:lsdException w:name="List Paragraph" w:uiPriority="34" w:qFormat="1"/>
+    <w:lsdException w:name="Quote" w:uiPriority="29" w:qFormat="1"/>
+    <w:lsdException w:name="Intense Quote" w:uiPriority="30" w:qFormat="1"/>
+    <w:lsdException w:name="Medium List 2 Accent 1" w:uiPriority="66"/>
+    <w:lsdException w:name="Medium Grid 1 Accent 1" w:uiPriority="67"/>
+    <w:lsdException w:name="Medium Grid 2 Accent 1" w:uiPriority="68"/>
+    <w:lsdException w:name="Medium Grid 3 Accent 1" w:uiPriority="69"/>
+    <w:lsdException w:name="Dark List Accent 1" w:uiPriority="70"/>
+    <w:lsdException w:name="Colorful Shading Accent 1" w:uiPriority="71"/>
+    <w:lsdException w:name="Colorful List Accent 1" w:uiPriority="72"/>
+    <w:lsdException w:name="Colorful Grid Accent 1" w:uiPriority="73"/>
+    <w:lsdException w:name="Light Shading Accent 2" w:uiPriority="60"/>
+    <w:lsdException w:name="Light List Accent 2" w:uiPriority="61"/>
+    <w:lsdException w:name="Light Grid Accent 2" w:uiPriority="62"/>
+    <w:lsdException w:name="Medium Shading 1 Accent 2" w:uiPriority="63"/>
+    <w:lsdException w:name="Medium Shading 2 Accent 2" w:uiPriority="64"/>
+    <w:lsdException w:name="Medium List 1 Accent 2" w:uiPriority="65"/>
+    <w:lsdException w:name="Medium List 2 Accent 2" w:uiPriority="66"/>
+    <w:lsdException w:name="Medium Grid 1 Accent 2" w:uiPriority="67"/>
+    <w:lsdException w:name="Medium Grid 2 Accent 2" w:uiPriority="68"/>
+    <w:lsdException w:name="Medium Grid 3 Accent 2" w:uiPriority="69"/>
+    <w:lsdException w:name="Dark List Accent 2" w:uiPriority="70"/>
+    <w:lsdException w:name="Colorful Shading Accent 2" w:uiPriority="71"/>
+    <w:lsdException w:name="Colorful List Accent 2" w:uiPriority="72"/>
+    <w:lsdException w:name="Colorful Grid Accent 2" w:uiPriority="73"/>
+    <w:lsdException w:name="Light Shading Accent 3" w:uiPriority="60"/>
+    <w:lsdException w:name="Light List Accent 3" w:uiPriority="61"/>
+    <w:lsdException w:name="Light Grid Accent 3" w:uiPriority="62"/>
+    <w:lsdException w:name="Medium Shading 1 Accent 3" w:uiPriority="63"/>
+    <w:lsdException w:name="Medium Shading 2 Accent 3" w:uiPriority="64"/>
+    <w:lsdException w:name="Medium List 1 Accent 3" w:uiPriority="65"/>
+    <w:lsdException w:name="Medium List 2 Accent 3" w:uiPriority="66"/>
+    <w:lsdException w:name="Medium Grid 1 Accent 3" w:uiPriority="67"/>
+    <w:lsdException w:name="Medium Grid 2 Accent 3" w:uiPriority="68"/>
+    <w:lsdException w:name="Medium Grid 3 Accent 3" w:uiPriority="69"/>
+    <w:lsdException w:name="Dark List Accent 3" w:uiPriority="70"/>
+    <w:lsdException w:name="Colorful Shading Accent 3" w:uiPriority="71"/>
+    <w:lsdException w:name="Colorful List Accent 3" w:uiPriority="72"/>
+    <w:lsdException w:name="Colorful Grid Accent 3" w:uiPriority="73"/>
+    <w:lsdException w:name="Light Shading Accent 4" w:uiPriority="60"/>
+    <w:lsdException w:name="Light List Accent 4" w:uiPriority="61"/>
+    <w:lsdException w:name="Light Grid Accent 4" w:uiPriority="62"/>
+    <w:lsdException w:name="Medium Shading 1 Accent 4" w:uiPriority="63"/>
+    <w:lsdException w:name="Medium Shading 2 Accent 4" w:uiPriority="64"/>
+    <w:lsdException w:name="Medium List 1 Accent 4" w:uiPriority="65"/>
+    <w:lsdException w:name="Medium List 2 Accent 4" w:uiPriority="66"/>
+    <w:lsdException w:name="Medium Grid 1 Accent 4" w:uiPriority="67"/>
+    <w:lsdException w:name="Medium Grid 2 Accent 4" w:uiPriority="68"/>
+    <w:lsdException w:name="Medium Grid 3 Accent 4" w:uiPriority="69"/>
+    <w:lsdException w:name="Dark List Accent 4" w:uiPriority="70"/>
+    <w:lsdException w:name="Colorful Shading Accent 4" w:uiPriority="71"/>
+    <w:lsdException w:name="Colorful List Accent 4" w:uiPriority="72"/>
+    <w:lsdException w:name="Colorful Grid Accent 4" w:uiPriority="73"/>
+    <w:lsdException w:name="Light Shading Accent 5" w:uiPriority="60"/>
+    <w:lsdException w:name="Light List Accent 5" w:uiPriority="61"/>
+    <w:lsdException w:name="Light Grid Accent 5" w:uiPriority="62"/>
+    <w:lsdException w:name="Medium Shading 1 Accent 5" w:uiPriority="63"/>
+    <w:lsdException w:name="Medium Shading 2 Accent 5" w:uiPriority="64"/>
+    <w:lsdException w:name="Medium List 1 Accent 5" w:uiPriority="65"/>
+    <w:lsdException w:name="Medium List 2 Accent 5" w:uiPriority="66"/>
+    <w:lsdException w:name="Medium Grid 1 Accent 5" w:uiPriority="67"/>
+    <w:lsdException w:name="Medium Grid 2 Accent 5" w:uiPriority="68"/>
+    <w:lsdException w:name="Medium Grid 3 Accent 5" w:uiPriority="69"/>
+    <w:lsdException w:name="Dark List Accent 5" w:uiPriority="70"/>
+    <w:lsdException w:name="Colorful Shading Accent 5" w:uiPriority="71"/>
+    <w:lsdException w:name="Colorful List Accent 5" w:uiPriority="72"/>
+    <w:lsdException w:name="Colorful Grid Accent 5" w:uiPriority="73"/>
+    <w:lsdException w:name="Light Shading Accent 6" w:uiPriority="60"/>
+    <w:lsdException w:name="Light List Accent 6" w:uiPriority="61"/>
+    <w:lsdException w:name="Light Grid Accent 6" w:uiPriority="62"/>
+    <w:lsdException w:name="Medium Shading 1 Accent 6" w:uiPriority="63"/>
+    <w:lsdException w:name="Medium Shading 2 Accent 6" w:uiPriority="64"/>
+    <w:lsdException w:name="Medium List 1 Accent 6" w:uiPriority="65"/>
+    <w:lsdException w:name="Medium List 2 Accent 6" w:uiPriority="66"/>
+    <w:lsdException w:name="Medium Grid 1 Accent 6" w:uiPriority="67"/>
+    <w:lsdException w:name="Medium Grid 2 Accent 6" w:uiPriority="68"/>
+    <w:lsdException w:name="Medium Grid 3 Accent 6" w:uiPriority="69"/>
+    <w:lsdException w:name="Dark List Accent 6" w:uiPriority="70"/>
+    <w:lsdException w:name="Colorful Shading Accent 6" w:uiPriority="71"/>
+    <w:lsdException w:name="Colorful List Accent 6" w:uiPriority="72"/>
+    <w:lsdException w:name="Colorful Grid Accent 6" w:uiPriority="73"/>
+    <w:lsdException w:name="Subtle Emphasis" w:uiPriority="19" w:qFormat="1"/>
+    <w:lsdException w:name="Intense Emphasis" w:uiPriority="21" w:qFormat="1"/>
+    <w:lsdException w:name="Subtle Reference" w:uiPriority="31" w:qFormat="1"/>
+    <w:lsdException w:name="Intense Reference" w:uiPriority="32" w:qFormat="1"/>
+    <w:lsdException w:name="Book Title" w:uiPriority="33" w:qFormat="1"/>
+    <w:lsdException w:name="Bibliography" w:semiHidden="1" w:uiPriority="37" w:unhideWhenUsed="1"/>
+    <w:lsdException w:name="TOC Heading" w:semiHidden="1" w:uiPriority="39" w:unhideWhenUsed="1" w:qFormat="1"/>
+    <w:lsdException w:name="Plain Table 1" w:uiPriority="41"/>
+    <w:lsdException w:name="Plain Table 2" w:uiPriority="42"/>
+    <w:lsdException w:name="Plain Table 3" w:uiPriority="43"/>
+    <w:lsdException w:name="Plain Table 4" w:uiPriority="44"/>
+    <w:lsdException w:name="Plain Table 5" w:uiPriority="45"/>
+    <w:lsdException w:name="Grid Table Light" w:uiPriority="40"/>
+    <w:lsdException w:name="Grid Table 1 Light" w:uiPriority="46"/>
+    <w:lsdException w:name="Grid Table 2" w:uiPriority="47"/>
+    <w:lsdException w:name="Grid Table 3" w:uiPriority="48"/>
+    <w:lsdException w:name="Grid Table 4" w:uiPriority="49"/>
+    <w:lsdException w:name="Grid Table 5 Dark" w:uiPriority="50"/>
+    <w:lsdException w:name="Grid Table 6 Colorful" w:uiPriority="51"/>
+    <w:lsdException w:name="Grid Table 7 Colorful" w:uiPriority="52"/>
+    <w:lsdException w:name="Grid Table 1 Light Accent 1" w:uiPriority="46"/>
+    <w:lsdException w:name="Grid Table 2 Accent 1" w:uiPriority="47"/>
+    <w:lsdException w:name="Grid Table 3 Accent 1" w:uiPriority="48"/>
+    <w:lsdException w:name="Grid Table 4 Accent 1" w:uiPriority="49"/>
+    <w:lsdException w:name="Grid Table 5 Dark Accent 1" w:uiPriority="50"/>
+    <w:lsdException w:name="Grid Table 6 Colorful Accent 1" w:uiPriority="51"/>
+    <w:lsdException w:name="Grid Table 7 Colorful Accent 1" w:uiPriority="52"/>
+    <w:lsdException w:name="Grid Table 1 Light Accent 2" w:uiPriority="46"/>
+    <w:lsdException w:name="Grid Table 2 Accent 2" w:uiPriority="47"/>
+    <w:lsdException w:name="Grid Table 3 Accent 2" w:uiPriority="48"/>
+    <w:lsdException w:name="Grid Table 4 Accent 2" w:uiPriority="49"/>
+    <w:lsdException w:name="Grid Table 5 Dark Accent 2" w:uiPriority="50"/>
+    <w:lsdException w:name="Grid Table 6 Colorful Accent 2" w:uiPriority="51"/>
+    <w:lsdException w:name="Grid Table 7 Colorful Accent 2" w:uiPriority="52"/>
+    <w:lsdException w:name="Grid Table 1 Light Accent 3" w:uiPriority="46"/>
+    <w:lsdException w:name="Grid Table 2 Accent 3" w:uiPriority="47"/>
+    <w:lsdException w:name="Grid Table 3 Accent 3" w:uiPriority="48"/>
+    <w:lsdException w:name="Grid Table 4 Accent 3" w:uiPriority="49"/>
+    <w:lsdException w:name="Grid Table 5 Dark Accent 3" w:uiPriority="50"/>
+    <w:lsdException w:name="Grid Table 6 Colorful Accent 3" w:uiPriority="51"/>
+    <w:lsdException w:name="Grid Table 7 Colorful Accent 3" w:uiPriority="52"/>
+    <w:lsdException w:name="Grid Table 1 Light Accent 4" w:uiPriority="46"/>
+    <w:lsdException w:name="Grid Table 2 Accent 4" w:uiPriority="47"/>
+    <w:lsdException w:name="Grid Table 3 Accent 4" w:uiPriority="48"/>
+    <w:lsdException w:name="Grid Table 4 Accent 4" w:uiPriority="49"/>
+    <w:lsdException w:name="Grid Table 5 Dark Accent 4" w:uiPriority="50"/>
+    <w:lsdException w:name="Grid Table 6 Colorful Accent 4" w:uiPriority="51"/>
+    <w:lsdException w:name="Grid Table 7 Colorful Accent 4" w:uiPriority="52"/>
+    <w:lsdException w:name="Grid Table 1 Light Accent 5" w:uiPriority="46"/>
+    <w:lsdException w:name="Grid Table 2 Accent 5" w:uiPriority="47"/>
+    <w:lsdException w:name="Grid Table 3 Accent 5" w:uiPriority="48"/>
+    <w:lsdException w:name="Grid Table 4 Accent 5" w:uiPriority="49"/>
+    <w:lsdException w:name="Grid Table 5 Dark Accent 5" w:uiPriority="50"/>
+    <w:lsdException w:name="Grid Table 6 Colorful Accent 5" w:uiPriority="51"/>
+    <w:lsdException w:name="Grid Table 7 Colorful Accent 5" w:uiPriority="52"/>
+    <w:lsdException w:name="Grid Table 1 Light Accent 6" w:uiPriority="46"/>
+    <w:lsdException w:name="Grid Table 2 Accent 6" w:uiPriority="47"/>
+    <w:lsdException w:name="Grid Table 3 Accent 6" w:uiPriority="48"/>
+    <w:lsdException w:name="Grid Table 4 Accent 6" w:uiPriority="49"/>
+    <w:lsdException w:name="Grid Table 5 Dark Accent 6" w:uiPriority="50"/>
+    <w:lsdException w:name="Grid Table 6 Colorful Accent 6" w:uiPriority="51"/>
+    <w:lsdException w:name="Grid Table 7 Colorful Accent 6" w:uiPriority="52"/>
+    <w:lsdException w:name="List Table 1 Light" w:uiPriority="46"/>
+    <w:lsdException w:name="List Table 2" w:uiPriority="47"/>
+    <w:lsdException w:name="List Table 3" w:uiPriority="48"/>
+    <w:lsdException w:name="List Table 4" w:uiPriority="49"/>
+    <w:lsdException w:name="List Table 5 Dark" w:uiPriority="50"/>
+    <w:lsdException w:name="List Table 6 Colorful" w:uiPriority="51"/>
+    <w:lsdException w:name="List Table 7 Colorful" w:uiPriority="52"/>
+    <w:lsdException w:name="List Table 1 Light Accent 1" w:uiPriority="46"/>
+    <w:lsdException w:name="List Table 2 Accent 1" w:uiPriority="47"/>
+    <w:lsdException w:name="List Table 3 Accent 1" w:uiPriority="48"/>
+    <w:lsdException w:name="List Table 4 Accent 1" w:uiPriority="49"/>
+    <w:lsdException w:name="List Table 5 Dark Accent 1" w:uiPriority="50"/>
+    <w:lsdException w:name="List Table 6 Colorful Accent 1" w:uiPriority="51"/>
+    <w:lsdException w:name="List Table 7 Colorful Accent 1" w:uiPriority="52"/>
+    <w:lsdException w:name="List Table 1 Light Accent 2" w:uiPriority="46"/>
+    <w:lsdException w:name="List Table 2 Accent 2" w:uiPriority="47"/>
+    <w:lsdException w:name="List Table 3 Accent 2" w:uiPriority="48"/>
+    <w:lsdException w:name="List Table 4 Accent 2" w:uiPriority="49"/>
+    <w:lsdException w:name="List Table 5 Dark Accent 2" w:uiPriority="50"/>
+    <w:lsdException w:name="List Table 6 Colorful Accent 2" w:uiPriority="51"/>
+    <w:lsdException w:name="List Table 7 Colorful Accent 2" w:uiPriority="52"/>
+    <w:lsdException w:name="List Table 1 Light Accent 3" w:uiPriority="46"/>
+    <w:lsdException w:name="List Table 2 Accent 3" w:uiPriority="47"/>
+    <w:lsdException w:name="List Table 3 Accent 3" w:uiPriority="48"/>
+    <w:lsdException w:name="List Table 4 Accent 3" w:uiPriority="49"/>
+    <w:lsdException w:name="List Table 5 Dark Accent 3" w:uiPriority="50"/>
+    <w:lsdException w:name="List Table 6 Colorful Accent 3" w:uiPriority="51"/>
+    <w:lsdException w:name="List Table 7 Colorful Accent 3" w:uiPriority="52"/>
+    <w:lsdException w:name="List Table 1 Light Accent 4" w:uiPriority="46"/>
+    <w:lsdException w:name="List Table 2 Accent 4" w:uiPriority="47"/>
+    <w:lsdException w:name="List Table 3 Accent 4" w:uiPriority="48"/>
+    <w:lsdException w:name="List Table 4 Accent 4" w:uiPriority="49"/>
+    <w:lsdException w:name="List Table 5 Dark Accent 4" w:uiPriority="50"/>
+    <w:lsdException w:name="List Table 6 Colorful Accent 4" w:uiPriority="51"/>
+    <w:lsdException w:name="List Table 7 Colorful Accent 4" w:uiPriority="52"/>
+    <w:lsdException w:name="List Table 1 Light Accent 5" w:uiPriority="46"/>
+    <w:lsdException w:name="List Table 2 Accent 5" w:uiPriority="47"/>
+    <w:lsdException w:name="List Table 3 Accent 5" w:uiPriority="48"/>
+    <w:lsdException w:name="List Table 4 Accent 5" w:uiPriority="49"/>
+    <w:lsdException w:name="List Table 5 Dark Accent 5" w:uiPriority="50"/>
+    <w:lsdException w:name="List Table 6 Colorful Accent 5" w:uiPriority="51"/>
+    <w:lsdException w:name="List Table 7 Colorful Accent 5" w:uiPriority="52"/>
+    <w:lsdException w:name="List Table 1 Light Accent 6" w:uiPriority="46"/>
+    <w:lsdException w:name="List Table 2 Accent 6" w:uiPriority="47"/>
+    <w:lsdException w:name="List Table 3 Accent 6" w:uiPriority="48"/>
+    <w:lsdException w:name="List Table 4 Accent 6" w:uiPriority="49"/>
+    <w:lsdException w:name="List Table 5 Dark Accent 6" w:uiPriority="50"/>
+    <w:lsdException w:name="List Table 6 Colorful Accent 6" w:uiPriority="51"/>
+    <w:lsdException w:name="List Table 7 Colorful Accent 6" w:uiPriority="52"/>
   </w:latentStyles>
   <w:style w:type="paragraph" w:default="1" w:styleId="Normal">
     <w:name w:val="Normal"/>
@@ -2476,7 +2692,6 @@
     <w:uiPriority w:val="99"/>
     <w:semiHidden/>
     <w:unhideWhenUsed/>
-    <w:qFormat/>
     <w:tblPr>
       <w:tblInd w:w="0" w:type="dxa"/>
       <w:tblCellMar>
@@ -2825,7 +3040,7 @@
 </file>
 
 <file path=customXml/itemProps1.xml><?xml version="1.0" encoding="utf-8"?>
-<ds:datastoreItem xmlns:ds="http://schemas.openxmlformats.org/officeDocument/2006/customXml" ds:itemID="{2024D48C-6F74-44C2-8A53-F5ADA0BAEBD0}">
+<ds:datastoreItem xmlns:ds="http://schemas.openxmlformats.org/officeDocument/2006/customXml" ds:itemID="{3391F29E-11D0-4974-B293-70828B5D79CE}">
   <ds:schemaRefs>
     <ds:schemaRef ds:uri="http://schemas.openxmlformats.org/officeDocument/2006/bibliography"/>
   </ds:schemaRefs>

</xml_diff>

<commit_message>
Fix MatVe HTML view
</commit_message>
<xml_diff>
--- a/#Web Danh Thanh/Fix/Fix 20.11.09/Fix web 9.11.2020.docx
+++ b/#Web Danh Thanh/Fix/Fix 20.11.09/Fix web 9.11.2020.docx
@@ -1493,8 +1493,6 @@
           <w:szCs w:val="28"/>
         </w:rPr>
       </w:pPr>
-      <w:bookmarkStart w:id="0" w:name="_GoBack"/>
-      <w:bookmarkEnd w:id="0"/>
       <w:r>
         <w:rPr>
           <w:rFonts w:ascii="Times New Roman" w:hAnsi="Times New Roman" w:cs="Times New Roman"/>
@@ -1559,6 +1557,7 @@
         </w:rPr>
         <w:t xml:space="preserve"> </w:t>
       </w:r>
+      <w:bookmarkStart w:id="0" w:name="_GoBack"/>
       <w:r>
         <w:rPr>
           <w:rFonts w:ascii="Times New Roman" w:hAnsi="Times New Roman" w:cs="Times New Roman"/>
@@ -1614,6 +1613,7 @@
           </wp:inline>
         </w:drawing>
       </w:r>
+      <w:bookmarkEnd w:id="0"/>
       <w:r>
         <w:rPr>
           <w:rFonts w:ascii="Times New Roman" w:hAnsi="Times New Roman" w:cs="Times New Roman"/>
@@ -1683,15 +1683,15 @@
       <w:pPr>
         <w:rPr>
           <w:rFonts w:ascii="Times New Roman" w:hAnsi="Times New Roman" w:cs="Times New Roman"/>
-          <w:color w:val="0000FF"/>
-          <w:sz w:val="28"/>
-          <w:szCs w:val="28"/>
-        </w:rPr>
-      </w:pPr>
-      <w:r>
-        <w:rPr>
-          <w:rFonts w:ascii="Times New Roman" w:hAnsi="Times New Roman" w:cs="Times New Roman"/>
-          <w:color w:val="0000FF"/>
+          <w:strike/>
+          <w:sz w:val="28"/>
+          <w:szCs w:val="28"/>
+        </w:rPr>
+      </w:pPr>
+      <w:r>
+        <w:rPr>
+          <w:rFonts w:ascii="Times New Roman" w:hAnsi="Times New Roman" w:cs="Times New Roman"/>
+          <w:strike/>
           <w:sz w:val="28"/>
           <w:szCs w:val="28"/>
         </w:rPr>
@@ -1700,7 +1700,7 @@
       <w:r>
         <w:rPr>
           <w:rFonts w:ascii="Times New Roman" w:hAnsi="Times New Roman" w:cs="Times New Roman"/>
-          <w:color w:val="0000FF"/>
+          <w:strike/>
           <w:sz w:val="28"/>
           <w:szCs w:val="28"/>
         </w:rPr>
@@ -1711,15 +1711,15 @@
       <w:pPr>
         <w:rPr>
           <w:rFonts w:ascii="Times New Roman" w:hAnsi="Times New Roman" w:cs="Times New Roman"/>
-          <w:color w:val="0000FF"/>
-          <w:sz w:val="28"/>
-          <w:szCs w:val="28"/>
-        </w:rPr>
-      </w:pPr>
-      <w:r>
-        <w:rPr>
-          <w:rFonts w:ascii="Times New Roman" w:hAnsi="Times New Roman" w:cs="Times New Roman"/>
-          <w:color w:val="0000FF"/>
+          <w:strike/>
+          <w:sz w:val="28"/>
+          <w:szCs w:val="28"/>
+        </w:rPr>
+      </w:pPr>
+      <w:r>
+        <w:rPr>
+          <w:rFonts w:ascii="Times New Roman" w:hAnsi="Times New Roman" w:cs="Times New Roman"/>
+          <w:strike/>
           <w:sz w:val="28"/>
           <w:szCs w:val="28"/>
         </w:rPr>
@@ -2920,7 +2920,7 @@
 </file>
 
 <file path=customXml/itemProps1.xml><?xml version="1.0" encoding="utf-8"?>
-<ds:datastoreItem xmlns:ds="http://schemas.openxmlformats.org/officeDocument/2006/customXml" ds:itemID="{FCBAE156-1486-4616-98D1-BA37C345530F}">
+<ds:datastoreItem xmlns:ds="http://schemas.openxmlformats.org/officeDocument/2006/customXml" ds:itemID="{DDF80D6C-05C0-4801-8151-4968F076390F}">
   <ds:schemaRefs>
     <ds:schemaRef ds:uri="http://schemas.openxmlformats.org/officeDocument/2006/bibliography"/>
   </ds:schemaRefs>

</xml_diff>

<commit_message>
DatVe: Highlight Ngay Bay
</commit_message>
<xml_diff>
--- a/#Web Danh Thanh/Fix/Fix 20.11.09/Fix web 9.11.2020.docx
+++ b/#Web Danh Thanh/Fix/Fix 20.11.09/Fix web 9.11.2020.docx
@@ -1557,7 +1557,6 @@
         </w:rPr>
         <w:t xml:space="preserve"> </w:t>
       </w:r>
-      <w:bookmarkStart w:id="0" w:name="_GoBack"/>
       <w:r>
         <w:rPr>
           <w:rFonts w:ascii="Times New Roman" w:hAnsi="Times New Roman" w:cs="Times New Roman"/>
@@ -1613,7 +1612,6 @@
           </wp:inline>
         </w:drawing>
       </w:r>
-      <w:bookmarkEnd w:id="0"/>
       <w:r>
         <w:rPr>
           <w:rFonts w:ascii="Times New Roman" w:hAnsi="Times New Roman" w:cs="Times New Roman"/>
@@ -1730,15 +1728,15 @@
       <w:pPr>
         <w:rPr>
           <w:rFonts w:ascii="Times New Roman" w:hAnsi="Times New Roman" w:cs="Times New Roman"/>
-          <w:color w:val="FF0000"/>
-          <w:sz w:val="28"/>
-          <w:szCs w:val="28"/>
-        </w:rPr>
-      </w:pPr>
-      <w:r>
-        <w:rPr>
-          <w:rFonts w:ascii="Times New Roman" w:hAnsi="Times New Roman" w:cs="Times New Roman"/>
-          <w:color w:val="FF0000"/>
+          <w:strike/>
+          <w:sz w:val="28"/>
+          <w:szCs w:val="28"/>
+        </w:rPr>
+      </w:pPr>
+      <w:r>
+        <w:rPr>
+          <w:rFonts w:ascii="Times New Roman" w:hAnsi="Times New Roman" w:cs="Times New Roman"/>
+          <w:strike/>
           <w:sz w:val="28"/>
           <w:szCs w:val="28"/>
         </w:rPr>
@@ -1749,15 +1747,15 @@
       <w:pPr>
         <w:rPr>
           <w:rFonts w:ascii="Times New Roman" w:hAnsi="Times New Roman" w:cs="Times New Roman"/>
-          <w:color w:val="FF0000"/>
-          <w:sz w:val="28"/>
-          <w:szCs w:val="28"/>
-        </w:rPr>
-      </w:pPr>
-      <w:r>
-        <w:rPr>
-          <w:rFonts w:ascii="Times New Roman" w:hAnsi="Times New Roman" w:cs="Times New Roman"/>
-          <w:color w:val="FF0000"/>
+          <w:strike/>
+          <w:sz w:val="28"/>
+          <w:szCs w:val="28"/>
+        </w:rPr>
+      </w:pPr>
+      <w:r>
+        <w:rPr>
+          <w:rFonts w:ascii="Times New Roman" w:hAnsi="Times New Roman" w:cs="Times New Roman"/>
+          <w:strike/>
           <w:sz w:val="28"/>
           <w:szCs w:val="28"/>
         </w:rPr>
@@ -1786,21 +1784,23 @@
       <w:pPr>
         <w:rPr>
           <w:rFonts w:ascii="Times New Roman" w:hAnsi="Times New Roman" w:cs="Times New Roman"/>
-          <w:color w:val="0000FF"/>
-          <w:sz w:val="28"/>
-          <w:szCs w:val="28"/>
-        </w:rPr>
-      </w:pPr>
-      <w:r>
-        <w:rPr>
-          <w:rFonts w:ascii="Times New Roman" w:hAnsi="Times New Roman" w:cs="Times New Roman"/>
-          <w:color w:val="0000FF"/>
+          <w:strike/>
+          <w:sz w:val="28"/>
+          <w:szCs w:val="28"/>
+        </w:rPr>
+      </w:pPr>
+      <w:bookmarkStart w:id="0" w:name="_GoBack"/>
+      <w:r>
+        <w:rPr>
+          <w:rFonts w:ascii="Times New Roman" w:hAnsi="Times New Roman" w:cs="Times New Roman"/>
+          <w:strike/>
           <w:sz w:val="28"/>
           <w:szCs w:val="28"/>
         </w:rPr>
         <w:t>chỗ bỏ chọn: vẫn còn những cái chưa có bỏ chọn</w:t>
       </w:r>
     </w:p>
+    <w:bookmarkEnd w:id="0"/>
     <w:p>
       <w:pPr>
         <w:rPr>
@@ -2077,15 +2077,15 @@
       <w:pPr>
         <w:rPr>
           <w:rFonts w:ascii="Times New Roman" w:hAnsi="Times New Roman" w:cs="Times New Roman"/>
-          <w:color w:val="0000FF"/>
-          <w:sz w:val="28"/>
-          <w:szCs w:val="28"/>
-        </w:rPr>
-      </w:pPr>
-      <w:r>
-        <w:rPr>
-          <w:rFonts w:ascii="Times New Roman" w:hAnsi="Times New Roman" w:cs="Times New Roman"/>
-          <w:color w:val="0000FF"/>
+          <w:strike/>
+          <w:sz w:val="28"/>
+          <w:szCs w:val="28"/>
+        </w:rPr>
+      </w:pPr>
+      <w:r>
+        <w:rPr>
+          <w:rFonts w:ascii="Times New Roman" w:hAnsi="Times New Roman" w:cs="Times New Roman"/>
+          <w:strike/>
           <w:sz w:val="28"/>
           <w:szCs w:val="28"/>
         </w:rPr>
@@ -2920,7 +2920,7 @@
 </file>
 
 <file path=customXml/itemProps1.xml><?xml version="1.0" encoding="utf-8"?>
-<ds:datastoreItem xmlns:ds="http://schemas.openxmlformats.org/officeDocument/2006/customXml" ds:itemID="{DDF80D6C-05C0-4801-8151-4968F076390F}">
+<ds:datastoreItem xmlns:ds="http://schemas.openxmlformats.org/officeDocument/2006/customXml" ds:itemID="{3CBC9D3D-0D20-4293-9980-7898D5C329D3}">
   <ds:schemaRefs>
     <ds:schemaRef ds:uri="http://schemas.openxmlformats.org/officeDocument/2006/bibliography"/>
   </ds:schemaRefs>

</xml_diff>